<commit_message>
modify cv and order of programming languages
</commit_message>
<xml_diff>
--- a/static/CV_mikihiro_ikura.docx
+++ b/static/CV_mikihiro_ikura.docx
@@ -215,16 +215,12 @@
                 <w:szCs w:val="21"/>
               </w:rPr>
             </w:pPr>
-            <w:proofErr w:type="spellStart"/>
-            <w:proofErr w:type="gramStart"/>
             <w:r>
               <w:rPr>
                 <w:rFonts w:ascii="Arial" w:hAnsi="Arial" w:cs="Arial" w:hint="eastAsia"/>
               </w:rPr>
               <w:t>Ph.D</w:t>
             </w:r>
-            <w:proofErr w:type="spellEnd"/>
-            <w:proofErr w:type="gramEnd"/>
             <w:r>
               <w:rPr>
                 <w:rFonts w:ascii="Arial" w:hAnsi="Arial" w:cs="Arial"/>
@@ -458,16 +454,12 @@
         </w:rPr>
         <w:t xml:space="preserve">Mikihiro Ikura is a </w:t>
       </w:r>
-      <w:proofErr w:type="spellStart"/>
-      <w:proofErr w:type="gramStart"/>
       <w:r>
         <w:rPr>
           <w:rFonts w:ascii="Arial" w:hAnsi="Arial" w:cs="Arial"/>
         </w:rPr>
         <w:t>Ph.D</w:t>
       </w:r>
-      <w:proofErr w:type="spellEnd"/>
-      <w:proofErr w:type="gramEnd"/>
       <w:r>
         <w:rPr>
           <w:rFonts w:ascii="Arial" w:hAnsi="Arial" w:cs="Arial"/>
@@ -594,49 +586,7 @@
         <w:rPr>
           <w:rFonts w:ascii="Arial" w:hAnsi="Arial" w:cs="Arial"/>
         </w:rPr>
-        <w:t xml:space="preserve">My research topic is an adaptive 3D sensing with adjustable </w:t>
-      </w:r>
-      <w:proofErr w:type="spellStart"/>
-      <w:r>
-        <w:rPr>
-          <w:rFonts w:ascii="Arial" w:hAnsi="Arial" w:cs="Arial"/>
-        </w:rPr>
-        <w:t>spatio</w:t>
-      </w:r>
-      <w:proofErr w:type="spellEnd"/>
-      <w:r>
-        <w:rPr>
-          <w:rFonts w:ascii="Arial" w:hAnsi="Arial" w:cs="Arial"/>
-        </w:rPr>
-        <w:t xml:space="preserve">-temporal resolution and measurement range. The adaptive 3D sensing system realizes not only 360◦ 3D sensing but also local 3D sensing at high </w:t>
-      </w:r>
-      <w:proofErr w:type="spellStart"/>
-      <w:r>
-        <w:rPr>
-          <w:rFonts w:ascii="Arial" w:hAnsi="Arial" w:cs="Arial"/>
-        </w:rPr>
-        <w:t>spatio</w:t>
-      </w:r>
-      <w:proofErr w:type="spellEnd"/>
-      <w:r>
-        <w:rPr>
-          <w:rFonts w:ascii="Arial" w:hAnsi="Arial" w:cs="Arial"/>
-        </w:rPr>
-        <w:t xml:space="preserve">-temporal resolution for a focused measurement range. Moreover, the adaptive 3D sensing system detects an object and keep tracking it at high </w:t>
-      </w:r>
-      <w:proofErr w:type="spellStart"/>
-      <w:r>
-        <w:rPr>
-          <w:rFonts w:ascii="Arial" w:hAnsi="Arial" w:cs="Arial"/>
-        </w:rPr>
-        <w:t>spatio</w:t>
-      </w:r>
-      <w:proofErr w:type="spellEnd"/>
-      <w:r>
-        <w:rPr>
-          <w:rFonts w:ascii="Arial" w:hAnsi="Arial" w:cs="Arial"/>
-        </w:rPr>
-        <w:t xml:space="preserve">-temporal resolution. The advantage of the proposed 3D sensing system is that only a single 3D sensing system realizes multiple measurement tasks. </w:t>
+        <w:t xml:space="preserve">My research topic is an adaptive 3D sensing with adjustable spatio-temporal resolution and measurement range. The adaptive 3D sensing system realizes not only 360◦ 3D sensing but also local 3D sensing at high spatio-temporal resolution for a focused measurement range. Moreover, the adaptive 3D sensing system detects an object and keep tracking it at high spatio-temporal resolution. The advantage of the proposed 3D sensing system is that only a single 3D sensing system realizes multiple measurement tasks. </w:t>
       </w:r>
     </w:p>
     <w:p>
@@ -651,21 +601,70 @@
         <w:rPr>
           <w:rFonts w:ascii="Arial" w:hAnsi="Arial" w:cs="Arial"/>
         </w:rPr>
-        <w:t xml:space="preserve">Another research topic is to develop a real-time landing gear control system for a safe landing of UAV. The background of the research is that NASA will send a drone to Mars as a flight experiment. The motivation of the research is to develop a safe landing system on an unknown and rough ground especially in Mars. A first approach is to measure the ground shape on landing points with high </w:t>
-      </w:r>
-      <w:proofErr w:type="spellStart"/>
-      <w:r>
-        <w:rPr>
-          <w:rFonts w:ascii="Arial" w:hAnsi="Arial" w:cs="Arial"/>
-        </w:rPr>
-        <w:t>spatio</w:t>
-      </w:r>
-      <w:proofErr w:type="spellEnd"/>
-      <w:r>
-        <w:rPr>
-          <w:rFonts w:ascii="Arial" w:hAnsi="Arial" w:cs="Arial"/>
-        </w:rPr>
-        <w:t>-temporal resolution by the adaptive 3D sensing system. Next, lengths of four landing leg robots are automatically changed according to the measurement result of the ground. Finally, the UAV lands horizontally on unknown and rough ground, even on rocky ground and slopes.</w:t>
+        <w:t>Another research topic is to develop a real-time landing gear control system for a safe landing of UAV. The background of the research is that NASA will send a drone to Mars as a flight experiment. The motivation of the research is to develop a safe landing system on an unknown and rough ground especially in Mars. A first approach is to measure the ground shape on landing points with high spatio-temporal resolution by the adaptive 3D sensing system. Next, lengths of four landing leg robots are automatically changed according to the measurement result of the ground. Finally, the UAV lands horizontally on unknown and rough ground, even on rocky ground and slopes.</w:t>
+      </w:r>
+    </w:p>
+    <w:p>
+      <w:pPr>
+        <w:spacing w:line="240" w:lineRule="exact"/>
+        <w:ind w:firstLine="105"/>
+        <w:rPr>
+          <w:rFonts w:ascii="Arial" w:hAnsi="Arial" w:cs="Arial"/>
+        </w:rPr>
+      </w:pPr>
+      <w:r>
+        <w:rPr>
+          <w:rFonts w:ascii="Arial" w:hAnsi="Arial" w:cs="Arial" w:hint="eastAsia"/>
+        </w:rPr>
+        <w:t>C</w:t>
+      </w:r>
+      <w:r>
+        <w:rPr>
+          <w:rFonts w:ascii="Arial" w:hAnsi="Arial" w:cs="Arial"/>
+        </w:rPr>
+        <w:t xml:space="preserve">urrent research is focused on high-speed 3D sensing system with event-based camera. </w:t>
+      </w:r>
+      <w:r>
+        <w:rPr>
+          <w:rFonts w:ascii="Arial" w:hAnsi="Arial" w:cs="Arial"/>
+        </w:rPr>
+        <w:t>The f</w:t>
+      </w:r>
+      <w:r>
+        <w:rPr>
+          <w:rFonts w:ascii="Arial" w:hAnsi="Arial" w:cs="Arial"/>
+        </w:rPr>
+        <w:t>irst top</w:t>
+      </w:r>
+      <w:r>
+        <w:rPr>
+          <w:rFonts w:ascii="Arial" w:hAnsi="Arial" w:cs="Arial"/>
+        </w:rPr>
+        <w:t>ic</w:t>
+      </w:r>
+      <w:r>
+        <w:rPr>
+          <w:rFonts w:ascii="Arial" w:hAnsi="Arial" w:cs="Arial"/>
+        </w:rPr>
+        <w:t xml:space="preserve"> of my research uses high-speed rotating line laser for 3D sensing</w:t>
+      </w:r>
+      <w:r>
+        <w:rPr>
+          <w:rFonts w:ascii="Arial" w:hAnsi="Arial" w:cs="Arial"/>
+        </w:rPr>
+        <w:t xml:space="preserve">, but it is difficult to extract line lasers from images in the bright environment. Therefore, we utilize </w:t>
+      </w:r>
+      <w:r>
+        <w:rPr>
+          <w:rFonts w:ascii="Arial" w:hAnsi="Arial" w:cs="Arial" w:hint="eastAsia"/>
+        </w:rPr>
+        <w:t>an</w:t>
+      </w:r>
+      <w:r>
+        <w:rPr>
+          <w:rFonts w:ascii="Arial" w:hAnsi="Arial" w:cs="Arial"/>
+        </w:rPr>
+        <w:t xml:space="preserve"> event-based camera to extract high-speed motion of line laser as events even in the bright environment. Moreover, the event-based camera can obtain many events at high-speed, resulting in high-speed 3D sensing system in bright environment.</w:t>
       </w:r>
     </w:p>
     <w:p>
@@ -748,21 +747,14 @@
         <w:rPr>
           <w:rFonts w:ascii="Arial" w:hAnsi="Arial" w:cs="Arial"/>
         </w:rPr>
-        <w:t xml:space="preserve">One of the most impressing robots developed was a small two-wheel autonomous rover at the 3rd year bachelor. My role was to develop the control algorithm of the rover in software. After developing the rover, my team attended an aerospace mission competition, in which rovers were launched at 4000 feet high, </w:t>
-      </w:r>
-      <w:proofErr w:type="gramStart"/>
-      <w:r>
-        <w:rPr>
-          <w:rFonts w:ascii="Arial" w:hAnsi="Arial" w:cs="Arial"/>
-        </w:rPr>
-        <w:t>fell down</w:t>
-      </w:r>
-      <w:proofErr w:type="gramEnd"/>
-      <w:r>
-        <w:rPr>
-          <w:rFonts w:ascii="Arial" w:hAnsi="Arial" w:cs="Arial"/>
-        </w:rPr>
-        <w:t xml:space="preserve"> with parachutes, landed on the ground, and ran automatically to the goal.</w:t>
+        <w:t xml:space="preserve">One of the most impressing robots developed was a small two-wheel autonomous rover at the 3rd year bachelor. My role was to develop the control algorithm of the rover in software. After developing the rover, my team attended an aerospace mission competition, in which rovers were launched at 4000 feet high, fell down with parachutes, landed on the ground, </w:t>
+      </w:r>
+      <w:r>
+        <w:rPr>
+          <w:rFonts w:ascii="Arial" w:hAnsi="Arial" w:cs="Arial"/>
+        </w:rPr>
+        <w:lastRenderedPageBreak/>
+        <w:t>and ran automatically to the goal.</w:t>
       </w:r>
     </w:p>
     <w:p>
@@ -776,184 +768,120 @@
         <w:rPr>
           <w:rFonts w:ascii="Arial" w:hAnsi="Arial" w:cs="Arial"/>
         </w:rPr>
-        <w:t xml:space="preserve"> After entering </w:t>
-      </w:r>
-      <w:proofErr w:type="spellStart"/>
-      <w:r>
-        <w:rPr>
-          <w:rFonts w:ascii="Arial" w:hAnsi="Arial" w:cs="Arial"/>
-        </w:rPr>
-        <w:t>Nakasuka</w:t>
-      </w:r>
-      <w:proofErr w:type="spellEnd"/>
-      <w:r>
-        <w:rPr>
-          <w:rFonts w:ascii="Arial" w:hAnsi="Arial" w:cs="Arial"/>
+        <w:t xml:space="preserve"> After entering Nakasuka Funase laboratory at the 4th year bachelor, we developed nano spacecraft EQUULEUS, which will be launched to space by a new rocket of NASA, which is called SLS. Especially, I was in charge of the development of high-speed camera which captured images of Lunar Impact Flash from the back of the moon.</w:t>
+      </w:r>
+    </w:p>
+    <w:p>
+      <w:pPr>
+        <w:spacing w:line="240" w:lineRule="exact"/>
+        <w:rPr>
+          <w:rFonts w:ascii="Arial" w:hAnsi="Arial" w:cs="Arial"/>
+        </w:rPr>
+      </w:pPr>
+      <w:r>
+        <w:rPr>
+          <w:rFonts w:ascii="Arial" w:hAnsi="Arial" w:cs="Arial"/>
+        </w:rPr>
+        <w:t xml:space="preserve"> In the research of the undergraduate school, a new rendezvous and docking system of multiple spacecraft using Ultra Wide Band devices was proposed and the research got an award in an international conference.</w:t>
+      </w:r>
+    </w:p>
+    <w:p>
+      <w:pPr>
+        <w:spacing w:line="240" w:lineRule="exact"/>
+        <w:rPr>
+          <w:rFonts w:ascii="Arial" w:hAnsi="Arial" w:cs="Arial"/>
+        </w:rPr>
+      </w:pPr>
+      <w:r>
+        <w:rPr>
+          <w:rFonts w:ascii="Arial" w:hAnsi="Arial" w:cs="Arial"/>
+        </w:rPr>
+        <w:t xml:space="preserve"> I delayed my graduation by one year and participated in a long-term internship at ispace inc., in which I contributed to the development of a lunar lander. In the internship, I analyzed the structure of the interface between payloads and the lunar lander. I discussed this task many times by English.</w:t>
+      </w:r>
+    </w:p>
+    <w:p>
+      <w:pPr>
+        <w:spacing w:line="240" w:lineRule="exact"/>
+        <w:rPr>
+          <w:rFonts w:ascii="Arial" w:hAnsi="Arial" w:cs="Arial"/>
+        </w:rPr>
+      </w:pPr>
+      <w:r>
+        <w:rPr>
+          <w:rFonts w:ascii="Arial" w:hAnsi="Arial" w:cs="Arial"/>
+        </w:rPr>
+        <w:t xml:space="preserve"> In Ishikawa Senoo laboratory at Master course in The University of Tokyo, I developed a high-speed motion detector for autonomous driving cars with high-speed image processing. I engaged in a research of real-time landing gear control system for safe landing of UAV and in developing software of spacecraft as part-time job. During the master course, I engaged in car driver’s pose estimation by machine learning and Genetic Algorithm and Drone-to-drone detection &amp; tracking algorithm using machine learning and optical flow as internships.</w:t>
+      </w:r>
+    </w:p>
+    <w:p>
+      <w:pPr>
+        <w:spacing w:line="240" w:lineRule="exact"/>
+        <w:rPr>
+          <w:rFonts w:ascii="Arial" w:hAnsi="Arial" w:cs="Arial"/>
+        </w:rPr>
+      </w:pPr>
+      <w:r>
+        <w:rPr>
+          <w:rFonts w:ascii="Arial" w:hAnsi="Arial" w:cs="Arial"/>
+        </w:rPr>
+        <w:t xml:space="preserve"> In Asama Yamashita laboratory at Ph.D course in the University of Tokyo, I developed an adaptive 3D sensing system. The system can adaptively change the spatio-temporal resolution and the measurement range according to the measured surrounding environment. Moreover, in Ishikawa group laboratory, I developed a UAV-UGV cooperative superimposed image generation system with multi-thread programming. In the system, 3D point clouds in the shielded area, which cannot be obtained by the UGV, are acquired by the UAV. Then, the relative pose between the UAV and the UGV is obtained by the high-speed camera. Finally, the point clouds from the UAV and the UGV are superimposed and presented as a video.</w:t>
+      </w:r>
+    </w:p>
+    <w:p>
+      <w:pPr>
+        <w:spacing w:line="240" w:lineRule="exact"/>
+        <w:rPr>
+          <w:rFonts w:ascii="Arial" w:hAnsi="Arial" w:cs="Arial"/>
+        </w:rPr>
+      </w:pPr>
+      <w:r>
+        <w:rPr>
+          <w:rFonts w:ascii="Arial" w:hAnsi="Arial" w:cs="Arial" w:hint="eastAsia"/>
         </w:rPr>
         <w:t xml:space="preserve"> </w:t>
       </w:r>
-      <w:proofErr w:type="spellStart"/>
-      <w:r>
-        <w:rPr>
-          <w:rFonts w:ascii="Arial" w:hAnsi="Arial" w:cs="Arial"/>
-        </w:rPr>
-        <w:t>Funase</w:t>
-      </w:r>
-      <w:proofErr w:type="spellEnd"/>
-      <w:r>
-        <w:rPr>
-          <w:rFonts w:ascii="Arial" w:hAnsi="Arial" w:cs="Arial"/>
-        </w:rPr>
-        <w:t xml:space="preserve"> laboratory at the 4th year bachelor, we developed nano spacecraft EQUULEUS, which will be launched to space by a new rocket of NASA, which is called SLS. Especially, I </w:t>
-      </w:r>
-      <w:proofErr w:type="gramStart"/>
-      <w:r>
-        <w:rPr>
-          <w:rFonts w:ascii="Arial" w:hAnsi="Arial" w:cs="Arial"/>
-        </w:rPr>
-        <w:t>was in charge of</w:t>
-      </w:r>
-      <w:proofErr w:type="gramEnd"/>
-      <w:r>
-        <w:rPr>
-          <w:rFonts w:ascii="Arial" w:hAnsi="Arial" w:cs="Arial"/>
-        </w:rPr>
-        <w:t xml:space="preserve"> the development of high-speed camera which captured images of Lunar Impact Flash from the back of the moon.</w:t>
-      </w:r>
-    </w:p>
-    <w:p>
-      <w:pPr>
-        <w:spacing w:line="240" w:lineRule="exact"/>
-        <w:rPr>
-          <w:rFonts w:ascii="Arial" w:hAnsi="Arial" w:cs="Arial"/>
-        </w:rPr>
-      </w:pPr>
-      <w:r>
-        <w:rPr>
-          <w:rFonts w:ascii="Arial" w:hAnsi="Arial" w:cs="Arial"/>
-        </w:rPr>
-        <w:t xml:space="preserve"> In the research of the undergraduate school, a new rendezvous and docking system of </w:t>
-      </w:r>
-      <w:r>
-        <w:rPr>
-          <w:rFonts w:ascii="Arial" w:hAnsi="Arial" w:cs="Arial"/>
-        </w:rPr>
-        <w:lastRenderedPageBreak/>
-        <w:t>multiple spacecraft using Ultra Wide Band devices was proposed and the research got an award in an international conference.</w:t>
-      </w:r>
-    </w:p>
-    <w:p>
-      <w:pPr>
-        <w:spacing w:line="240" w:lineRule="exact"/>
-        <w:rPr>
-          <w:rFonts w:ascii="Arial" w:hAnsi="Arial" w:cs="Arial"/>
-        </w:rPr>
-      </w:pPr>
-      <w:r>
-        <w:rPr>
-          <w:rFonts w:ascii="Arial" w:hAnsi="Arial" w:cs="Arial"/>
-        </w:rPr>
-        <w:t xml:space="preserve"> I delayed my graduation by one year and participated in a long-term internship at </w:t>
-      </w:r>
-      <w:proofErr w:type="spellStart"/>
-      <w:r>
-        <w:rPr>
-          <w:rFonts w:ascii="Arial" w:hAnsi="Arial" w:cs="Arial"/>
-        </w:rPr>
-        <w:t>ispace</w:t>
-      </w:r>
-      <w:proofErr w:type="spellEnd"/>
-      <w:r>
-        <w:rPr>
-          <w:rFonts w:ascii="Arial" w:hAnsi="Arial" w:cs="Arial"/>
-        </w:rPr>
-        <w:t xml:space="preserve"> inc., in which I contributed to the development of a lunar lander. In the internship, I analyzed the structure of the interface between payloads and the lunar lander. I discussed this task many times by English.</w:t>
-      </w:r>
-    </w:p>
-    <w:p>
-      <w:pPr>
-        <w:spacing w:line="240" w:lineRule="exact"/>
-        <w:rPr>
-          <w:rFonts w:ascii="Arial" w:hAnsi="Arial" w:cs="Arial"/>
-        </w:rPr>
-      </w:pPr>
-      <w:r>
-        <w:rPr>
-          <w:rFonts w:ascii="Arial" w:hAnsi="Arial" w:cs="Arial"/>
-        </w:rPr>
-        <w:t xml:space="preserve"> In Ishikawa </w:t>
-      </w:r>
-      <w:proofErr w:type="spellStart"/>
-      <w:r>
-        <w:rPr>
-          <w:rFonts w:ascii="Arial" w:hAnsi="Arial" w:cs="Arial"/>
-        </w:rPr>
-        <w:t>Senoo</w:t>
-      </w:r>
-      <w:proofErr w:type="spellEnd"/>
-      <w:r>
-        <w:rPr>
-          <w:rFonts w:ascii="Arial" w:hAnsi="Arial" w:cs="Arial"/>
-        </w:rPr>
-        <w:t xml:space="preserve"> laboratory at Master course in The University of Tokyo, I developed a high-speed motion detector for autonomous driving cars with high-speed image processing. I engaged in a research of real-time landing gear control system for safe landing of UAV and in developing software of spacecraft as part-time job. During the master course, I engaged in car driver’s pose estimation by machine learning and Genetic Algorithm and Drone-to-drone detection &amp; tracking algorithm using machine learning and optical flow as internships.</w:t>
-      </w:r>
-    </w:p>
-    <w:p>
-      <w:pPr>
-        <w:spacing w:line="240" w:lineRule="exact"/>
-        <w:rPr>
-          <w:rFonts w:ascii="Arial" w:hAnsi="Arial" w:cs="Arial"/>
-        </w:rPr>
-      </w:pPr>
-      <w:r>
-        <w:rPr>
-          <w:rFonts w:ascii="Arial" w:hAnsi="Arial" w:cs="Arial"/>
-        </w:rPr>
-        <w:t xml:space="preserve"> In Asama Yamashita laboratory at </w:t>
-      </w:r>
-      <w:proofErr w:type="spellStart"/>
-      <w:proofErr w:type="gramStart"/>
-      <w:r>
-        <w:rPr>
-          <w:rFonts w:ascii="Arial" w:hAnsi="Arial" w:cs="Arial"/>
-        </w:rPr>
-        <w:t>Ph.D</w:t>
-      </w:r>
-      <w:proofErr w:type="spellEnd"/>
-      <w:proofErr w:type="gramEnd"/>
-      <w:r>
-        <w:rPr>
-          <w:rFonts w:ascii="Arial" w:hAnsi="Arial" w:cs="Arial"/>
-        </w:rPr>
-        <w:t xml:space="preserve"> course in the University of Tokyo, I developed an adaptive 3D sensing system. The system can adaptively change the </w:t>
-      </w:r>
-      <w:proofErr w:type="spellStart"/>
-      <w:r>
-        <w:rPr>
-          <w:rFonts w:ascii="Arial" w:hAnsi="Arial" w:cs="Arial"/>
-        </w:rPr>
-        <w:t>spatio</w:t>
-      </w:r>
-      <w:proofErr w:type="spellEnd"/>
-      <w:r>
-        <w:rPr>
-          <w:rFonts w:ascii="Arial" w:hAnsi="Arial" w:cs="Arial"/>
-        </w:rPr>
-        <w:t xml:space="preserve">-temporal resolution and the measurement range according to the measured surrounding environment. Moreover, in Ishikawa group laboratory, I developed a UAV-UGV cooperative superimposed image generation system with multi-thread programming. In the system, 3D </w:t>
-      </w:r>
-      <w:proofErr w:type="gramStart"/>
-      <w:r>
-        <w:rPr>
-          <w:rFonts w:ascii="Arial" w:hAnsi="Arial" w:cs="Arial"/>
-        </w:rPr>
-        <w:t>point</w:t>
-      </w:r>
-      <w:proofErr w:type="gramEnd"/>
-      <w:r>
-        <w:rPr>
-          <w:rFonts w:ascii="Arial" w:hAnsi="Arial" w:cs="Arial"/>
-        </w:rPr>
-        <w:t xml:space="preserve"> clouds in the shielded area, which cannot be obtained by the UGV, are acquired by the UAV. Then, the relative pose between the UAV and the UGV is obtained by the high-speed camera. Finally, the point clouds from the UAV and the UGV are superimposed and presented as a video.</w:t>
+      <w:r>
+        <w:rPr>
+          <w:rFonts w:ascii="Arial" w:hAnsi="Arial" w:cs="Arial"/>
+        </w:rPr>
+        <w:t>During 2</w:t>
+      </w:r>
+      <w:r>
+        <w:rPr>
+          <w:rFonts w:ascii="Arial" w:hAnsi="Arial" w:cs="Arial"/>
+          <w:vertAlign w:val="superscript"/>
+        </w:rPr>
+        <w:t>nd</w:t>
+      </w:r>
+      <w:r>
+        <w:rPr>
+          <w:rFonts w:ascii="Arial" w:hAnsi="Arial" w:cs="Arial"/>
+        </w:rPr>
+        <w:t xml:space="preserve"> year of Ph.D course, I joined a middle-term robotics internship </w:t>
+      </w:r>
+      <w:r>
+        <w:rPr>
+          <w:rFonts w:ascii="Arial" w:hAnsi="Arial" w:cs="Arial"/>
+        </w:rPr>
+        <w:t xml:space="preserve">for 3 months </w:t>
+      </w:r>
+      <w:r>
+        <w:rPr>
+          <w:rFonts w:ascii="Arial" w:hAnsi="Arial" w:cs="Arial"/>
+        </w:rPr>
+        <w:t xml:space="preserve">in MUJIN, which is international cutting-edge robotics company in Japan. My role was to improve calibration system for logistics robots such as depalletizing, palletizing, and piece picking robot. </w:t>
+      </w:r>
+      <w:r>
+        <w:rPr>
+          <w:rFonts w:ascii="Arial" w:hAnsi="Arial" w:cs="Arial"/>
+        </w:rPr>
+        <w:t>With the help from Dr. Jeronimo Rodrigues in English, I dealt with intrinsic, hand-eye, and stereo calibration of depth sensors and color cameras</w:t>
+      </w:r>
+      <w:r>
+        <w:rPr>
+          <w:rFonts w:ascii="Arial" w:hAnsi="Arial" w:cs="Arial"/>
+        </w:rPr>
+        <w:t>.</w:t>
       </w:r>
     </w:p>
     <w:p>
@@ -1070,8 +998,6 @@
                 <w:szCs w:val="21"/>
               </w:rPr>
             </w:pPr>
-            <w:proofErr w:type="spellStart"/>
-            <w:proofErr w:type="gramStart"/>
             <w:r>
               <w:rPr>
                 <w:rFonts w:ascii="Arial" w:hAnsi="Arial" w:cs="Arial" w:hint="eastAsia"/>
@@ -1084,16 +1010,7 @@
                 <w:rFonts w:ascii="Arial" w:hAnsi="Arial" w:cs="Arial"/>
                 <w:szCs w:val="21"/>
               </w:rPr>
-              <w:t>h.D</w:t>
-            </w:r>
-            <w:proofErr w:type="spellEnd"/>
-            <w:proofErr w:type="gramEnd"/>
-            <w:r>
-              <w:rPr>
-                <w:rFonts w:ascii="Arial" w:hAnsi="Arial" w:cs="Arial"/>
-                <w:szCs w:val="21"/>
-              </w:rPr>
-              <w:t xml:space="preserve"> of Engineering in Graduate School of Engineering, Department of Precision Engineering, The University of Tokyo</w:t>
+              <w:t>h.D of Engineering in Graduate School of Engineering, Department of Precision Engineering, The University of Tokyo</w:t>
             </w:r>
           </w:p>
         </w:tc>
@@ -1403,55 +1320,33 @@
       </w:pPr>
       <w:r>
         <w:rPr>
-          <w:rFonts w:ascii="Arial" w:hAnsi="Arial" w:cs="Arial"/>
+          <w:rFonts w:ascii="Arial" w:hAnsi="Arial" w:cs="Arial" w:hint="eastAsia"/>
           <w:b/>
           <w:bCs/>
           <w:szCs w:val="21"/>
           <w:u w:val="single"/>
         </w:rPr>
-        <w:t>Mikihiro Ikura</w:t>
-      </w:r>
-      <w:r>
-        <w:rPr>
-          <w:rFonts w:ascii="Arial" w:hAnsi="Arial" w:cs="Arial"/>
-          <w:szCs w:val="21"/>
-        </w:rPr>
-        <w:t>, Leo Miyashita, and Masatoshi Ishikawa</w:t>
-      </w:r>
-      <w:r>
-        <w:rPr>
-          <w:rFonts w:ascii="Arial" w:hAnsi="Arial" w:cs="Arial"/>
-          <w:szCs w:val="21"/>
-        </w:rPr>
-        <w:t>,</w:t>
-      </w:r>
-      <w:r>
-        <w:rPr>
-          <w:rFonts w:ascii="Arial" w:hAnsi="Arial" w:cs="Arial"/>
-          <w:szCs w:val="21"/>
+        <w:t>井倉</w:t>
+      </w:r>
+      <w:r>
+        <w:rPr>
+          <w:rFonts w:ascii="Arial" w:hAnsi="Arial" w:cs="Arial"/>
+          <w:b/>
+          <w:bCs/>
+          <w:szCs w:val="21"/>
+          <w:u w:val="single"/>
         </w:rPr>
         <w:t xml:space="preserve"> </w:t>
       </w:r>
       <w:r>
         <w:rPr>
           <w:rFonts w:ascii="Arial" w:hAnsi="Arial" w:cs="Arial"/>
-          <w:szCs w:val="21"/>
-        </w:rPr>
-        <w:t>"</w:t>
-      </w:r>
-      <w:r>
-        <w:rPr>
-          <w:rFonts w:ascii="Arial" w:hAnsi="Arial" w:cs="Arial"/>
-          <w:szCs w:val="21"/>
-        </w:rPr>
-        <w:t>Stabilization System for UAV Landing on Rough Ground by Adaptive 3D Sensing and High-speed Landing Gear Adjustment</w:t>
-      </w:r>
-      <w:r>
-        <w:rPr>
-          <w:rFonts w:ascii="Arial" w:hAnsi="Arial" w:cs="Arial"/>
-          <w:szCs w:val="21"/>
-        </w:rPr>
-        <w:t>"</w:t>
+          <w:b/>
+          <w:bCs/>
+          <w:szCs w:val="21"/>
+          <w:u w:val="single"/>
+        </w:rPr>
+        <w:t>幹大</w:t>
       </w:r>
       <w:r>
         <w:rPr>
@@ -1465,7 +1360,168 @@
           <w:rFonts w:ascii="Arial" w:hAnsi="Arial" w:cs="Arial"/>
           <w:szCs w:val="21"/>
         </w:rPr>
-        <w:t>Journal of Robotics and Mechatronics, Vol. 33, No. 1, pp.108-118, 2021.</w:t>
+        <w:t>宮下</w:t>
+      </w:r>
+      <w:r>
+        <w:rPr>
+          <w:rFonts w:ascii="Arial" w:hAnsi="Arial" w:cs="Arial"/>
+          <w:szCs w:val="21"/>
+        </w:rPr>
+        <w:t xml:space="preserve"> </w:t>
+      </w:r>
+      <w:r>
+        <w:rPr>
+          <w:rFonts w:ascii="Arial" w:hAnsi="Arial" w:cs="Arial"/>
+          <w:szCs w:val="21"/>
+        </w:rPr>
+        <w:t>令央</w:t>
+      </w:r>
+      <w:r>
+        <w:rPr>
+          <w:rFonts w:ascii="Arial" w:hAnsi="Arial" w:cs="Arial"/>
+          <w:szCs w:val="21"/>
+        </w:rPr>
+        <w:t xml:space="preserve">, </w:t>
+      </w:r>
+      <w:r>
+        <w:rPr>
+          <w:rFonts w:ascii="Arial" w:hAnsi="Arial" w:cs="Arial"/>
+          <w:szCs w:val="21"/>
+        </w:rPr>
+        <w:t>山下</w:t>
+      </w:r>
+      <w:r>
+        <w:rPr>
+          <w:rFonts w:ascii="Arial" w:hAnsi="Arial" w:cs="Arial"/>
+          <w:szCs w:val="21"/>
+        </w:rPr>
+        <w:t xml:space="preserve"> </w:t>
+      </w:r>
+      <w:r>
+        <w:rPr>
+          <w:rFonts w:ascii="Arial" w:hAnsi="Arial" w:cs="Arial"/>
+          <w:szCs w:val="21"/>
+        </w:rPr>
+        <w:t>淳</w:t>
+      </w:r>
+      <w:r>
+        <w:rPr>
+          <w:rFonts w:ascii="Arial" w:hAnsi="Arial" w:cs="Arial"/>
+          <w:szCs w:val="21"/>
+        </w:rPr>
+        <w:t xml:space="preserve">, </w:t>
+      </w:r>
+      <w:r>
+        <w:rPr>
+          <w:rFonts w:ascii="Arial" w:hAnsi="Arial" w:cs="Arial"/>
+          <w:szCs w:val="21"/>
+        </w:rPr>
+        <w:t>石川</w:t>
+      </w:r>
+      <w:r>
+        <w:rPr>
+          <w:rFonts w:ascii="Arial" w:hAnsi="Arial" w:cs="Arial"/>
+          <w:szCs w:val="21"/>
+        </w:rPr>
+        <w:t xml:space="preserve"> </w:t>
+      </w:r>
+      <w:r>
+        <w:rPr>
+          <w:rFonts w:ascii="Arial" w:hAnsi="Arial" w:cs="Arial"/>
+          <w:szCs w:val="21"/>
+        </w:rPr>
+        <w:t>正俊</w:t>
+      </w:r>
+      <w:r>
+        <w:rPr>
+          <w:rFonts w:ascii="Arial" w:hAnsi="Arial" w:cs="Arial"/>
+          <w:szCs w:val="21"/>
+        </w:rPr>
+        <w:t xml:space="preserve">, </w:t>
+      </w:r>
+      <w:r>
+        <w:rPr>
+          <w:rFonts w:ascii="Arial" w:hAnsi="Arial" w:cs="Arial"/>
+          <w:szCs w:val="21"/>
+        </w:rPr>
+        <w:t>淺間</w:t>
+      </w:r>
+      <w:r>
+        <w:rPr>
+          <w:rFonts w:ascii="Arial" w:hAnsi="Arial" w:cs="Arial"/>
+          <w:szCs w:val="21"/>
+        </w:rPr>
+        <w:t xml:space="preserve"> </w:t>
+      </w:r>
+      <w:r>
+        <w:rPr>
+          <w:rFonts w:ascii="Arial" w:hAnsi="Arial" w:cs="Arial"/>
+          <w:szCs w:val="21"/>
+        </w:rPr>
+        <w:t>一</w:t>
+      </w:r>
+      <w:r>
+        <w:rPr>
+          <w:rFonts w:ascii="Arial" w:hAnsi="Arial" w:cs="Arial"/>
+          <w:szCs w:val="21"/>
+        </w:rPr>
+        <w:t>: "</w:t>
+      </w:r>
+      <w:r>
+        <w:rPr>
+          <w:rFonts w:ascii="Arial" w:hAnsi="Arial" w:cs="Arial"/>
+          <w:szCs w:val="21"/>
+        </w:rPr>
+        <w:t>高速点滅</w:t>
+      </w:r>
+      <w:r>
+        <w:rPr>
+          <w:rFonts w:ascii="Arial" w:hAnsi="Arial" w:cs="Arial"/>
+          <w:szCs w:val="21"/>
+        </w:rPr>
+        <w:t xml:space="preserve">LED </w:t>
+      </w:r>
+      <w:r>
+        <w:rPr>
+          <w:rFonts w:ascii="Arial" w:hAnsi="Arial" w:cs="Arial"/>
+          <w:szCs w:val="21"/>
+        </w:rPr>
+        <w:t>マーカと複数の</w:t>
+      </w:r>
+      <w:r>
+        <w:rPr>
+          <w:rFonts w:ascii="Arial" w:hAnsi="Arial" w:cs="Arial"/>
+          <w:szCs w:val="21"/>
+        </w:rPr>
+        <w:t xml:space="preserve">RGB-D </w:t>
+      </w:r>
+      <w:r>
+        <w:rPr>
+          <w:rFonts w:ascii="Arial" w:hAnsi="Arial" w:cs="Arial"/>
+          <w:szCs w:val="21"/>
+        </w:rPr>
+        <w:t>センサを用いた遮蔽領域を提示可能な任意視点重畳映像生成システム</w:t>
+      </w:r>
+      <w:r>
+        <w:rPr>
+          <w:rFonts w:ascii="Arial" w:hAnsi="Arial" w:cs="Arial"/>
+          <w:szCs w:val="21"/>
+        </w:rPr>
+        <w:t xml:space="preserve">" </w:t>
+      </w:r>
+      <w:r>
+        <w:rPr>
+          <w:rFonts w:ascii="Arial" w:hAnsi="Arial" w:cs="Arial"/>
+          <w:szCs w:val="21"/>
+        </w:rPr>
+        <w:t>精密工学会誌</w:t>
+      </w:r>
+      <w:r>
+        <w:rPr>
+          <w:rFonts w:ascii="Arial" w:hAnsi="Arial" w:cs="Arial"/>
+          <w:szCs w:val="21"/>
+        </w:rPr>
+        <w:t>, Vol. 88, No.3, March 2022.</w:t>
       </w:r>
     </w:p>
     <w:p>
@@ -1486,6 +1542,7 @@
         <w:rPr>
           <w:rFonts w:ascii="Arial" w:hAnsi="Arial" w:cs="Arial"/>
           <w:b/>
+          <w:bCs/>
           <w:szCs w:val="21"/>
           <w:u w:val="single"/>
         </w:rPr>
@@ -1494,157 +1551,9 @@
       <w:r>
         <w:rPr>
           <w:rFonts w:ascii="Arial" w:hAnsi="Arial" w:cs="Arial"/>
-          <w:b/>
-          <w:szCs w:val="21"/>
-        </w:rPr>
-        <w:t xml:space="preserve">, </w:t>
-      </w:r>
-      <w:r>
-        <w:rPr>
-          <w:rFonts w:ascii="Arial" w:hAnsi="Arial" w:cs="Arial"/>
-          <w:szCs w:val="21"/>
-        </w:rPr>
-        <w:t xml:space="preserve">Satoshi </w:t>
-      </w:r>
-      <w:proofErr w:type="spellStart"/>
-      <w:r>
-        <w:rPr>
-          <w:rFonts w:ascii="Arial" w:hAnsi="Arial" w:cs="Arial"/>
-          <w:szCs w:val="21"/>
-        </w:rPr>
-        <w:t>Ikari</w:t>
-      </w:r>
-      <w:proofErr w:type="spellEnd"/>
-      <w:r>
-        <w:rPr>
-          <w:rFonts w:ascii="Arial" w:hAnsi="Arial" w:cs="Arial"/>
-          <w:szCs w:val="21"/>
-        </w:rPr>
-        <w:t xml:space="preserve">, </w:t>
-      </w:r>
-      <w:proofErr w:type="spellStart"/>
-      <w:r>
-        <w:rPr>
-          <w:rFonts w:ascii="Arial" w:hAnsi="Arial" w:cs="Arial" w:hint="eastAsia"/>
-          <w:szCs w:val="21"/>
-        </w:rPr>
-        <w:t>Atushi</w:t>
-      </w:r>
-      <w:proofErr w:type="spellEnd"/>
-      <w:r>
-        <w:rPr>
-          <w:rFonts w:ascii="Arial" w:hAnsi="Arial" w:cs="Arial" w:hint="eastAsia"/>
-          <w:szCs w:val="21"/>
-        </w:rPr>
-        <w:t xml:space="preserve"> </w:t>
-      </w:r>
-      <w:proofErr w:type="spellStart"/>
-      <w:r>
-        <w:rPr>
-          <w:rFonts w:ascii="Arial" w:hAnsi="Arial" w:cs="Arial"/>
-          <w:szCs w:val="21"/>
-        </w:rPr>
-        <w:t>Tomiki</w:t>
-      </w:r>
-      <w:proofErr w:type="spellEnd"/>
-      <w:r>
-        <w:rPr>
-          <w:rFonts w:ascii="Arial" w:hAnsi="Arial" w:cs="Arial"/>
-          <w:szCs w:val="21"/>
-        </w:rPr>
-        <w:t xml:space="preserve">, Ryu </w:t>
-      </w:r>
-      <w:proofErr w:type="spellStart"/>
-      <w:r>
-        <w:rPr>
-          <w:rFonts w:ascii="Arial" w:hAnsi="Arial" w:cs="Arial"/>
-          <w:szCs w:val="21"/>
-        </w:rPr>
-        <w:t>Funase</w:t>
-      </w:r>
-      <w:proofErr w:type="spellEnd"/>
-      <w:r>
-        <w:rPr>
-          <w:rFonts w:ascii="Arial" w:hAnsi="Arial" w:cs="Arial"/>
-          <w:szCs w:val="21"/>
-        </w:rPr>
-        <w:t xml:space="preserve">, Shinichi </w:t>
-      </w:r>
-      <w:proofErr w:type="spellStart"/>
-      <w:r>
-        <w:rPr>
-          <w:rFonts w:ascii="Arial" w:hAnsi="Arial" w:cs="Arial"/>
-          <w:szCs w:val="21"/>
-        </w:rPr>
-        <w:t>Nakasuka</w:t>
-      </w:r>
-      <w:proofErr w:type="spellEnd"/>
-      <w:r>
-        <w:rPr>
-          <w:rFonts w:ascii="Arial" w:hAnsi="Arial" w:cs="Arial"/>
-          <w:szCs w:val="21"/>
-        </w:rPr>
-        <w:t xml:space="preserve">, </w:t>
-      </w:r>
-      <w:r>
-        <w:rPr>
-          <w:rFonts w:ascii="Arial" w:hAnsi="Arial" w:cs="Arial"/>
-          <w:szCs w:val="21"/>
-        </w:rPr>
-        <w:t>"Estimation Algorithm of Relative Position and Attitude during Proximity Rendezvous and Docking Using Multiple Ultra-Wide-Band Devices"</w:t>
-      </w:r>
-      <w:r>
-        <w:rPr>
-          <w:rFonts w:ascii="Arial" w:hAnsi="Arial" w:cs="Arial"/>
-          <w:szCs w:val="21"/>
-        </w:rPr>
-        <w:t>, ISTS Special Issue of Transactions of JSASS</w:t>
-      </w:r>
-      <w:r>
-        <w:rPr>
-          <w:rFonts w:ascii="Arial" w:hAnsi="Arial" w:cs="Arial"/>
-          <w:szCs w:val="21"/>
-        </w:rPr>
-        <w:t xml:space="preserve">, </w:t>
-      </w:r>
-      <w:r>
-        <w:rPr>
-          <w:rFonts w:ascii="Arial" w:hAnsi="Arial" w:cs="Arial"/>
-          <w:szCs w:val="21"/>
-        </w:rPr>
-        <w:t>Vol. 17, No. 1, pp.43-50, 2019.</w:t>
-      </w:r>
-    </w:p>
-    <w:p>
-      <w:pPr>
-        <w:spacing w:line="240" w:lineRule="exact"/>
-        <w:rPr>
-          <w:rFonts w:ascii="Arial" w:hAnsi="Arial" w:cs="Arial"/>
-          <w:szCs w:val="21"/>
-        </w:rPr>
-      </w:pPr>
-    </w:p>
-    <w:p>
-      <w:pPr>
-        <w:spacing w:line="240" w:lineRule="exact"/>
-        <w:rPr>
-          <w:rFonts w:ascii="Arial" w:hAnsi="Arial" w:cs="Arial"/>
-          <w:szCs w:val="21"/>
-        </w:rPr>
-      </w:pPr>
-      <w:r>
-        <w:rPr>
-          <w:rFonts w:ascii="Arial" w:hAnsi="Arial" w:cs="Arial"/>
-          <w:szCs w:val="21"/>
-        </w:rPr>
-        <w:t>Conference Papers</w:t>
-      </w:r>
-      <w:r>
-        <w:rPr>
-          <w:rFonts w:ascii="Arial" w:hAnsi="Arial" w:cs="Arial"/>
-          <w:szCs w:val="21"/>
-        </w:rPr>
-        <w:t xml:space="preserve"> &amp; Presentations</w:t>
+          <w:szCs w:val="21"/>
+        </w:rPr>
+        <w:t>, Sarthak Pathak, Jun Younes Louhi Kasahara, Atsushi Yamashita, Hajime Asama: "AdjustSense: Adaptive 3D Sensing System with Adjustable Spatio-temporal Resolution and Measurement Range Using High-speed Omnidirectional Camera and Direct Drive Motor", Sensors, Vol. 21, No. 21, pp.1-18, 2021.</w:t>
       </w:r>
     </w:p>
     <w:p>
@@ -1676,24 +1585,64 @@
           <w:rFonts w:ascii="Arial" w:hAnsi="Arial" w:cs="Arial"/>
           <w:szCs w:val="21"/>
         </w:rPr>
-        <w:t>, Leo Miyashita, Masatoshi Ishikawa: Real-time Landing Gear Control System Based on Adaptive 3D Sensing for Safe Landing of UAV, 2020 IEEE/SICE International Symposium on System Integration (SII2020), Honolulu, Hawaii, USA, 12-15 Jan 2020.</w:t>
-      </w:r>
-      <w:r>
-        <w:rPr>
-          <w:rFonts w:ascii="Arial" w:hAnsi="Arial" w:cs="Arial"/>
-          <w:szCs w:val="21"/>
-        </w:rPr>
-        <w:t xml:space="preserve"> Received </w:t>
-      </w:r>
-      <w:r>
-        <w:rPr>
-          <w:rFonts w:ascii="Arial" w:hAnsi="Arial" w:cs="Arial"/>
-          <w:b/>
-          <w:bCs/>
-          <w:color w:val="FF0000"/>
-          <w:szCs w:val="21"/>
-        </w:rPr>
-        <w:t>Best Student Paper Award</w:t>
+        <w:t>, Leo Miyashita, and Masatoshi Ishikawa</w:t>
+      </w:r>
+      <w:r>
+        <w:rPr>
+          <w:rFonts w:ascii="Arial" w:hAnsi="Arial" w:cs="Arial"/>
+          <w:szCs w:val="21"/>
+        </w:rPr>
+        <w:t>,</w:t>
+      </w:r>
+      <w:r>
+        <w:rPr>
+          <w:rFonts w:ascii="Arial" w:hAnsi="Arial" w:cs="Arial"/>
+          <w:szCs w:val="21"/>
+        </w:rPr>
+        <w:t xml:space="preserve"> </w:t>
+      </w:r>
+      <w:r>
+        <w:rPr>
+          <w:rFonts w:ascii="Arial" w:hAnsi="Arial" w:cs="Arial"/>
+          <w:szCs w:val="21"/>
+        </w:rPr>
+        <w:t>"</w:t>
+      </w:r>
+      <w:r>
+        <w:rPr>
+          <w:rFonts w:ascii="Arial" w:hAnsi="Arial" w:cs="Arial"/>
+          <w:szCs w:val="21"/>
+        </w:rPr>
+        <w:t xml:space="preserve">Stabilization System for UAV Landing on Rough Ground by Adaptive 3D Sensing and High-speed Landing Gear </w:t>
+      </w:r>
+      <w:r>
+        <w:rPr>
+          <w:rFonts w:ascii="Arial" w:hAnsi="Arial" w:cs="Arial"/>
+          <w:szCs w:val="21"/>
+        </w:rPr>
+        <w:lastRenderedPageBreak/>
+        <w:t>Adjustment</w:t>
+      </w:r>
+      <w:r>
+        <w:rPr>
+          <w:rFonts w:ascii="Arial" w:hAnsi="Arial" w:cs="Arial"/>
+          <w:szCs w:val="21"/>
+        </w:rPr>
+        <w:t>"</w:t>
+      </w:r>
+      <w:r>
+        <w:rPr>
+          <w:rFonts w:ascii="Arial" w:hAnsi="Arial" w:cs="Arial"/>
+          <w:szCs w:val="21"/>
+        </w:rPr>
+        <w:t xml:space="preserve">, </w:t>
+      </w:r>
+      <w:r>
+        <w:rPr>
+          <w:rFonts w:ascii="Arial" w:hAnsi="Arial" w:cs="Arial"/>
+          <w:szCs w:val="21"/>
+        </w:rPr>
+        <w:t>Journal of Robotics and Mechatronics, Vol. 33, No. 1, pp.108-118, 2021.</w:t>
       </w:r>
     </w:p>
     <w:p>
@@ -1712,23 +1661,55 @@
       </w:pPr>
       <w:r>
         <w:rPr>
+          <w:rFonts w:ascii="Arial" w:hAnsi="Arial" w:cs="Arial"/>
+          <w:b/>
+          <w:szCs w:val="21"/>
+          <w:u w:val="single"/>
+        </w:rPr>
+        <w:t>Mikihiro Ikura</w:t>
+      </w:r>
+      <w:r>
+        <w:rPr>
+          <w:rFonts w:ascii="Arial" w:hAnsi="Arial" w:cs="Arial"/>
+          <w:b/>
+          <w:szCs w:val="21"/>
+        </w:rPr>
+        <w:t xml:space="preserve">, </w:t>
+      </w:r>
+      <w:r>
+        <w:rPr>
+          <w:rFonts w:ascii="Arial" w:hAnsi="Arial" w:cs="Arial"/>
+          <w:szCs w:val="21"/>
+        </w:rPr>
+        <w:t xml:space="preserve">Satoshi Ikari, </w:t>
+      </w:r>
+      <w:r>
+        <w:rPr>
           <w:rFonts w:ascii="Arial" w:hAnsi="Arial" w:cs="Arial" w:hint="eastAsia"/>
-          <w:b/>
-          <w:bCs/>
-          <w:szCs w:val="21"/>
-          <w:u w:val="single"/>
-        </w:rPr>
-        <w:t>M</w:t>
-      </w:r>
-      <w:r>
-        <w:rPr>
-          <w:rFonts w:ascii="Arial" w:hAnsi="Arial" w:cs="Arial"/>
-          <w:b/>
-          <w:bCs/>
-          <w:szCs w:val="21"/>
-          <w:u w:val="single"/>
-        </w:rPr>
-        <w:t>ikihiro Ikura</w:t>
+          <w:szCs w:val="21"/>
+        </w:rPr>
+        <w:t xml:space="preserve">Atushi </w:t>
+      </w:r>
+      <w:r>
+        <w:rPr>
+          <w:rFonts w:ascii="Arial" w:hAnsi="Arial" w:cs="Arial"/>
+          <w:szCs w:val="21"/>
+        </w:rPr>
+        <w:t xml:space="preserve">Tomiki, Ryu Funase, Shinichi Nakasuka, </w:t>
+      </w:r>
+      <w:r>
+        <w:rPr>
+          <w:rFonts w:ascii="Arial" w:hAnsi="Arial" w:cs="Arial"/>
+          <w:szCs w:val="21"/>
+        </w:rPr>
+        <w:t>"Estimation Algorithm of Relative Position and Attitude during Proximity Rendezvous and Docking Using Multiple Ultra-Wide-Band Devices"</w:t>
+      </w:r>
+      <w:r>
+        <w:rPr>
+          <w:rFonts w:ascii="Arial" w:hAnsi="Arial" w:cs="Arial"/>
+          <w:szCs w:val="21"/>
+        </w:rPr>
+        <w:t>, ISTS Special Issue of Transactions of JSASS</w:t>
       </w:r>
       <w:r>
         <w:rPr>
@@ -1739,74 +1720,42 @@
       </w:r>
       <w:r>
         <w:rPr>
-          <w:rFonts w:ascii="Arial" w:hAnsi="Arial" w:cs="Arial" w:hint="eastAsia"/>
-          <w:szCs w:val="21"/>
-        </w:rPr>
-        <w:t>L</w:t>
-      </w:r>
-      <w:r>
-        <w:rPr>
-          <w:rFonts w:ascii="Arial" w:hAnsi="Arial" w:cs="Arial"/>
-          <w:szCs w:val="21"/>
-        </w:rPr>
-        <w:t>eo Miyashita, Masatoshi Ishikawa:</w:t>
-      </w:r>
-      <w:r>
-        <w:rPr>
-          <w:rFonts w:ascii="Arial" w:hAnsi="Arial" w:cs="Arial" w:hint="eastAsia"/>
-          <w:szCs w:val="21"/>
-        </w:rPr>
-        <w:t xml:space="preserve"> </w:t>
-      </w:r>
-      <w:r>
-        <w:rPr>
-          <w:rFonts w:ascii="Arial" w:hAnsi="Arial" w:cs="Arial"/>
-          <w:szCs w:val="21"/>
-        </w:rPr>
-        <w:t xml:space="preserve">High-speed Adjustment of UAV Landing Gear with Adaptive 3D Sensing for Landing on Rough Ground, </w:t>
-      </w:r>
-      <w:r>
-        <w:rPr>
-          <w:rFonts w:ascii="Arial" w:hAnsi="Arial" w:cs="Arial"/>
-          <w:szCs w:val="21"/>
-        </w:rPr>
-        <w:t xml:space="preserve">in Proceedings of </w:t>
-      </w:r>
-      <w:r>
-        <w:rPr>
-          <w:rFonts w:ascii="Arial" w:hAnsi="Arial" w:cs="Arial"/>
-          <w:szCs w:val="21"/>
-        </w:rPr>
-        <w:t>20</w:t>
-      </w:r>
-      <w:r>
-        <w:rPr>
-          <w:rFonts w:ascii="Arial" w:hAnsi="Arial" w:cs="Arial"/>
-          <w:szCs w:val="21"/>
-          <w:vertAlign w:val="superscript"/>
-        </w:rPr>
-        <w:t>th</w:t>
-      </w:r>
-      <w:r>
-        <w:rPr>
-          <w:rFonts w:ascii="Arial" w:hAnsi="Arial" w:cs="Arial" w:hint="eastAsia"/>
-          <w:szCs w:val="21"/>
-        </w:rPr>
-        <w:t xml:space="preserve"> </w:t>
-      </w:r>
-      <w:r>
-        <w:rPr>
-          <w:rFonts w:ascii="Arial" w:hAnsi="Arial" w:cs="Arial"/>
-          <w:szCs w:val="21"/>
-        </w:rPr>
-        <w:t>The Society of Instrument and Control Engineers System Integration Division</w:t>
-      </w:r>
-      <w:r>
-        <w:rPr>
-          <w:rFonts w:ascii="Arial" w:hAnsi="Arial" w:cs="Arial"/>
-          <w:szCs w:val="21"/>
-        </w:rPr>
-        <w:t xml:space="preserve"> (SI2019), 2E5-02, pp.1881-1886 (2019).</w:t>
+          <w:rFonts w:ascii="Arial" w:hAnsi="Arial" w:cs="Arial"/>
+          <w:szCs w:val="21"/>
+        </w:rPr>
+        <w:t>Vol. 17, No. 1, pp.43-50, 2019.</w:t>
+      </w:r>
+    </w:p>
+    <w:p>
+      <w:pPr>
+        <w:spacing w:line="240" w:lineRule="exact"/>
+        <w:rPr>
+          <w:rFonts w:ascii="Arial" w:hAnsi="Arial" w:cs="Arial"/>
+          <w:szCs w:val="21"/>
+        </w:rPr>
+      </w:pPr>
+    </w:p>
+    <w:p>
+      <w:pPr>
+        <w:spacing w:line="240" w:lineRule="exact"/>
+        <w:rPr>
+          <w:rFonts w:ascii="Arial" w:hAnsi="Arial" w:cs="Arial"/>
+          <w:szCs w:val="21"/>
+        </w:rPr>
+      </w:pPr>
+      <w:r>
+        <w:rPr>
+          <w:rFonts w:ascii="Arial" w:hAnsi="Arial" w:cs="Arial"/>
+          <w:szCs w:val="21"/>
+        </w:rPr>
+        <w:t>Conference Papers</w:t>
+      </w:r>
+      <w:r>
+        <w:rPr>
+          <w:rFonts w:ascii="Arial" w:hAnsi="Arial" w:cs="Arial"/>
+          <w:szCs w:val="21"/>
+        </w:rPr>
+        <w:t xml:space="preserve"> &amp; Presentations</w:t>
       </w:r>
     </w:p>
     <w:p>
@@ -1827,6 +1776,7 @@
         <w:rPr>
           <w:rFonts w:ascii="Arial" w:hAnsi="Arial" w:cs="Arial"/>
           <w:b/>
+          <w:bCs/>
           <w:szCs w:val="21"/>
           <w:u w:val="single"/>
         </w:rPr>
@@ -1837,74 +1787,7 @@
           <w:rFonts w:ascii="Arial" w:hAnsi="Arial" w:cs="Arial"/>
           <w:szCs w:val="21"/>
         </w:rPr>
-        <w:t xml:space="preserve">, </w:t>
-      </w:r>
-      <w:r>
-        <w:rPr>
-          <w:rFonts w:ascii="Arial" w:hAnsi="Arial" w:cs="Arial"/>
-          <w:szCs w:val="21"/>
-        </w:rPr>
-        <w:t xml:space="preserve">Leo Miyashita, Masatoshi Ishikawa, </w:t>
-      </w:r>
-      <w:r>
-        <w:rPr>
-          <w:rFonts w:ascii="Arial" w:hAnsi="Arial" w:cs="Arial"/>
-          <w:szCs w:val="21"/>
-        </w:rPr>
-        <w:t>"</w:t>
-      </w:r>
-      <w:r>
-        <w:rPr>
-          <w:rFonts w:ascii="Arial" w:hAnsi="Arial" w:cs="Arial"/>
-          <w:szCs w:val="21"/>
-        </w:rPr>
-        <w:t xml:space="preserve">Improvement of </w:t>
-      </w:r>
-      <w:proofErr w:type="spellStart"/>
-      <w:r>
-        <w:rPr>
-          <w:rFonts w:ascii="Arial" w:hAnsi="Arial" w:cs="Arial"/>
-          <w:szCs w:val="21"/>
-        </w:rPr>
-        <w:t>Spatio</w:t>
-      </w:r>
-      <w:proofErr w:type="spellEnd"/>
-      <w:r>
-        <w:rPr>
-          <w:rFonts w:ascii="Arial" w:hAnsi="Arial" w:cs="Arial"/>
-          <w:szCs w:val="21"/>
-        </w:rPr>
-        <w:t>-temporal Resolution by Adaptive 3D Sensing for Safe Landing of UAV</w:t>
-      </w:r>
-      <w:r>
-        <w:rPr>
-          <w:rFonts w:ascii="Arial" w:hAnsi="Arial" w:cs="Arial"/>
-          <w:szCs w:val="21"/>
-        </w:rPr>
-        <w:t>"</w:t>
-      </w:r>
-      <w:r>
-        <w:rPr>
-          <w:rFonts w:ascii="Arial" w:hAnsi="Arial" w:cs="Arial"/>
-          <w:szCs w:val="21"/>
-        </w:rPr>
-        <w:t xml:space="preserve">, </w:t>
-      </w:r>
-      <w:proofErr w:type="spellStart"/>
-      <w:r>
-        <w:rPr>
-          <w:rFonts w:ascii="Arial" w:hAnsi="Arial" w:cs="Arial"/>
-          <w:szCs w:val="21"/>
-        </w:rPr>
-        <w:t>Robomech</w:t>
-      </w:r>
-      <w:proofErr w:type="spellEnd"/>
-      <w:r>
-        <w:rPr>
-          <w:rFonts w:ascii="Arial" w:hAnsi="Arial" w:cs="Arial"/>
-          <w:szCs w:val="21"/>
-        </w:rPr>
-        <w:t xml:space="preserve"> 2019, Hiroshima Japan, June 2019.</w:t>
+        <w:t>, Sarthak Pathak, Atsushi Yamashita, Hajime Asama: "Polynomial-fitting Based Calibration for an Active 3D Sensing System Using Dynamic Light Section Method", Proceedings of SPIE, Vol. 11794, 15th International Conference on Quality Control by Artificial Vision (QCAV2021), pp. 131-137, Tokushima (Japan), 2021.</w:t>
       </w:r>
     </w:p>
     <w:p>
@@ -1925,6 +1808,7 @@
         <w:rPr>
           <w:rFonts w:ascii="Arial" w:hAnsi="Arial" w:cs="Arial"/>
           <w:b/>
+          <w:bCs/>
           <w:szCs w:val="21"/>
           <w:u w:val="single"/>
         </w:rPr>
@@ -1935,22 +1819,241 @@
           <w:rFonts w:ascii="Arial" w:hAnsi="Arial" w:cs="Arial"/>
           <w:szCs w:val="21"/>
         </w:rPr>
+        <w:t>, Leo Miyashita, Masatoshi Ishikawa: Real-time Landing Gear Control System Based on Adaptive 3D Sensing for Safe Landing of UAV, 2020 IEEE/SICE International Symposium on System Integration (SII2020), Honolulu, Hawaii, USA, 12-15 Jan 2020.</w:t>
+      </w:r>
+      <w:r>
+        <w:rPr>
+          <w:rFonts w:ascii="Arial" w:hAnsi="Arial" w:cs="Arial"/>
+          <w:szCs w:val="21"/>
+        </w:rPr>
+        <w:t xml:space="preserve"> Received </w:t>
+      </w:r>
+      <w:r>
+        <w:rPr>
+          <w:rFonts w:ascii="Arial" w:hAnsi="Arial" w:cs="Arial"/>
+          <w:b/>
+          <w:bCs/>
+          <w:color w:val="FF0000"/>
+          <w:szCs w:val="21"/>
+        </w:rPr>
+        <w:t>Best Student Paper Award</w:t>
+      </w:r>
+    </w:p>
+    <w:p>
+      <w:pPr>
+        <w:pStyle w:val="a5"/>
+        <w:numPr>
+          <w:ilvl w:val="0"/>
+          <w:numId w:val="2"/>
+        </w:numPr>
+        <w:spacing w:line="240" w:lineRule="exact"/>
+        <w:ind w:leftChars="0"/>
+        <w:rPr>
+          <w:rFonts w:ascii="Arial" w:hAnsi="Arial" w:cs="Arial"/>
+          <w:szCs w:val="21"/>
+        </w:rPr>
+      </w:pPr>
+      <w:r>
+        <w:rPr>
+          <w:rFonts w:ascii="Arial" w:hAnsi="Arial" w:cs="Arial" w:hint="eastAsia"/>
+          <w:b/>
+          <w:bCs/>
+          <w:szCs w:val="21"/>
+          <w:u w:val="single"/>
+        </w:rPr>
+        <w:t>M</w:t>
+      </w:r>
+      <w:r>
+        <w:rPr>
+          <w:rFonts w:ascii="Arial" w:hAnsi="Arial" w:cs="Arial"/>
+          <w:b/>
+          <w:bCs/>
+          <w:szCs w:val="21"/>
+          <w:u w:val="single"/>
+        </w:rPr>
+        <w:t>ikihiro Ikura</w:t>
+      </w:r>
+      <w:r>
+        <w:rPr>
+          <w:rFonts w:ascii="Arial" w:hAnsi="Arial" w:cs="Arial"/>
+          <w:szCs w:val="21"/>
+        </w:rPr>
         <w:t xml:space="preserve">, </w:t>
       </w:r>
       <w:r>
         <w:rPr>
-          <w:rFonts w:ascii="Arial" w:hAnsi="Arial" w:cs="Arial"/>
-          <w:szCs w:val="21"/>
-        </w:rPr>
-        <w:t xml:space="preserve">"Estimation Algorithm of Relative Position and Attitude during Proximity </w:t>
-      </w:r>
-      <w:r>
-        <w:rPr>
-          <w:rFonts w:ascii="Arial" w:hAnsi="Arial" w:cs="Arial"/>
-          <w:szCs w:val="21"/>
-        </w:rPr>
-        <w:lastRenderedPageBreak/>
-        <w:t>Rendezvous and Docking Using Multiple Ultra-Wide-Band Devices"</w:t>
+          <w:rFonts w:ascii="Arial" w:hAnsi="Arial" w:cs="Arial" w:hint="eastAsia"/>
+          <w:szCs w:val="21"/>
+        </w:rPr>
+        <w:t>L</w:t>
+      </w:r>
+      <w:r>
+        <w:rPr>
+          <w:rFonts w:ascii="Arial" w:hAnsi="Arial" w:cs="Arial"/>
+          <w:szCs w:val="21"/>
+        </w:rPr>
+        <w:t>eo Miyashita, Masatoshi Ishikawa:</w:t>
+      </w:r>
+      <w:r>
+        <w:rPr>
+          <w:rFonts w:ascii="Arial" w:hAnsi="Arial" w:cs="Arial" w:hint="eastAsia"/>
+          <w:szCs w:val="21"/>
+        </w:rPr>
+        <w:t xml:space="preserve"> </w:t>
+      </w:r>
+      <w:r>
+        <w:rPr>
+          <w:rFonts w:ascii="Arial" w:hAnsi="Arial" w:cs="Arial"/>
+          <w:szCs w:val="21"/>
+        </w:rPr>
+        <w:t xml:space="preserve">High-speed Adjustment of UAV Landing Gear with Adaptive 3D Sensing for Landing on Rough Ground, </w:t>
+      </w:r>
+      <w:r>
+        <w:rPr>
+          <w:rFonts w:ascii="Arial" w:hAnsi="Arial" w:cs="Arial"/>
+          <w:szCs w:val="21"/>
+        </w:rPr>
+        <w:t xml:space="preserve">in Proceedings of </w:t>
+      </w:r>
+      <w:r>
+        <w:rPr>
+          <w:rFonts w:ascii="Arial" w:hAnsi="Arial" w:cs="Arial"/>
+          <w:szCs w:val="21"/>
+        </w:rPr>
+        <w:t>20</w:t>
+      </w:r>
+      <w:r>
+        <w:rPr>
+          <w:rFonts w:ascii="Arial" w:hAnsi="Arial" w:cs="Arial"/>
+          <w:szCs w:val="21"/>
+          <w:vertAlign w:val="superscript"/>
+        </w:rPr>
+        <w:t>th</w:t>
+      </w:r>
+      <w:r>
+        <w:rPr>
+          <w:rFonts w:ascii="Arial" w:hAnsi="Arial" w:cs="Arial" w:hint="eastAsia"/>
+          <w:szCs w:val="21"/>
+        </w:rPr>
+        <w:t xml:space="preserve"> </w:t>
+      </w:r>
+      <w:r>
+        <w:rPr>
+          <w:rFonts w:ascii="Arial" w:hAnsi="Arial" w:cs="Arial"/>
+          <w:szCs w:val="21"/>
+        </w:rPr>
+        <w:t>The Society of Instrument and Control Engineers System Integration Division</w:t>
+      </w:r>
+      <w:r>
+        <w:rPr>
+          <w:rFonts w:ascii="Arial" w:hAnsi="Arial" w:cs="Arial"/>
+          <w:szCs w:val="21"/>
+        </w:rPr>
+        <w:t xml:space="preserve"> (SI2019), 2E5-02, pp.1881-1886 (2019).</w:t>
+      </w:r>
+    </w:p>
+    <w:p>
+      <w:pPr>
+        <w:pStyle w:val="a5"/>
+        <w:numPr>
+          <w:ilvl w:val="0"/>
+          <w:numId w:val="2"/>
+        </w:numPr>
+        <w:spacing w:line="240" w:lineRule="exact"/>
+        <w:ind w:leftChars="0"/>
+        <w:rPr>
+          <w:rFonts w:ascii="Arial" w:hAnsi="Arial" w:cs="Arial"/>
+          <w:szCs w:val="21"/>
+        </w:rPr>
+      </w:pPr>
+      <w:r>
+        <w:rPr>
+          <w:rFonts w:ascii="Arial" w:hAnsi="Arial" w:cs="Arial"/>
+          <w:b/>
+          <w:szCs w:val="21"/>
+          <w:u w:val="single"/>
+        </w:rPr>
+        <w:t>Mikihiro Ikura</w:t>
+      </w:r>
+      <w:r>
+        <w:rPr>
+          <w:rFonts w:ascii="Arial" w:hAnsi="Arial" w:cs="Arial"/>
+          <w:szCs w:val="21"/>
+        </w:rPr>
+        <w:t xml:space="preserve">, </w:t>
+      </w:r>
+      <w:r>
+        <w:rPr>
+          <w:rFonts w:ascii="Arial" w:hAnsi="Arial" w:cs="Arial"/>
+          <w:szCs w:val="21"/>
+        </w:rPr>
+        <w:t xml:space="preserve">Leo Miyashita, Masatoshi Ishikawa, </w:t>
+      </w:r>
+      <w:r>
+        <w:rPr>
+          <w:rFonts w:ascii="Arial" w:hAnsi="Arial" w:cs="Arial"/>
+          <w:szCs w:val="21"/>
+        </w:rPr>
+        <w:t>"</w:t>
+      </w:r>
+      <w:r>
+        <w:rPr>
+          <w:rFonts w:ascii="Arial" w:hAnsi="Arial" w:cs="Arial"/>
+          <w:szCs w:val="21"/>
+        </w:rPr>
+        <w:t>Improvement of Spatio-temporal Resolution by Adaptive 3D Sensing for Safe Landing of UAV</w:t>
+      </w:r>
+      <w:r>
+        <w:rPr>
+          <w:rFonts w:ascii="Arial" w:hAnsi="Arial" w:cs="Arial"/>
+          <w:szCs w:val="21"/>
+        </w:rPr>
+        <w:t>"</w:t>
+      </w:r>
+      <w:r>
+        <w:rPr>
+          <w:rFonts w:ascii="Arial" w:hAnsi="Arial" w:cs="Arial"/>
+          <w:szCs w:val="21"/>
+        </w:rPr>
+        <w:t>, Robomech 2019, Hiroshima Japan, June 2019.</w:t>
+      </w:r>
+    </w:p>
+    <w:p>
+      <w:pPr>
+        <w:pStyle w:val="a5"/>
+        <w:numPr>
+          <w:ilvl w:val="0"/>
+          <w:numId w:val="2"/>
+        </w:numPr>
+        <w:spacing w:line="240" w:lineRule="exact"/>
+        <w:ind w:leftChars="0"/>
+        <w:rPr>
+          <w:rFonts w:ascii="Arial" w:hAnsi="Arial" w:cs="Arial"/>
+          <w:szCs w:val="21"/>
+        </w:rPr>
+      </w:pPr>
+      <w:r>
+        <w:rPr>
+          <w:rFonts w:ascii="Arial" w:hAnsi="Arial" w:cs="Arial"/>
+          <w:b/>
+          <w:szCs w:val="21"/>
+          <w:u w:val="single"/>
+        </w:rPr>
+        <w:t>Mikihiro Ikura</w:t>
+      </w:r>
+      <w:r>
+        <w:rPr>
+          <w:rFonts w:ascii="Arial" w:hAnsi="Arial" w:cs="Arial"/>
+          <w:szCs w:val="21"/>
+        </w:rPr>
+        <w:t xml:space="preserve">, </w:t>
+      </w:r>
+      <w:r>
+        <w:rPr>
+          <w:rFonts w:ascii="Arial" w:hAnsi="Arial" w:cs="Arial"/>
+          <w:szCs w:val="21"/>
+        </w:rPr>
+        <w:t>"Estimation Algorithm of Relative Position and Attitude during Proximity Rendezvous and Docking Using Multiple Ultra-Wide-Band Devices"</w:t>
       </w:r>
       <w:r>
         <w:rPr>
@@ -2297,6 +2400,35 @@
                 <w:rFonts w:ascii="Arial" w:hAnsi="Arial" w:cs="Arial"/>
                 <w:szCs w:val="21"/>
               </w:rPr>
+              <w:t>eveloped intrinsic, hand-eye and stereo calibration for logistics robots</w:t>
+            </w:r>
+          </w:p>
+          <w:p>
+            <w:pPr>
+              <w:pStyle w:val="a5"/>
+              <w:numPr>
+                <w:ilvl w:val="0"/>
+                <w:numId w:val="1"/>
+              </w:numPr>
+              <w:spacing w:line="240" w:lineRule="exact"/>
+              <w:ind w:leftChars="0"/>
+              <w:rPr>
+                <w:rFonts w:ascii="Arial" w:hAnsi="Arial" w:cs="Arial"/>
+                <w:szCs w:val="21"/>
+              </w:rPr>
+            </w:pPr>
+            <w:r>
+              <w:rPr>
+                <w:rFonts w:ascii="Arial" w:hAnsi="Arial" w:cs="Arial" w:hint="eastAsia"/>
+                <w:szCs w:val="21"/>
+              </w:rPr>
+              <w:t>D</w:t>
+            </w:r>
+            <w:r>
+              <w:rPr>
+                <w:rFonts w:ascii="Arial" w:hAnsi="Arial" w:cs="Arial"/>
+                <w:szCs w:val="21"/>
+              </w:rPr>
               <w:t>eveloped car driver’s pose estimation by SVM and Genetic Algorithm</w:t>
             </w:r>
           </w:p>
@@ -2535,33 +2667,8 @@
                 <w:rFonts w:ascii="Arial" w:hAnsi="Arial" w:cs="Arial"/>
                 <w:szCs w:val="21"/>
               </w:rPr>
-              <w:t xml:space="preserve">(Ubuntu), ROS, </w:t>
-            </w:r>
-            <w:proofErr w:type="spellStart"/>
-            <w:r>
-              <w:rPr>
-                <w:rFonts w:ascii="Arial" w:hAnsi="Arial" w:cs="Arial"/>
-                <w:szCs w:val="21"/>
-              </w:rPr>
-              <w:t>PyTorch</w:t>
-            </w:r>
-            <w:proofErr w:type="spellEnd"/>
-            <w:r>
-              <w:rPr>
-                <w:rFonts w:ascii="Arial" w:hAnsi="Arial" w:cs="Arial"/>
-                <w:szCs w:val="21"/>
-              </w:rPr>
-              <w:t xml:space="preserve">, Chainer, Inventor, Adobe Illustrator, </w:t>
-            </w:r>
-            <w:proofErr w:type="spellStart"/>
-            <w:r>
-              <w:rPr>
-                <w:rFonts w:ascii="Arial" w:hAnsi="Arial" w:cs="Arial"/>
-                <w:szCs w:val="21"/>
-              </w:rPr>
-              <w:t>AfterEffects</w:t>
-            </w:r>
-            <w:proofErr w:type="spellEnd"/>
+              <w:t>(Ubuntu), ROS, PyTorch, Chainer, Inventor, Adobe Illustrator, AfterEffects</w:t>
+            </w:r>
           </w:p>
         </w:tc>
       </w:tr>
@@ -2611,23 +2718,7 @@
                 <w:rFonts w:ascii="Arial" w:hAnsi="Arial" w:cs="Arial"/>
                 <w:szCs w:val="21"/>
               </w:rPr>
-              <w:t xml:space="preserve">High-speed camera, Event-based camera, GPU, RealSense, MBED, </w:t>
-            </w:r>
-            <w:proofErr w:type="spellStart"/>
-            <w:r>
-              <w:rPr>
-                <w:rFonts w:ascii="Arial" w:hAnsi="Arial" w:cs="Arial"/>
-                <w:szCs w:val="21"/>
-              </w:rPr>
-              <w:t>rasberry</w:t>
-            </w:r>
-            <w:proofErr w:type="spellEnd"/>
-            <w:r>
-              <w:rPr>
-                <w:rFonts w:ascii="Arial" w:hAnsi="Arial" w:cs="Arial"/>
-                <w:szCs w:val="21"/>
-              </w:rPr>
-              <w:t xml:space="preserve"> pi</w:t>
+              <w:t>High-speed camera, Event-based camera, GPU, RealSense, MBED, rasberry pi</w:t>
             </w:r>
           </w:p>
         </w:tc>
@@ -2641,7 +2732,7 @@
             <w:pPr>
               <w:spacing w:line="240" w:lineRule="exact"/>
               <w:rPr>
-                <w:rFonts w:ascii="Arial" w:hAnsi="Arial" w:cs="Arial" w:hint="eastAsia"/>
+                <w:rFonts w:ascii="Arial" w:hAnsi="Arial" w:cs="Arial"/>
                 <w:szCs w:val="21"/>
               </w:rPr>
             </w:pPr>
@@ -2685,7 +2776,35 @@
                 <w:rFonts w:ascii="Arial" w:hAnsi="Arial" w:cs="Arial"/>
                 <w:szCs w:val="21"/>
               </w:rPr>
-              <w:t>ntermediate (TOEIC: 800)</w:t>
+              <w:t>ntermediate (TOEIC: 800</w:t>
+            </w:r>
+            <w:r>
+              <w:rPr>
+                <w:rFonts w:ascii="Arial" w:hAnsi="Arial" w:cs="Arial" w:hint="eastAsia"/>
+                <w:szCs w:val="21"/>
+              </w:rPr>
+              <w:t>，</w:t>
+            </w:r>
+            <w:r>
+              <w:rPr>
+                <w:rFonts w:ascii="Arial" w:hAnsi="Arial" w:cs="Arial" w:hint="eastAsia"/>
+                <w:szCs w:val="21"/>
+              </w:rPr>
+              <w:t>TOEFL</w:t>
+            </w:r>
+            <w:r>
+              <w:rPr>
+                <w:rFonts w:ascii="Arial" w:hAnsi="Arial" w:cs="Arial"/>
+                <w:szCs w:val="21"/>
+              </w:rPr>
+              <w:t xml:space="preserve"> iBT: 76</w:t>
+            </w:r>
+            <w:r>
+              <w:rPr>
+                <w:rFonts w:ascii="Arial" w:hAnsi="Arial" w:cs="Arial"/>
+                <w:szCs w:val="21"/>
+              </w:rPr>
+              <w:t>)</w:t>
             </w:r>
           </w:p>
         </w:tc>
@@ -2695,7 +2814,7 @@
       <w:pPr>
         <w:spacing w:line="240" w:lineRule="exact"/>
         <w:rPr>
-          <w:rFonts w:ascii="Arial" w:hAnsi="Arial" w:cs="Arial" w:hint="eastAsia"/>
+          <w:rFonts w:ascii="Arial" w:hAnsi="Arial" w:cs="Arial"/>
           <w:szCs w:val="21"/>
         </w:rPr>
       </w:pPr>

</xml_diff>

<commit_message>
update cv in pdf
</commit_message>
<xml_diff>
--- a/static/CV_mikihiro_ikura.docx
+++ b/static/CV_mikihiro_ikura.docx
@@ -17,113 +17,26 @@
         <w:tblLook w:val="04A0" w:firstRow="1" w:lastRow="0" w:firstColumn="1" w:lastColumn="0" w:noHBand="0" w:noVBand="1"/>
       </w:tblPr>
       <w:tblGrid>
-        <w:gridCol w:w="1986"/>
-        <w:gridCol w:w="6734"/>
+        <w:gridCol w:w="2518"/>
+        <w:gridCol w:w="7371"/>
       </w:tblGrid>
       <w:tr>
+        <w:trPr>
+          <w:trHeight w:val="3119"/>
+        </w:trPr>
         <w:tc>
           <w:tcPr>
-            <w:tcW w:w="1986" w:type="dxa"/>
+            <w:tcW w:w="2518" w:type="dxa"/>
           </w:tcPr>
           <w:p>
             <w:pPr>
               <w:spacing w:line="240" w:lineRule="exact"/>
               <w:jc w:val="left"/>
               <w:rPr>
-                <w:rFonts w:ascii="Arial" w:hAnsi="Arial" w:cs="Arial"/>
+                <w:rFonts w:ascii="Arial" w:hAnsi="Arial" w:cs="Arial" w:hint="eastAsia"/>
                 <w:szCs w:val="21"/>
               </w:rPr>
             </w:pPr>
-          </w:p>
-          <w:p>
-            <w:pPr>
-              <w:spacing w:line="240" w:lineRule="exact"/>
-              <w:jc w:val="left"/>
-              <w:rPr>
-                <w:rFonts w:ascii="Arial" w:hAnsi="Arial" w:cs="Arial"/>
-                <w:szCs w:val="21"/>
-              </w:rPr>
-            </w:pPr>
-          </w:p>
-          <w:p>
-            <w:pPr>
-              <w:spacing w:line="240" w:lineRule="exact"/>
-              <w:jc w:val="left"/>
-              <w:rPr>
-                <w:rFonts w:ascii="Arial" w:hAnsi="Arial" w:cs="Arial"/>
-                <w:szCs w:val="21"/>
-              </w:rPr>
-            </w:pPr>
-          </w:p>
-          <w:p>
-            <w:pPr>
-              <w:spacing w:line="240" w:lineRule="exact"/>
-              <w:jc w:val="left"/>
-              <w:rPr>
-                <w:rFonts w:ascii="Arial" w:hAnsi="Arial" w:cs="Arial"/>
-                <w:szCs w:val="21"/>
-              </w:rPr>
-            </w:pPr>
-          </w:p>
-          <w:p>
-            <w:pPr>
-              <w:spacing w:line="240" w:lineRule="exact"/>
-              <w:jc w:val="left"/>
-              <w:rPr>
-                <w:rFonts w:ascii="Arial" w:hAnsi="Arial" w:cs="Arial"/>
-                <w:szCs w:val="21"/>
-              </w:rPr>
-            </w:pPr>
-          </w:p>
-          <w:p>
-            <w:pPr>
-              <w:spacing w:line="240" w:lineRule="exact"/>
-              <w:jc w:val="left"/>
-              <w:rPr>
-                <w:rFonts w:ascii="Arial" w:hAnsi="Arial" w:cs="Arial"/>
-                <w:szCs w:val="21"/>
-              </w:rPr>
-            </w:pPr>
-          </w:p>
-          <w:p>
-            <w:pPr>
-              <w:spacing w:line="240" w:lineRule="exact"/>
-              <w:jc w:val="left"/>
-              <w:rPr>
-                <w:rFonts w:ascii="Arial" w:hAnsi="Arial" w:cs="Arial"/>
-                <w:szCs w:val="21"/>
-              </w:rPr>
-            </w:pPr>
-          </w:p>
-          <w:p>
-            <w:pPr>
-              <w:spacing w:line="240" w:lineRule="exact"/>
-              <w:jc w:val="left"/>
-              <w:rPr>
-                <w:rFonts w:ascii="Arial" w:hAnsi="Arial" w:cs="Arial"/>
-                <w:szCs w:val="21"/>
-              </w:rPr>
-            </w:pPr>
-          </w:p>
-          <w:p>
-            <w:pPr>
-              <w:spacing w:line="240" w:lineRule="exact"/>
-              <w:jc w:val="left"/>
-              <w:rPr>
-                <w:rFonts w:ascii="Arial" w:hAnsi="Arial" w:cs="Arial"/>
-                <w:szCs w:val="21"/>
-              </w:rPr>
-            </w:pPr>
-          </w:p>
-          <w:p>
-            <w:pPr>
-              <w:spacing w:line="240" w:lineRule="exact"/>
-              <w:jc w:val="left"/>
-              <w:rPr>
-                <w:rFonts w:ascii="Arial" w:hAnsi="Arial" w:cs="Arial"/>
-                <w:szCs w:val="21"/>
-              </w:rPr>
-            </w:pPr>
             <w:r>
               <w:rPr>
                 <w:rFonts w:ascii="Arial" w:hAnsi="Arial" w:cs="Arial"/>
@@ -131,9 +44,25 @@
                 <w:szCs w:val="21"/>
               </w:rPr>
               <w:drawing>
-                <wp:inline distT="0" distB="0" distL="0" distR="0" wp14:anchorId="0A3A609B" wp14:editId="7C98C3E4">
-                  <wp:extent cx="1120140" cy="1493520"/>
-                  <wp:effectExtent l="0" t="0" r="3810" b="0"/>
+                <wp:anchor distT="0" distB="0" distL="114300" distR="114300" simplePos="0" relativeHeight="251658240" behindDoc="1" locked="0" layoutInCell="1" allowOverlap="1" wp14:anchorId="0A3A609B" wp14:editId="0722737A">
+                  <wp:simplePos x="0" y="0"/>
+                  <wp:positionH relativeFrom="column">
+                    <wp:posOffset>19050</wp:posOffset>
+                  </wp:positionH>
+                  <wp:positionV relativeFrom="paragraph">
+                    <wp:posOffset>38100</wp:posOffset>
+                  </wp:positionV>
+                  <wp:extent cx="1428750" cy="1905000"/>
+                  <wp:effectExtent l="0" t="0" r="0" b="0"/>
+                  <wp:wrapTight wrapText="bothSides">
+                    <wp:wrapPolygon edited="0">
+                      <wp:start x="0" y="0"/>
+                      <wp:lineTo x="0" y="21384"/>
+                      <wp:lineTo x="21312" y="21384"/>
+                      <wp:lineTo x="21312" y="0"/>
+                      <wp:lineTo x="0" y="0"/>
+                    </wp:wrapPolygon>
+                  </wp:wrapTight>
                   <wp:docPr id="1" name="図 1"/>
                   <wp:cNvGraphicFramePr>
                     <a:graphicFrameLocks xmlns:a="http://schemas.openxmlformats.org/drawingml/2006/main" noChangeAspect="1"/>
@@ -163,7 +92,7 @@
                         <pic:spPr bwMode="auto">
                           <a:xfrm>
                             <a:off x="0" y="0"/>
-                            <a:ext cx="1120140" cy="1493520"/>
+                            <a:ext cx="1428750" cy="1905000"/>
                           </a:xfrm>
                           <a:prstGeom prst="rect">
                             <a:avLst/>
@@ -176,14 +105,14 @@
                       </pic:pic>
                     </a:graphicData>
                   </a:graphic>
-                </wp:inline>
+                </wp:anchor>
               </w:drawing>
             </w:r>
           </w:p>
         </w:tc>
         <w:tc>
           <w:tcPr>
-            <w:tcW w:w="6734" w:type="dxa"/>
+            <w:tcW w:w="7371" w:type="dxa"/>
           </w:tcPr>
           <w:p>
             <w:pPr>
@@ -196,6 +125,7 @@
                 <w:szCs w:val="32"/>
               </w:rPr>
             </w:pPr>
+            <w:proofErr w:type="spellStart"/>
             <w:r>
               <w:rPr>
                 <w:rFonts w:ascii="Arial" w:hAnsi="Arial" w:cs="Arial"/>
@@ -203,7 +133,26 @@
                 <w:sz w:val="32"/>
                 <w:szCs w:val="32"/>
               </w:rPr>
-              <w:t>Mikihiro Ikura</w:t>
+              <w:t>Mikihiro</w:t>
+            </w:r>
+            <w:proofErr w:type="spellEnd"/>
+            <w:r>
+              <w:rPr>
+                <w:rFonts w:ascii="Arial" w:hAnsi="Arial" w:cs="Arial"/>
+                <w:b/>
+                <w:sz w:val="32"/>
+                <w:szCs w:val="32"/>
+              </w:rPr>
+              <w:t xml:space="preserve"> Ikura</w:t>
+            </w:r>
+            <w:r>
+              <w:rPr>
+                <w:rFonts w:ascii="Arial" w:hAnsi="Arial" w:cs="Arial"/>
+                <w:b/>
+                <w:sz w:val="32"/>
+                <w:szCs w:val="32"/>
+              </w:rPr>
+              <w:t xml:space="preserve"> (PhD)</w:t>
             </w:r>
           </w:p>
           <w:p>
@@ -217,33 +166,43 @@
             </w:pPr>
             <w:r>
               <w:rPr>
+                <w:rFonts w:ascii="Arial" w:hAnsi="Arial" w:cs="Arial"/>
+              </w:rPr>
+              <w:t>Project researcher in</w:t>
+            </w:r>
+            <w:r>
+              <w:rPr>
+                <w:rFonts w:ascii="Arial" w:hAnsi="Arial" w:cs="Arial"/>
+              </w:rPr>
+              <w:t xml:space="preserve"> </w:t>
+            </w:r>
+            <w:r>
+              <w:rPr>
+                <w:rFonts w:ascii="Arial" w:hAnsi="Arial" w:cs="Arial"/>
+                <w:szCs w:val="21"/>
+              </w:rPr>
+              <w:t>Department of Human and Engineered Environmental Studies</w:t>
+            </w:r>
+            <w:r>
+              <w:rPr>
                 <w:rFonts w:ascii="Arial" w:hAnsi="Arial" w:cs="Arial" w:hint="eastAsia"/>
-              </w:rPr>
-              <w:t>Ph.D</w:t>
-            </w:r>
-            <w:r>
-              <w:rPr>
-                <w:rFonts w:ascii="Arial" w:hAnsi="Arial" w:cs="Arial"/>
-              </w:rPr>
-              <w:t xml:space="preserve"> student in </w:t>
-            </w:r>
-            <w:r>
-              <w:rPr>
-                <w:rFonts w:ascii="Arial" w:hAnsi="Arial" w:cs="Arial"/>
-                <w:szCs w:val="21"/>
-              </w:rPr>
-              <w:t xml:space="preserve">Graduate School of </w:t>
-            </w:r>
-            <w:r>
-              <w:rPr>
-                <w:rFonts w:ascii="Arial" w:hAnsi="Arial" w:cs="Arial"/>
-                <w:szCs w:val="21"/>
-              </w:rPr>
-              <w:t>Engineering</w:t>
-            </w:r>
-            <w:r>
-              <w:rPr>
-                <w:rFonts w:ascii="Arial" w:hAnsi="Arial" w:cs="Arial" w:hint="eastAsia"/>
+                <w:szCs w:val="21"/>
+              </w:rPr>
+              <w:t>,</w:t>
+            </w:r>
+            <w:r>
+              <w:t xml:space="preserve"> </w:t>
+            </w:r>
+            <w:r>
+              <w:rPr>
+                <w:rFonts w:ascii="Arial" w:hAnsi="Arial" w:cs="Arial"/>
+                <w:szCs w:val="21"/>
+              </w:rPr>
+              <w:t>Graduate School of Frontier Sciences</w:t>
+            </w:r>
+            <w:r>
+              <w:rPr>
+                <w:rFonts w:ascii="Arial" w:hAnsi="Arial" w:cs="Arial"/>
                 <w:szCs w:val="21"/>
               </w:rPr>
               <w:t>,</w:t>
@@ -255,7 +214,6 @@
               <w:jc w:val="left"/>
               <w:rPr>
                 <w:rFonts w:ascii="Arial" w:hAnsi="Arial" w:cs="Arial"/>
-                <w:szCs w:val="21"/>
               </w:rPr>
             </w:pPr>
             <w:r>
@@ -263,21 +221,14 @@
                 <w:rFonts w:ascii="Arial" w:hAnsi="Arial" w:cs="Arial"/>
                 <w:szCs w:val="21"/>
               </w:rPr>
-              <w:t xml:space="preserve">Department of </w:t>
-            </w:r>
-            <w:r>
-              <w:rPr>
-                <w:rFonts w:ascii="Arial" w:hAnsi="Arial" w:cs="Arial"/>
-                <w:szCs w:val="21"/>
-              </w:rPr>
-              <w:t>Precision Engineering</w:t>
-            </w:r>
-            <w:r>
-              <w:rPr>
-                <w:rFonts w:ascii="Arial" w:hAnsi="Arial" w:cs="Arial"/>
-                <w:szCs w:val="21"/>
-              </w:rPr>
-              <w:t>,</w:t>
+              <w:t>T</w:t>
+            </w:r>
+            <w:r>
+              <w:rPr>
+                <w:rFonts w:ascii="Arial" w:hAnsi="Arial" w:cs="Arial"/>
+                <w:szCs w:val="21"/>
+              </w:rPr>
+              <w:t>he University of Tokyo, Japan</w:t>
             </w:r>
           </w:p>
           <w:p>
@@ -290,17 +241,29 @@
             </w:pPr>
             <w:r>
               <w:rPr>
-                <w:rFonts w:ascii="Arial" w:hAnsi="Arial" w:cs="Arial"/>
-                <w:szCs w:val="21"/>
-              </w:rPr>
-              <w:t>T</w:t>
-            </w:r>
-            <w:r>
-              <w:rPr>
-                <w:rFonts w:ascii="Arial" w:hAnsi="Arial" w:cs="Arial"/>
-                <w:szCs w:val="21"/>
-              </w:rPr>
-              <w:t>he University of Tokyo, Japan</w:t>
+                <w:rFonts w:ascii="Arial" w:hAnsi="Arial" w:cs="Arial" w:hint="eastAsia"/>
+              </w:rPr>
+              <w:t>C</w:t>
+            </w:r>
+            <w:r>
+              <w:rPr>
+                <w:rFonts w:ascii="Arial" w:hAnsi="Arial" w:cs="Arial"/>
+              </w:rPr>
+              <w:t xml:space="preserve">omputer Vision Engineer in </w:t>
+            </w:r>
+            <w:proofErr w:type="spellStart"/>
+            <w:r>
+              <w:rPr>
+                <w:rFonts w:ascii="Arial" w:hAnsi="Arial" w:cs="Arial"/>
+              </w:rPr>
+              <w:t>Softroid</w:t>
+            </w:r>
+            <w:proofErr w:type="spellEnd"/>
+            <w:r>
+              <w:rPr>
+                <w:rFonts w:ascii="Arial" w:hAnsi="Arial" w:cs="Arial"/>
+              </w:rPr>
+              <w:t xml:space="preserve"> inc.</w:t>
             </w:r>
           </w:p>
           <w:p>
@@ -399,6 +362,15 @@
     <w:p>
       <w:pPr>
         <w:spacing w:line="240" w:lineRule="exact"/>
+        <w:jc w:val="left"/>
+        <w:rPr>
+          <w:rFonts w:ascii="Arial" w:hAnsi="Arial" w:cs="Arial" w:hint="eastAsia"/>
+        </w:rPr>
+      </w:pPr>
+    </w:p>
+    <w:p>
+      <w:pPr>
+        <w:spacing w:line="240" w:lineRule="exact"/>
         <w:jc w:val="center"/>
         <w:rPr>
           <w:rFonts w:ascii="Arial" w:hAnsi="Arial" w:cs="Arial"/>
@@ -443,82 +415,111 @@
     <w:p>
       <w:pPr>
         <w:spacing w:line="240" w:lineRule="exact"/>
-        <w:ind w:firstLine="105"/>
-        <w:rPr>
-          <w:rFonts w:ascii="Arial" w:hAnsi="Arial" w:cs="Arial"/>
-        </w:rPr>
-      </w:pPr>
-      <w:r>
-        <w:rPr>
-          <w:rFonts w:ascii="Arial" w:hAnsi="Arial" w:cs="Arial"/>
-        </w:rPr>
-        <w:t xml:space="preserve">Mikihiro Ikura is a </w:t>
-      </w:r>
-      <w:r>
-        <w:rPr>
-          <w:rFonts w:ascii="Arial" w:hAnsi="Arial" w:cs="Arial"/>
-        </w:rPr>
-        <w:t>Ph.D</w:t>
-      </w:r>
-      <w:r>
-        <w:rPr>
-          <w:rFonts w:ascii="Arial" w:hAnsi="Arial" w:cs="Arial"/>
-        </w:rPr>
-        <w:t xml:space="preserve"> student in Graduate School of </w:t>
-      </w:r>
-      <w:r>
-        <w:rPr>
-          <w:rFonts w:ascii="Arial" w:hAnsi="Arial" w:cs="Arial"/>
-        </w:rPr>
-        <w:t>Engineering</w:t>
-      </w:r>
-      <w:r>
-        <w:rPr>
-          <w:rFonts w:ascii="Arial" w:hAnsi="Arial" w:cs="Arial"/>
-        </w:rPr>
-        <w:t xml:space="preserve">, Department of </w:t>
-      </w:r>
-      <w:r>
-        <w:rPr>
-          <w:rFonts w:ascii="Arial" w:hAnsi="Arial" w:cs="Arial"/>
-        </w:rPr>
-        <w:t>Precision Engineering</w:t>
-      </w:r>
-      <w:r>
-        <w:rPr>
-          <w:rFonts w:ascii="Arial" w:hAnsi="Arial" w:cs="Arial"/>
-        </w:rPr>
-        <w:t xml:space="preserve">, </w:t>
-      </w:r>
-      <w:r>
-        <w:rPr>
-          <w:rFonts w:ascii="Arial" w:hAnsi="Arial" w:cs="Arial"/>
+        <w:rPr>
+          <w:rFonts w:ascii="Arial" w:hAnsi="Arial" w:cs="Arial"/>
+        </w:rPr>
+      </w:pPr>
+      <w:proofErr w:type="spellStart"/>
+      <w:r>
+        <w:rPr>
+          <w:rFonts w:ascii="Arial" w:hAnsi="Arial" w:cs="Arial"/>
+        </w:rPr>
+        <w:t>Mikihiro</w:t>
+      </w:r>
+      <w:proofErr w:type="spellEnd"/>
+      <w:r>
+        <w:rPr>
+          <w:rFonts w:ascii="Arial" w:hAnsi="Arial" w:cs="Arial"/>
+        </w:rPr>
+        <w:t xml:space="preserve"> Ikura</w:t>
+      </w:r>
+      <w:r>
+        <w:rPr>
+          <w:rFonts w:ascii="Arial" w:hAnsi="Arial" w:cs="Arial"/>
+        </w:rPr>
+        <w:t xml:space="preserve"> (PhD)</w:t>
+      </w:r>
+      <w:r>
+        <w:rPr>
+          <w:rFonts w:ascii="Arial" w:hAnsi="Arial" w:cs="Arial"/>
+        </w:rPr>
+        <w:t xml:space="preserve"> is a </w:t>
+      </w:r>
+      <w:r>
+        <w:rPr>
+          <w:rFonts w:ascii="Arial" w:hAnsi="Arial" w:cs="Arial"/>
+        </w:rPr>
+        <w:t>Project researcher</w:t>
+      </w:r>
+      <w:r>
+        <w:rPr>
+          <w:rFonts w:ascii="Arial" w:hAnsi="Arial" w:cs="Arial"/>
+        </w:rPr>
+        <w:t xml:space="preserve"> in </w:t>
+      </w:r>
+      <w:r>
+        <w:rPr>
+          <w:rFonts w:ascii="Arial" w:hAnsi="Arial" w:cs="Arial"/>
+          <w:szCs w:val="21"/>
+        </w:rPr>
+        <w:t>Department of Human and Engineered Environmental Studies</w:t>
+      </w:r>
+      <w:r>
+        <w:rPr>
+          <w:rFonts w:ascii="Arial" w:hAnsi="Arial" w:cs="Arial" w:hint="eastAsia"/>
+          <w:szCs w:val="21"/>
+        </w:rPr>
+        <w:t>,</w:t>
+      </w:r>
+      <w:r>
+        <w:t xml:space="preserve"> </w:t>
+      </w:r>
+      <w:r>
+        <w:rPr>
+          <w:rFonts w:ascii="Arial" w:hAnsi="Arial" w:cs="Arial"/>
+          <w:szCs w:val="21"/>
+        </w:rPr>
+        <w:t>Graduate School of Frontier Sciences</w:t>
+      </w:r>
+      <w:r>
+        <w:rPr>
+          <w:rFonts w:ascii="Arial" w:hAnsi="Arial" w:cs="Arial"/>
+          <w:szCs w:val="21"/>
+        </w:rPr>
+        <w:t>,</w:t>
+      </w:r>
+      <w:r>
+        <w:rPr>
+          <w:rFonts w:ascii="Arial" w:hAnsi="Arial" w:cs="Arial"/>
+          <w:szCs w:val="21"/>
+        </w:rPr>
+        <w:t xml:space="preserve"> </w:t>
+      </w:r>
+      <w:r>
+        <w:rPr>
+          <w:rFonts w:ascii="Arial" w:hAnsi="Arial" w:cs="Arial"/>
+          <w:szCs w:val="21"/>
         </w:rPr>
         <w:t>T</w:t>
       </w:r>
       <w:r>
         <w:rPr>
           <w:rFonts w:ascii="Arial" w:hAnsi="Arial" w:cs="Arial"/>
-        </w:rPr>
-        <w:t>he University of Tokyo. My major is high-speed image processing, 3D sensing, and Robotics</w:t>
-      </w:r>
-      <w:r>
-        <w:rPr>
-          <w:rFonts w:ascii="Arial" w:hAnsi="Arial" w:cs="Arial"/>
-        </w:rPr>
-        <w:t xml:space="preserve"> at </w:t>
-      </w:r>
-      <w:r>
-        <w:rPr>
-          <w:rFonts w:ascii="Arial" w:hAnsi="Arial" w:cs="Arial"/>
-        </w:rPr>
-        <w:t>Asama Yamashita</w:t>
-      </w:r>
-      <w:r>
-        <w:rPr>
-          <w:rFonts w:ascii="Arial" w:hAnsi="Arial" w:cs="Arial"/>
-        </w:rPr>
-        <w:t xml:space="preserve"> Laboratory</w:t>
+          <w:szCs w:val="21"/>
+        </w:rPr>
+        <w:t>he University of Tokyo</w:t>
+      </w:r>
+      <w:r>
+        <w:rPr>
+          <w:rFonts w:ascii="Arial" w:hAnsi="Arial" w:cs="Arial"/>
+        </w:rPr>
+        <w:t>. My major is high-speed image processing, 3D sensing, Robotics</w:t>
+      </w:r>
+      <w:r>
+        <w:rPr>
+          <w:rFonts w:ascii="Arial" w:hAnsi="Arial" w:cs="Arial"/>
+        </w:rPr>
+        <w:t>, event-based cameras, and spiking neural networks</w:t>
       </w:r>
       <w:r>
         <w:rPr>
@@ -553,7 +554,7 @@
         <w:rPr>
           <w:rFonts w:ascii="Arial" w:hAnsi="Arial" w:cs="Arial"/>
         </w:rPr>
-        <w:t>Current r</w:t>
+        <w:t>R</w:t>
       </w:r>
       <w:r>
         <w:rPr>
@@ -586,7 +587,61 @@
         <w:rPr>
           <w:rFonts w:ascii="Arial" w:hAnsi="Arial" w:cs="Arial"/>
         </w:rPr>
-        <w:t xml:space="preserve">My research topic is an adaptive 3D sensing with adjustable spatio-temporal resolution and measurement range. The adaptive 3D sensing system realizes not only 360◦ 3D sensing but also local 3D sensing at high spatio-temporal resolution for a focused measurement range. Moreover, the adaptive 3D sensing system detects an object and keep tracking it at high spatio-temporal resolution. The advantage of the proposed 3D sensing system is that only a single 3D sensing system realizes multiple measurement tasks. </w:t>
+        <w:t xml:space="preserve">My research topic </w:t>
+      </w:r>
+      <w:r>
+        <w:rPr>
+          <w:rFonts w:ascii="Arial" w:hAnsi="Arial" w:cs="Arial"/>
+        </w:rPr>
+        <w:t>was</w:t>
+      </w:r>
+      <w:r>
+        <w:rPr>
+          <w:rFonts w:ascii="Arial" w:hAnsi="Arial" w:cs="Arial"/>
+        </w:rPr>
+        <w:t xml:space="preserve"> an adaptive 3D sensing with adjustable </w:t>
+      </w:r>
+      <w:proofErr w:type="spellStart"/>
+      <w:r>
+        <w:rPr>
+          <w:rFonts w:ascii="Arial" w:hAnsi="Arial" w:cs="Arial"/>
+        </w:rPr>
+        <w:t>spatio</w:t>
+      </w:r>
+      <w:proofErr w:type="spellEnd"/>
+      <w:r>
+        <w:rPr>
+          <w:rFonts w:ascii="Arial" w:hAnsi="Arial" w:cs="Arial"/>
+        </w:rPr>
+        <w:t xml:space="preserve">-temporal resolution and measurement range. The adaptive 3D sensing system realizes not only 360◦ 3D sensing but also local 3D sensing at high </w:t>
+      </w:r>
+      <w:proofErr w:type="spellStart"/>
+      <w:r>
+        <w:rPr>
+          <w:rFonts w:ascii="Arial" w:hAnsi="Arial" w:cs="Arial"/>
+        </w:rPr>
+        <w:t>spatio</w:t>
+      </w:r>
+      <w:proofErr w:type="spellEnd"/>
+      <w:r>
+        <w:rPr>
+          <w:rFonts w:ascii="Arial" w:hAnsi="Arial" w:cs="Arial"/>
+        </w:rPr>
+        <w:t xml:space="preserve">-temporal resolution for a focused measurement range. Moreover, the adaptive 3D sensing system detects an object and keep tracking it at high </w:t>
+      </w:r>
+      <w:proofErr w:type="spellStart"/>
+      <w:r>
+        <w:rPr>
+          <w:rFonts w:ascii="Arial" w:hAnsi="Arial" w:cs="Arial"/>
+        </w:rPr>
+        <w:t>spatio</w:t>
+      </w:r>
+      <w:proofErr w:type="spellEnd"/>
+      <w:r>
+        <w:rPr>
+          <w:rFonts w:ascii="Arial" w:hAnsi="Arial" w:cs="Arial"/>
+        </w:rPr>
+        <w:t xml:space="preserve">-temporal resolution. The advantage of the proposed 3D sensing system is that only a single 3D sensing system realizes multiple measurement tasks. </w:t>
       </w:r>
     </w:p>
     <w:p>
@@ -601,7 +656,33 @@
         <w:rPr>
           <w:rFonts w:ascii="Arial" w:hAnsi="Arial" w:cs="Arial"/>
         </w:rPr>
-        <w:t>Another research topic is to develop a real-time landing gear control system for a safe landing of UAV. The background of the research is that NASA will send a drone to Mars as a flight experiment. The motivation of the research is to develop a safe landing system on an unknown and rough ground especially in Mars. A first approach is to measure the ground shape on landing points with high spatio-temporal resolution by the adaptive 3D sensing system. Next, lengths of four landing leg robots are automatically changed according to the measurement result of the ground. Finally, the UAV lands horizontally on unknown and rough ground, even on rocky ground and slopes.</w:t>
+        <w:t xml:space="preserve">Another research topic </w:t>
+      </w:r>
+      <w:r>
+        <w:rPr>
+          <w:rFonts w:ascii="Arial" w:hAnsi="Arial" w:cs="Arial"/>
+        </w:rPr>
+        <w:t>was</w:t>
+      </w:r>
+      <w:r>
+        <w:rPr>
+          <w:rFonts w:ascii="Arial" w:hAnsi="Arial" w:cs="Arial"/>
+        </w:rPr>
+        <w:t xml:space="preserve"> to develop a real-time landing gear control system for a safe landing of UAV. The background of the research is that NASA will send a drone to Mars as a flight experiment. The motivation of the research is to develop a safe landing system on an unknown and rough ground especially in Mars. A first approach is to measure the ground shape on landing points with high </w:t>
+      </w:r>
+      <w:proofErr w:type="spellStart"/>
+      <w:r>
+        <w:rPr>
+          <w:rFonts w:ascii="Arial" w:hAnsi="Arial" w:cs="Arial"/>
+        </w:rPr>
+        <w:t>spatio</w:t>
+      </w:r>
+      <w:proofErr w:type="spellEnd"/>
+      <w:r>
+        <w:rPr>
+          <w:rFonts w:ascii="Arial" w:hAnsi="Arial" w:cs="Arial"/>
+        </w:rPr>
+        <w:t>-temporal resolution by the adaptive 3D sensing system. Next, lengths of four landing leg robots are automatically changed according to the measurement result of the ground. Finally, the UAV lands horizontally on unknown and rough ground, even on rocky ground and slopes.</w:t>
       </w:r>
     </w:p>
     <w:p>
@@ -614,63 +695,112 @@
       </w:pPr>
       <w:r>
         <w:rPr>
+          <w:rFonts w:ascii="Arial" w:hAnsi="Arial" w:cs="Arial"/>
+        </w:rPr>
+        <w:t>The</w:t>
+      </w:r>
+      <w:r>
+        <w:rPr>
+          <w:rFonts w:ascii="Arial" w:hAnsi="Arial" w:cs="Arial"/>
+        </w:rPr>
+        <w:t xml:space="preserve"> research </w:t>
+      </w:r>
+      <w:r>
+        <w:rPr>
+          <w:rFonts w:ascii="Arial" w:hAnsi="Arial" w:cs="Arial"/>
+        </w:rPr>
+        <w:t xml:space="preserve">in Technical University of Munich as a visiting </w:t>
+      </w:r>
+      <w:proofErr w:type="spellStart"/>
+      <w:proofErr w:type="gramStart"/>
+      <w:r>
+        <w:rPr>
+          <w:rFonts w:ascii="Arial" w:hAnsi="Arial" w:cs="Arial"/>
+        </w:rPr>
+        <w:t>Ph.D</w:t>
+      </w:r>
+      <w:proofErr w:type="spellEnd"/>
+      <w:proofErr w:type="gramEnd"/>
+      <w:r>
+        <w:rPr>
+          <w:rFonts w:ascii="Arial" w:hAnsi="Arial" w:cs="Arial"/>
+        </w:rPr>
+        <w:t xml:space="preserve"> student </w:t>
+      </w:r>
+      <w:r>
+        <w:rPr>
+          <w:rFonts w:ascii="Arial" w:hAnsi="Arial" w:cs="Arial"/>
+        </w:rPr>
+        <w:t xml:space="preserve">focused on </w:t>
+      </w:r>
+      <w:r>
+        <w:rPr>
+          <w:rFonts w:ascii="Arial" w:hAnsi="Arial" w:cs="Arial"/>
+        </w:rPr>
+        <w:t>object detection with spiking neural network and event-based camera in adverse environment</w:t>
+      </w:r>
+      <w:r>
+        <w:rPr>
+          <w:rFonts w:ascii="Arial" w:hAnsi="Arial" w:cs="Arial"/>
+        </w:rPr>
+        <w:t xml:space="preserve"> for Intelligent Transportation Systems</w:t>
+      </w:r>
+      <w:r>
+        <w:rPr>
+          <w:rFonts w:ascii="Arial" w:hAnsi="Arial" w:cs="Arial"/>
+        </w:rPr>
+        <w:t xml:space="preserve">. Event-based camera is robust against motion blur and bright environment because it outputs changes of pixel intensity and time fast and asynchronously. </w:t>
+      </w:r>
+      <w:r>
+        <w:rPr>
+          <w:rFonts w:ascii="Arial" w:hAnsi="Arial" w:cs="Arial"/>
+        </w:rPr>
+        <w:t xml:space="preserve">In addition, spiking neural network consists of multiple spiking neuron which imitates neuron in human brain. </w:t>
+      </w:r>
+      <w:r>
+        <w:rPr>
+          <w:rFonts w:ascii="Arial" w:hAnsi="Arial" w:cs="Arial"/>
+        </w:rPr>
+        <w:t xml:space="preserve">This new network can receive input time-asynchronously and has small latency from input to output. Therefore, we aim at fast object detection in </w:t>
+      </w:r>
+      <w:r>
+        <w:rPr>
           <w:rFonts w:ascii="Arial" w:hAnsi="Arial" w:cs="Arial" w:hint="eastAsia"/>
         </w:rPr>
-        <w:t>C</w:t>
-      </w:r>
-      <w:r>
-        <w:rPr>
-          <w:rFonts w:ascii="Arial" w:hAnsi="Arial" w:cs="Arial"/>
-        </w:rPr>
-        <w:t xml:space="preserve">urrent research </w:t>
-      </w:r>
-      <w:r>
-        <w:rPr>
-          <w:rFonts w:ascii="Arial" w:hAnsi="Arial" w:cs="Arial"/>
-        </w:rPr>
-        <w:t xml:space="preserve">in Technical University of Munich as a visiting Ph.D student </w:t>
-      </w:r>
-      <w:r>
-        <w:rPr>
-          <w:rFonts w:ascii="Arial" w:hAnsi="Arial" w:cs="Arial"/>
-        </w:rPr>
-        <w:t xml:space="preserve">is focused on </w:t>
-      </w:r>
-      <w:r>
-        <w:rPr>
-          <w:rFonts w:ascii="Arial" w:hAnsi="Arial" w:cs="Arial"/>
-        </w:rPr>
-        <w:t xml:space="preserve">object detection with spiking neural network and event-based camera in adverse environment. Event-based camera is robust against motion blur and bright environment because it outputs changes of pixel intensity and time fast and asynchronously. </w:t>
-      </w:r>
-      <w:r>
-        <w:rPr>
-          <w:rFonts w:ascii="Arial" w:hAnsi="Arial" w:cs="Arial"/>
-        </w:rPr>
-        <w:t xml:space="preserve">In addition, spiking neural network consists of multiple spiking neuron which imitates neuron in human brain. </w:t>
-      </w:r>
-      <w:r>
-        <w:rPr>
-          <w:rFonts w:ascii="Arial" w:hAnsi="Arial" w:cs="Arial"/>
-        </w:rPr>
-        <w:t xml:space="preserve">This new network can receive input time-asynchronously and has small latency from input to output. Therefore, we aim at fast object detection in </w:t>
-      </w:r>
+        <w:t>l</w:t>
+      </w:r>
+      <w:r>
+        <w:rPr>
+          <w:rFonts w:ascii="Arial" w:hAnsi="Arial" w:cs="Arial"/>
+        </w:rPr>
+        <w:t xml:space="preserve">ow visibility environment by integrating </w:t>
+      </w:r>
+      <w:r>
+        <w:rPr>
+          <w:rFonts w:ascii="Arial" w:hAnsi="Arial" w:cs="Arial"/>
+        </w:rPr>
+        <w:t>spiking neural network and event-based camera.</w:t>
+      </w:r>
+    </w:p>
+    <w:p>
+      <w:pPr>
+        <w:spacing w:line="240" w:lineRule="exact"/>
+        <w:ind w:firstLine="105"/>
+        <w:rPr>
+          <w:rFonts w:ascii="Arial" w:hAnsi="Arial" w:cs="Arial"/>
+        </w:rPr>
+      </w:pPr>
       <w:r>
         <w:rPr>
           <w:rFonts w:ascii="Arial" w:hAnsi="Arial" w:cs="Arial" w:hint="eastAsia"/>
         </w:rPr>
-        <w:t>l</w:t>
-      </w:r>
-      <w:r>
-        <w:rPr>
-          <w:rFonts w:ascii="Arial" w:hAnsi="Arial" w:cs="Arial"/>
-        </w:rPr>
-        <w:t xml:space="preserve">ow visibility environment by integrating </w:t>
-      </w:r>
-      <w:r>
-        <w:rPr>
-          <w:rFonts w:ascii="Arial" w:hAnsi="Arial" w:cs="Arial"/>
-        </w:rPr>
-        <w:t>spiking neural network and event-based camera.</w:t>
+        <w:t>I</w:t>
+      </w:r>
+      <w:r>
+        <w:rPr>
+          <w:rFonts w:ascii="Arial" w:hAnsi="Arial" w:cs="Arial"/>
+        </w:rPr>
+        <w:t>n addition, I stayed at German Aerospace Center (DLR) as a guest researcher to engage in the research related to event-based feature detection and tracking for visual odometry of unmanned aerial vehicles in Mars.</w:t>
       </w:r>
     </w:p>
     <w:p>
@@ -693,6 +823,14 @@
         <w:spacing w:line="240" w:lineRule="exact"/>
         <w:rPr>
           <w:rFonts w:ascii="Arial" w:hAnsi="Arial" w:cs="Arial"/>
+        </w:rPr>
+      </w:pPr>
+    </w:p>
+    <w:p>
+      <w:pPr>
+        <w:spacing w:line="240" w:lineRule="exact"/>
+        <w:rPr>
+          <w:rFonts w:ascii="Arial" w:hAnsi="Arial" w:cs="Arial" w:hint="eastAsia"/>
         </w:rPr>
       </w:pPr>
     </w:p>
@@ -753,28 +891,78 @@
         <w:rPr>
           <w:rFonts w:ascii="Arial" w:hAnsi="Arial" w:cs="Arial"/>
         </w:rPr>
-        <w:t xml:space="preserve">One of the most impressing robots developed was a small two-wheel autonomous rover at the 3rd year bachelor. My role was to develop the control algorithm of the rover in software. </w:t>
-      </w:r>
-      <w:r>
-        <w:rPr>
-          <w:rFonts w:ascii="Arial" w:hAnsi="Arial" w:cs="Arial"/>
-        </w:rPr>
         <w:lastRenderedPageBreak/>
-        <w:t>After developing the rover, my team attended an aerospace mission competition, in which rovers were launched at 4000 feet high, fell down with parachutes, landed on the ground, and ran automatically to the goal.</w:t>
-      </w:r>
-    </w:p>
-    <w:p>
-      <w:pPr>
-        <w:spacing w:line="240" w:lineRule="exact"/>
-        <w:rPr>
-          <w:rFonts w:ascii="Arial" w:hAnsi="Arial" w:cs="Arial"/>
-        </w:rPr>
-      </w:pPr>
-      <w:r>
-        <w:rPr>
-          <w:rFonts w:ascii="Arial" w:hAnsi="Arial" w:cs="Arial"/>
-        </w:rPr>
-        <w:t xml:space="preserve"> After entering Nakasuka Funase laboratory at the 4th year bachelor, we developed nano spacecraft EQUULEUS, which will be launched to space by a new rocket of NASA, which is called SLS. Especially, I was in charge of the development of high-speed camera which captured images of Lunar Impact Flash from the back of the moon.</w:t>
+        <w:t xml:space="preserve">One of the most impressing robots developed was a small two-wheel autonomous rover at the 3rd year bachelor. My role was to develop the control algorithm of the rover in software. After developing the rover, my team attended an aerospace mission competition, in which rovers were launched at 4000 feet high, </w:t>
+      </w:r>
+      <w:proofErr w:type="gramStart"/>
+      <w:r>
+        <w:rPr>
+          <w:rFonts w:ascii="Arial" w:hAnsi="Arial" w:cs="Arial"/>
+        </w:rPr>
+        <w:t>fell down</w:t>
+      </w:r>
+      <w:proofErr w:type="gramEnd"/>
+      <w:r>
+        <w:rPr>
+          <w:rFonts w:ascii="Arial" w:hAnsi="Arial" w:cs="Arial"/>
+        </w:rPr>
+        <w:t xml:space="preserve"> with parachutes, landed on the ground, and ran automatically to the goal.</w:t>
+      </w:r>
+    </w:p>
+    <w:p>
+      <w:pPr>
+        <w:spacing w:line="240" w:lineRule="exact"/>
+        <w:rPr>
+          <w:rFonts w:ascii="Arial" w:hAnsi="Arial" w:cs="Arial"/>
+        </w:rPr>
+      </w:pPr>
+      <w:r>
+        <w:rPr>
+          <w:rFonts w:ascii="Arial" w:hAnsi="Arial" w:cs="Arial"/>
+        </w:rPr>
+        <w:t xml:space="preserve"> After entering </w:t>
+      </w:r>
+      <w:proofErr w:type="spellStart"/>
+      <w:r>
+        <w:rPr>
+          <w:rFonts w:ascii="Arial" w:hAnsi="Arial" w:cs="Arial"/>
+        </w:rPr>
+        <w:t>Nakasuka</w:t>
+      </w:r>
+      <w:proofErr w:type="spellEnd"/>
+      <w:r>
+        <w:rPr>
+          <w:rFonts w:ascii="Arial" w:hAnsi="Arial" w:cs="Arial"/>
+        </w:rPr>
+        <w:t xml:space="preserve"> </w:t>
+      </w:r>
+      <w:proofErr w:type="spellStart"/>
+      <w:r>
+        <w:rPr>
+          <w:rFonts w:ascii="Arial" w:hAnsi="Arial" w:cs="Arial"/>
+        </w:rPr>
+        <w:t>Funase</w:t>
+      </w:r>
+      <w:proofErr w:type="spellEnd"/>
+      <w:r>
+        <w:rPr>
+          <w:rFonts w:ascii="Arial" w:hAnsi="Arial" w:cs="Arial"/>
+        </w:rPr>
+        <w:t xml:space="preserve"> laboratory at the 4th year bachelor, we developed nano spacecraft EQUULEUS, which will be launched to space by a new rocket of NASA, which is called SLS. Especially, I </w:t>
+      </w:r>
+      <w:proofErr w:type="gramStart"/>
+      <w:r>
+        <w:rPr>
+          <w:rFonts w:ascii="Arial" w:hAnsi="Arial" w:cs="Arial"/>
+        </w:rPr>
+        <w:t>was in charge of</w:t>
+      </w:r>
+      <w:proofErr w:type="gramEnd"/>
+      <w:r>
+        <w:rPr>
+          <w:rFonts w:ascii="Arial" w:hAnsi="Arial" w:cs="Arial"/>
+        </w:rPr>
+        <w:t xml:space="preserve"> the development of high-speed camera which captured images of Lunar Impact Flash from the back of the moon.</w:t>
       </w:r>
     </w:p>
     <w:p>
@@ -802,21 +990,49 @@
         <w:rPr>
           <w:rFonts w:ascii="Arial" w:hAnsi="Arial" w:cs="Arial"/>
         </w:rPr>
-        <w:t xml:space="preserve"> I delayed my graduation by one year and participated in a long-term internship at ispace inc., in which I contributed to the development of a lunar lander. In the internship, I analyzed the structure of the interface between payloads and the lunar lander. I discussed this task many times by English.</w:t>
-      </w:r>
-    </w:p>
-    <w:p>
-      <w:pPr>
-        <w:spacing w:line="240" w:lineRule="exact"/>
-        <w:rPr>
-          <w:rFonts w:ascii="Arial" w:hAnsi="Arial" w:cs="Arial"/>
-        </w:rPr>
-      </w:pPr>
-      <w:r>
-        <w:rPr>
-          <w:rFonts w:ascii="Arial" w:hAnsi="Arial" w:cs="Arial"/>
-        </w:rPr>
-        <w:t xml:space="preserve"> In Ishikawa Senoo laboratory </w:t>
+        <w:t xml:space="preserve"> I delayed my graduation by one year and participated in a long-term internship at </w:t>
+      </w:r>
+      <w:proofErr w:type="spellStart"/>
+      <w:r>
+        <w:rPr>
+          <w:rFonts w:ascii="Arial" w:hAnsi="Arial" w:cs="Arial"/>
+        </w:rPr>
+        <w:t>ispace</w:t>
+      </w:r>
+      <w:proofErr w:type="spellEnd"/>
+      <w:r>
+        <w:rPr>
+          <w:rFonts w:ascii="Arial" w:hAnsi="Arial" w:cs="Arial"/>
+        </w:rPr>
+        <w:t xml:space="preserve"> inc., in which I contributed to the development of a lunar lander. In the internship, I analyzed the structure of the interface between payloads and the lunar lander. I discussed this task many times by English.</w:t>
+      </w:r>
+    </w:p>
+    <w:p>
+      <w:pPr>
+        <w:spacing w:line="240" w:lineRule="exact"/>
+        <w:rPr>
+          <w:rFonts w:ascii="Arial" w:hAnsi="Arial" w:cs="Arial"/>
+        </w:rPr>
+      </w:pPr>
+      <w:r>
+        <w:rPr>
+          <w:rFonts w:ascii="Arial" w:hAnsi="Arial" w:cs="Arial"/>
+        </w:rPr>
+        <w:t xml:space="preserve"> In Ishikawa </w:t>
+      </w:r>
+      <w:proofErr w:type="spellStart"/>
+      <w:r>
+        <w:rPr>
+          <w:rFonts w:ascii="Arial" w:hAnsi="Arial" w:cs="Arial"/>
+        </w:rPr>
+        <w:t>Senoo</w:t>
+      </w:r>
+      <w:proofErr w:type="spellEnd"/>
+      <w:r>
+        <w:rPr>
+          <w:rFonts w:ascii="Arial" w:hAnsi="Arial" w:cs="Arial"/>
+        </w:rPr>
+        <w:t xml:space="preserve"> laboratory </w:t>
       </w:r>
       <w:r>
         <w:rPr>
@@ -878,7 +1094,51 @@
         <w:rPr>
           <w:rFonts w:ascii="Arial" w:hAnsi="Arial" w:cs="Arial"/>
         </w:rPr>
-        <w:t xml:space="preserve"> In Asama Yamashita laboratory at Ph.D course in the University of Tokyo, I developed an adaptive 3D sensing system. The system can adaptively change the spatio-temporal resolution and the measurement range according to the measured surrounding environment. Moreover, in Ishikawa group laboratory, I developed a UAV-UGV cooperative superimposed image generation system with multi-thread programming. In the system, 3D point clouds in the shielded area, which cannot be obtained by the UGV, are acquired by the UAV. Then, the relative pose between the UAV and the UGV is obtained by the high-speed camera. Finally, the point clouds from </w:t>
+        <w:t xml:space="preserve"> In Asama Yamashita laboratory at </w:t>
+      </w:r>
+      <w:proofErr w:type="spellStart"/>
+      <w:proofErr w:type="gramStart"/>
+      <w:r>
+        <w:rPr>
+          <w:rFonts w:ascii="Arial" w:hAnsi="Arial" w:cs="Arial"/>
+        </w:rPr>
+        <w:t>Ph.D</w:t>
+      </w:r>
+      <w:proofErr w:type="spellEnd"/>
+      <w:proofErr w:type="gramEnd"/>
+      <w:r>
+        <w:rPr>
+          <w:rFonts w:ascii="Arial" w:hAnsi="Arial" w:cs="Arial"/>
+        </w:rPr>
+        <w:t xml:space="preserve"> course in the University of Tokyo, I developed an adaptive 3D sensing system. The system can adaptively change the </w:t>
+      </w:r>
+      <w:proofErr w:type="spellStart"/>
+      <w:r>
+        <w:rPr>
+          <w:rFonts w:ascii="Arial" w:hAnsi="Arial" w:cs="Arial"/>
+        </w:rPr>
+        <w:t>spatio</w:t>
+      </w:r>
+      <w:proofErr w:type="spellEnd"/>
+      <w:r>
+        <w:rPr>
+          <w:rFonts w:ascii="Arial" w:hAnsi="Arial" w:cs="Arial"/>
+        </w:rPr>
+        <w:t xml:space="preserve">-temporal resolution and the measurement range according to the measured surrounding environment. Moreover, in Ishikawa group laboratory, I developed a UAV-UGV cooperative superimposed image generation system with multi-thread programming. In the system, 3D </w:t>
+      </w:r>
+      <w:proofErr w:type="gramStart"/>
+      <w:r>
+        <w:rPr>
+          <w:rFonts w:ascii="Arial" w:hAnsi="Arial" w:cs="Arial"/>
+        </w:rPr>
+        <w:t>point</w:t>
+      </w:r>
+      <w:proofErr w:type="gramEnd"/>
+      <w:r>
+        <w:rPr>
+          <w:rFonts w:ascii="Arial" w:hAnsi="Arial" w:cs="Arial"/>
+        </w:rPr>
+        <w:t xml:space="preserve"> clouds in the shielded area, which cannot be obtained by the UGV, are acquired by the UAV. Then, the relative pose between the UAV and the UGV is obtained by the high-speed camera. Finally, the point clouds from </w:t>
       </w:r>
       <w:r>
         <w:rPr>
@@ -923,7 +1183,23 @@
         <w:rPr>
           <w:rFonts w:ascii="Arial" w:hAnsi="Arial" w:cs="Arial"/>
         </w:rPr>
-        <w:t xml:space="preserve"> year of Ph.D course, I joined a middle-term robotics internship </w:t>
+        <w:t xml:space="preserve"> year of </w:t>
+      </w:r>
+      <w:proofErr w:type="spellStart"/>
+      <w:proofErr w:type="gramStart"/>
+      <w:r>
+        <w:rPr>
+          <w:rFonts w:ascii="Arial" w:hAnsi="Arial" w:cs="Arial"/>
+        </w:rPr>
+        <w:t>Ph.D</w:t>
+      </w:r>
+      <w:proofErr w:type="spellEnd"/>
+      <w:proofErr w:type="gramEnd"/>
+      <w:r>
+        <w:rPr>
+          <w:rFonts w:ascii="Arial" w:hAnsi="Arial" w:cs="Arial"/>
+        </w:rPr>
+        <w:t xml:space="preserve"> course, I joined a middle-term robotics internship </w:t>
       </w:r>
       <w:r>
         <w:rPr>
@@ -980,8 +1256,18 @@
         <w:rPr>
           <w:rFonts w:ascii="Arial" w:hAnsi="Arial" w:cs="Arial"/>
         </w:rPr>
-        <w:t xml:space="preserve"> year of Ph.D</w:t>
-      </w:r>
+        <w:t xml:space="preserve"> year of </w:t>
+      </w:r>
+      <w:proofErr w:type="spellStart"/>
+      <w:proofErr w:type="gramStart"/>
+      <w:r>
+        <w:rPr>
+          <w:rFonts w:ascii="Arial" w:hAnsi="Arial" w:cs="Arial"/>
+        </w:rPr>
+        <w:t>Ph.D</w:t>
+      </w:r>
+      <w:proofErr w:type="spellEnd"/>
+      <w:proofErr w:type="gramEnd"/>
       <w:r>
         <w:rPr>
           <w:rFonts w:ascii="Arial" w:hAnsi="Arial" w:cs="Arial"/>
@@ -998,9 +1284,109 @@
     <w:p>
       <w:pPr>
         <w:spacing w:line="240" w:lineRule="exact"/>
+        <w:rPr>
+          <w:rFonts w:ascii="Arial" w:hAnsi="Arial" w:cs="Arial"/>
+        </w:rPr>
+      </w:pPr>
+      <w:r>
+        <w:rPr>
+          <w:rFonts w:ascii="Arial" w:hAnsi="Arial" w:cs="Arial" w:hint="eastAsia"/>
+        </w:rPr>
+        <w:t xml:space="preserve"> </w:t>
+      </w:r>
+      <w:r>
+        <w:rPr>
+          <w:rFonts w:ascii="Arial" w:hAnsi="Arial" w:cs="Arial"/>
+        </w:rPr>
+        <w:t xml:space="preserve">After the PhD course, I work at the University of Tokyo as a postdoc researcher and at the startup company as an engineer. In the university, I engage in the research related to event-based cameras, 3D sensing for real world environments, and </w:t>
+      </w:r>
+      <w:r>
+        <w:rPr>
+          <w:rFonts w:ascii="Arial" w:hAnsi="Arial" w:cs="Arial"/>
+        </w:rPr>
+        <w:t>image processing for robot motion. In addition, I also engage in Visual SLAM with spherical cameras for construction sites at the company</w:t>
+      </w:r>
+      <w:r>
+        <w:rPr>
+          <w:rFonts w:ascii="Arial" w:hAnsi="Arial" w:cs="Arial"/>
+        </w:rPr>
+        <w:t xml:space="preserve"> called </w:t>
+      </w:r>
+      <w:proofErr w:type="spellStart"/>
+      <w:r>
+        <w:rPr>
+          <w:rFonts w:ascii="Arial" w:hAnsi="Arial" w:cs="Arial"/>
+        </w:rPr>
+        <w:t>Softroid</w:t>
+      </w:r>
+      <w:proofErr w:type="spellEnd"/>
+      <w:r>
+        <w:rPr>
+          <w:rFonts w:ascii="Arial" w:hAnsi="Arial" w:cs="Arial"/>
+        </w:rPr>
+        <w:t xml:space="preserve"> inc., Japan.</w:t>
+      </w:r>
+    </w:p>
+    <w:p>
+      <w:pPr>
+        <w:spacing w:line="240" w:lineRule="exact"/>
         <w:jc w:val="left"/>
         <w:rPr>
           <w:rFonts w:ascii="Arial" w:hAnsi="Arial" w:cs="Arial"/>
+        </w:rPr>
+      </w:pPr>
+    </w:p>
+    <w:p>
+      <w:pPr>
+        <w:spacing w:line="240" w:lineRule="exact"/>
+        <w:jc w:val="left"/>
+        <w:rPr>
+          <w:rFonts w:ascii="Arial" w:hAnsi="Arial" w:cs="Arial"/>
+        </w:rPr>
+      </w:pPr>
+    </w:p>
+    <w:p>
+      <w:pPr>
+        <w:spacing w:line="240" w:lineRule="exact"/>
+        <w:jc w:val="left"/>
+        <w:rPr>
+          <w:rFonts w:ascii="Arial" w:hAnsi="Arial" w:cs="Arial"/>
+        </w:rPr>
+      </w:pPr>
+    </w:p>
+    <w:p>
+      <w:pPr>
+        <w:spacing w:line="240" w:lineRule="exact"/>
+        <w:jc w:val="left"/>
+        <w:rPr>
+          <w:rFonts w:ascii="Arial" w:hAnsi="Arial" w:cs="Arial"/>
+        </w:rPr>
+      </w:pPr>
+    </w:p>
+    <w:p>
+      <w:pPr>
+        <w:spacing w:line="240" w:lineRule="exact"/>
+        <w:jc w:val="left"/>
+        <w:rPr>
+          <w:rFonts w:ascii="Arial" w:hAnsi="Arial" w:cs="Arial"/>
+        </w:rPr>
+      </w:pPr>
+    </w:p>
+    <w:p>
+      <w:pPr>
+        <w:spacing w:line="240" w:lineRule="exact"/>
+        <w:jc w:val="left"/>
+        <w:rPr>
+          <w:rFonts w:ascii="Arial" w:hAnsi="Arial" w:cs="Arial" w:hint="eastAsia"/>
+        </w:rPr>
+      </w:pPr>
+    </w:p>
+    <w:p>
+      <w:pPr>
+        <w:spacing w:line="240" w:lineRule="exact"/>
+        <w:jc w:val="left"/>
+        <w:rPr>
+          <w:rFonts w:ascii="Arial" w:hAnsi="Arial" w:cs="Arial" w:hint="eastAsia"/>
         </w:rPr>
       </w:pPr>
     </w:p>
@@ -1040,13 +1426,13 @@
         <w:tblLook w:val="04A0" w:firstRow="1" w:lastRow="0" w:firstColumn="1" w:lastColumn="0" w:noHBand="0" w:noVBand="1"/>
       </w:tblPr>
       <w:tblGrid>
-        <w:gridCol w:w="859"/>
-        <w:gridCol w:w="7677"/>
+        <w:gridCol w:w="1526"/>
+        <w:gridCol w:w="8363"/>
       </w:tblGrid>
       <w:tr>
         <w:tc>
           <w:tcPr>
-            <w:tcW w:w="817" w:type="dxa"/>
+            <w:tcW w:w="1526" w:type="dxa"/>
           </w:tcPr>
           <w:p>
             <w:pPr>
@@ -1069,13 +1455,48 @@
                 <w:rFonts w:ascii="Arial" w:hAnsi="Arial" w:cs="Arial"/>
                 <w:szCs w:val="21"/>
               </w:rPr>
-              <w:t xml:space="preserve">022.4 - </w:t>
+              <w:t>02</w:t>
+            </w:r>
+            <w:r>
+              <w:rPr>
+                <w:rFonts w:ascii="Arial" w:hAnsi="Arial" w:cs="Arial"/>
+                <w:szCs w:val="21"/>
+              </w:rPr>
+              <w:t>3</w:t>
+            </w:r>
+            <w:r>
+              <w:rPr>
+                <w:rFonts w:ascii="Arial" w:hAnsi="Arial" w:cs="Arial"/>
+                <w:szCs w:val="21"/>
+              </w:rPr>
+              <w:t xml:space="preserve"> </w:t>
+            </w:r>
+            <w:r>
+              <w:rPr>
+                <w:rFonts w:ascii="Arial" w:hAnsi="Arial" w:cs="Arial"/>
+                <w:szCs w:val="21"/>
+              </w:rPr>
+              <w:t>-</w:t>
+            </w:r>
+            <w:r>
+              <w:rPr>
+                <w:rFonts w:ascii="Arial" w:hAnsi="Arial" w:cs="Arial"/>
+                <w:szCs w:val="21"/>
+              </w:rPr>
+              <w:t xml:space="preserve"> </w:t>
+            </w:r>
+            <w:r>
+              <w:rPr>
+                <w:rFonts w:ascii="Arial" w:hAnsi="Arial" w:cs="Arial"/>
+                <w:szCs w:val="21"/>
+              </w:rPr>
+              <w:t>Now</w:t>
             </w:r>
           </w:p>
         </w:tc>
         <w:tc>
           <w:tcPr>
-            <w:tcW w:w="7677" w:type="dxa"/>
+            <w:tcW w:w="8363" w:type="dxa"/>
           </w:tcPr>
           <w:p>
             <w:pPr>
@@ -1087,17 +1508,45 @@
             </w:pPr>
             <w:r>
               <w:rPr>
-                <w:rFonts w:ascii="Arial" w:hAnsi="Arial" w:cs="Arial" w:hint="eastAsia"/>
-                <w:szCs w:val="21"/>
-              </w:rPr>
-              <w:t>V</w:t>
-            </w:r>
-            <w:r>
-              <w:rPr>
-                <w:rFonts w:ascii="Arial" w:hAnsi="Arial" w:cs="Arial"/>
-                <w:szCs w:val="21"/>
-              </w:rPr>
-              <w:t>isiting Ph.D student in Department of Informatics, Robotics, Artificial Intelligence and Embedded Systems Laboratory, Technical University of Munich</w:t>
+                <w:rFonts w:ascii="Arial" w:hAnsi="Arial" w:cs="Arial"/>
+                <w:szCs w:val="21"/>
+              </w:rPr>
+              <w:t xml:space="preserve">Project researcher in </w:t>
+            </w:r>
+            <w:r>
+              <w:rPr>
+                <w:rFonts w:ascii="Arial" w:hAnsi="Arial" w:cs="Arial"/>
+                <w:szCs w:val="21"/>
+              </w:rPr>
+              <w:t>Department of Human and Engineered Environmental Studies,</w:t>
+            </w:r>
+            <w:r>
+              <w:rPr>
+                <w:rFonts w:ascii="Arial" w:hAnsi="Arial" w:cs="Arial"/>
+                <w:szCs w:val="21"/>
+              </w:rPr>
+              <w:t xml:space="preserve"> </w:t>
+            </w:r>
+            <w:r>
+              <w:rPr>
+                <w:rFonts w:ascii="Arial" w:hAnsi="Arial" w:cs="Arial"/>
+                <w:szCs w:val="21"/>
+              </w:rPr>
+              <w:t>Graduate School of Frontier Sciences,</w:t>
+            </w:r>
+            <w:r>
+              <w:rPr>
+                <w:rFonts w:ascii="Arial" w:hAnsi="Arial" w:cs="Arial"/>
+                <w:szCs w:val="21"/>
+              </w:rPr>
+              <w:t xml:space="preserve"> </w:t>
+            </w:r>
+            <w:r>
+              <w:rPr>
+                <w:rFonts w:ascii="Arial" w:hAnsi="Arial" w:cs="Arial"/>
+                <w:szCs w:val="21"/>
+              </w:rPr>
+              <w:t>The University of Tokyo</w:t>
             </w:r>
           </w:p>
         </w:tc>
@@ -1105,14 +1554,14 @@
       <w:tr>
         <w:tc>
           <w:tcPr>
-            <w:tcW w:w="817" w:type="dxa"/>
+            <w:tcW w:w="1526" w:type="dxa"/>
           </w:tcPr>
           <w:p>
             <w:pPr>
               <w:spacing w:line="240" w:lineRule="exact"/>
               <w:jc w:val="left"/>
               <w:rPr>
-                <w:rFonts w:ascii="Arial" w:hAnsi="Arial" w:cs="Arial"/>
+                <w:rFonts w:ascii="Arial" w:hAnsi="Arial" w:cs="Arial" w:hint="eastAsia"/>
                 <w:szCs w:val="21"/>
               </w:rPr>
             </w:pPr>
@@ -1128,59 +1577,56 @@
                 <w:rFonts w:ascii="Arial" w:hAnsi="Arial" w:cs="Arial"/>
                 <w:szCs w:val="21"/>
               </w:rPr>
-              <w:t xml:space="preserve">020 - </w:t>
-            </w:r>
-          </w:p>
-          <w:p>
-            <w:pPr>
-              <w:spacing w:line="240" w:lineRule="exact"/>
-              <w:jc w:val="left"/>
-              <w:rPr>
-                <w:rFonts w:ascii="Arial" w:hAnsi="Arial" w:cs="Arial"/>
-                <w:szCs w:val="21"/>
-              </w:rPr>
-            </w:pPr>
-            <w:r>
-              <w:rPr>
-                <w:rFonts w:ascii="Arial" w:hAnsi="Arial" w:cs="Arial" w:hint="eastAsia"/>
-                <w:szCs w:val="21"/>
-              </w:rPr>
-              <w:t>N</w:t>
-            </w:r>
-            <w:r>
-              <w:rPr>
-                <w:rFonts w:ascii="Arial" w:hAnsi="Arial" w:cs="Arial"/>
-                <w:szCs w:val="21"/>
-              </w:rPr>
-              <w:t>ow</w:t>
+              <w:t xml:space="preserve">022 </w:t>
+            </w:r>
+            <w:r>
+              <w:rPr>
+                <w:rFonts w:ascii="Arial" w:hAnsi="Arial" w:cs="Arial"/>
+                <w:szCs w:val="21"/>
+              </w:rPr>
+              <w:t>-</w:t>
+            </w:r>
+            <w:r>
+              <w:rPr>
+                <w:rFonts w:ascii="Arial" w:hAnsi="Arial" w:cs="Arial"/>
+                <w:szCs w:val="21"/>
+              </w:rPr>
+              <w:t xml:space="preserve"> 2023</w:t>
             </w:r>
           </w:p>
         </w:tc>
         <w:tc>
           <w:tcPr>
-            <w:tcW w:w="7677" w:type="dxa"/>
+            <w:tcW w:w="8363" w:type="dxa"/>
           </w:tcPr>
           <w:p>
             <w:pPr>
               <w:spacing w:line="240" w:lineRule="exact"/>
               <w:rPr>
-                <w:rFonts w:ascii="Arial" w:hAnsi="Arial" w:cs="Arial"/>
+                <w:rFonts w:ascii="Arial" w:hAnsi="Arial" w:cs="Arial" w:hint="eastAsia"/>
                 <w:szCs w:val="21"/>
               </w:rPr>
             </w:pPr>
             <w:r>
               <w:rPr>
-                <w:rFonts w:ascii="Arial" w:hAnsi="Arial" w:cs="Arial" w:hint="eastAsia"/>
-                <w:szCs w:val="21"/>
-              </w:rPr>
-              <w:t>P</w:t>
-            </w:r>
-            <w:r>
-              <w:rPr>
-                <w:rFonts w:ascii="Arial" w:hAnsi="Arial" w:cs="Arial"/>
-                <w:szCs w:val="21"/>
-              </w:rPr>
-              <w:t>h.D of Engineering in Graduate School of Engineering, Department of Precision Engineering, The University of Tokyo</w:t>
+                <w:rFonts w:ascii="Arial" w:hAnsi="Arial" w:cs="Arial"/>
+                <w:szCs w:val="21"/>
+              </w:rPr>
+              <w:t>Guest researcher</w:t>
+            </w:r>
+            <w:r>
+              <w:rPr>
+                <w:rFonts w:ascii="Arial" w:hAnsi="Arial" w:cs="Arial"/>
+                <w:szCs w:val="21"/>
+              </w:rPr>
+              <w:t xml:space="preserve"> in </w:t>
+            </w:r>
+            <w:r>
+              <w:rPr>
+                <w:rFonts w:ascii="Arial" w:hAnsi="Arial" w:cs="Arial"/>
+                <w:szCs w:val="21"/>
+              </w:rPr>
+              <w:t>Department of Perception and Cognition, German Aerospace Center (DLR)</w:t>
             </w:r>
           </w:p>
         </w:tc>
@@ -1188,7 +1634,7 @@
       <w:tr>
         <w:tc>
           <w:tcPr>
-            <w:tcW w:w="817" w:type="dxa"/>
+            <w:tcW w:w="1526" w:type="dxa"/>
           </w:tcPr>
           <w:p>
             <w:pPr>
@@ -1201,44 +1647,6 @@
             </w:pPr>
             <w:r>
               <w:rPr>
-                <w:rFonts w:ascii="Arial" w:hAnsi="Arial" w:cs="Arial"/>
-                <w:szCs w:val="21"/>
-              </w:rPr>
-              <w:t>2018</w:t>
-            </w:r>
-            <w:r>
-              <w:rPr>
-                <w:rFonts w:ascii="Arial" w:hAnsi="Arial" w:cs="Arial"/>
-                <w:szCs w:val="21"/>
-              </w:rPr>
-              <w:t xml:space="preserve"> </w:t>
-            </w:r>
-            <w:r>
-              <w:rPr>
-                <w:rFonts w:ascii="Arial" w:hAnsi="Arial" w:cs="Arial"/>
-                <w:szCs w:val="21"/>
-              </w:rPr>
-              <w:t>-</w:t>
-            </w:r>
-            <w:r>
-              <w:rPr>
-                <w:rFonts w:ascii="Arial" w:hAnsi="Arial" w:cs="Arial"/>
-                <w:szCs w:val="21"/>
-              </w:rPr>
-              <w:t xml:space="preserve"> </w:t>
-            </w:r>
-          </w:p>
-          <w:p>
-            <w:pPr>
-              <w:spacing w:line="240" w:lineRule="exact"/>
-              <w:jc w:val="left"/>
-              <w:rPr>
-                <w:rFonts w:ascii="Arial" w:hAnsi="Arial" w:cs="Arial"/>
-                <w:szCs w:val="21"/>
-              </w:rPr>
-            </w:pPr>
-            <w:r>
-              <w:rPr>
                 <w:rFonts w:ascii="Arial" w:hAnsi="Arial" w:cs="Arial" w:hint="eastAsia"/>
                 <w:szCs w:val="21"/>
               </w:rPr>
@@ -1249,13 +1657,13 @@
                 <w:rFonts w:ascii="Arial" w:hAnsi="Arial" w:cs="Arial"/>
                 <w:szCs w:val="21"/>
               </w:rPr>
-              <w:t>020</w:t>
+              <w:t>022 - 2023</w:t>
             </w:r>
           </w:p>
         </w:tc>
         <w:tc>
           <w:tcPr>
-            <w:tcW w:w="7677" w:type="dxa"/>
+            <w:tcW w:w="8363" w:type="dxa"/>
           </w:tcPr>
           <w:p>
             <w:pPr>
@@ -1267,94 +1675,35 @@
             </w:pPr>
             <w:r>
               <w:rPr>
-                <w:rFonts w:ascii="Arial" w:hAnsi="Arial" w:cs="Arial"/>
-                <w:szCs w:val="21"/>
-              </w:rPr>
-              <w:t>Master</w:t>
-            </w:r>
-            <w:r>
-              <w:rPr>
-                <w:rFonts w:ascii="Arial" w:hAnsi="Arial" w:cs="Arial"/>
-                <w:szCs w:val="21"/>
-              </w:rPr>
-              <w:t xml:space="preserve"> of </w:t>
-            </w:r>
-            <w:r>
-              <w:rPr>
-                <w:rFonts w:ascii="Arial" w:hAnsi="Arial" w:cs="Arial"/>
-                <w:szCs w:val="21"/>
-              </w:rPr>
-              <w:t xml:space="preserve">Informatics </w:t>
-            </w:r>
-            <w:r>
-              <w:rPr>
-                <w:rFonts w:ascii="Arial" w:hAnsi="Arial" w:cs="Arial"/>
-                <w:szCs w:val="21"/>
-              </w:rPr>
-              <w:t xml:space="preserve">in </w:t>
-            </w:r>
-            <w:r>
-              <w:rPr>
-                <w:rFonts w:ascii="Arial" w:hAnsi="Arial" w:cs="Arial"/>
-                <w:szCs w:val="21"/>
-              </w:rPr>
-              <w:t>Graduate School of Information Science and</w:t>
-            </w:r>
-            <w:r>
-              <w:rPr>
-                <w:rFonts w:ascii="Arial" w:hAnsi="Arial" w:cs="Arial"/>
-                <w:szCs w:val="21"/>
-              </w:rPr>
-              <w:t xml:space="preserve"> </w:t>
-            </w:r>
-            <w:r>
-              <w:rPr>
-                <w:rFonts w:ascii="Arial" w:hAnsi="Arial" w:cs="Arial"/>
-                <w:szCs w:val="21"/>
-              </w:rPr>
-              <w:t>Technology</w:t>
-            </w:r>
-            <w:r>
-              <w:rPr>
-                <w:rFonts w:ascii="Arial" w:hAnsi="Arial" w:cs="Arial"/>
-                <w:szCs w:val="21"/>
-              </w:rPr>
-              <w:t xml:space="preserve">, </w:t>
-            </w:r>
-            <w:r>
-              <w:rPr>
-                <w:rFonts w:ascii="Arial" w:hAnsi="Arial" w:cs="Arial"/>
-                <w:szCs w:val="21"/>
-              </w:rPr>
-              <w:t xml:space="preserve">Department of </w:t>
-            </w:r>
-            <w:r>
-              <w:rPr>
-                <w:rFonts w:ascii="Arial" w:hAnsi="Arial" w:cs="Arial"/>
-                <w:szCs w:val="21"/>
-              </w:rPr>
-              <w:t>Creative Informatics</w:t>
-            </w:r>
-            <w:r>
-              <w:rPr>
-                <w:rFonts w:ascii="Arial" w:hAnsi="Arial" w:cs="Arial"/>
-                <w:szCs w:val="21"/>
-              </w:rPr>
-              <w:t xml:space="preserve">, </w:t>
-            </w:r>
-            <w:r>
-              <w:rPr>
-                <w:rFonts w:ascii="Arial" w:hAnsi="Arial" w:cs="Arial"/>
-                <w:szCs w:val="21"/>
-              </w:rPr>
-              <w:t>T</w:t>
-            </w:r>
-            <w:r>
-              <w:rPr>
-                <w:rFonts w:ascii="Arial" w:hAnsi="Arial" w:cs="Arial"/>
-                <w:szCs w:val="21"/>
-              </w:rPr>
-              <w:t>he University of Tokyo, Japan</w:t>
+                <w:rFonts w:ascii="Arial" w:hAnsi="Arial" w:cs="Arial" w:hint="eastAsia"/>
+                <w:szCs w:val="21"/>
+              </w:rPr>
+              <w:t>V</w:t>
+            </w:r>
+            <w:r>
+              <w:rPr>
+                <w:rFonts w:ascii="Arial" w:hAnsi="Arial" w:cs="Arial"/>
+                <w:szCs w:val="21"/>
+              </w:rPr>
+              <w:t xml:space="preserve">isiting </w:t>
+            </w:r>
+            <w:proofErr w:type="spellStart"/>
+            <w:proofErr w:type="gramStart"/>
+            <w:r>
+              <w:rPr>
+                <w:rFonts w:ascii="Arial" w:hAnsi="Arial" w:cs="Arial"/>
+                <w:szCs w:val="21"/>
+              </w:rPr>
+              <w:t>Ph.D</w:t>
+            </w:r>
+            <w:proofErr w:type="spellEnd"/>
+            <w:proofErr w:type="gramEnd"/>
+            <w:r>
+              <w:rPr>
+                <w:rFonts w:ascii="Arial" w:hAnsi="Arial" w:cs="Arial"/>
+                <w:szCs w:val="21"/>
+              </w:rPr>
+              <w:t xml:space="preserve"> student in Department of Informatics, Robotics, Artificial Intelligence and Embedded Systems Laboratory, Technical University of Munich</w:t>
             </w:r>
           </w:p>
         </w:tc>
@@ -1362,7 +1711,7 @@
       <w:tr>
         <w:tc>
           <w:tcPr>
-            <w:tcW w:w="817" w:type="dxa"/>
+            <w:tcW w:w="1526" w:type="dxa"/>
           </w:tcPr>
           <w:p>
             <w:pPr>
@@ -1375,23 +1724,257 @@
             </w:pPr>
             <w:r>
               <w:rPr>
-                <w:rFonts w:ascii="Arial" w:hAnsi="Arial" w:cs="Arial"/>
-                <w:szCs w:val="21"/>
-              </w:rPr>
-              <w:t xml:space="preserve">2013 - </w:t>
-            </w:r>
-            <w:r>
-              <w:rPr>
-                <w:rFonts w:ascii="Arial" w:hAnsi="Arial" w:cs="Arial"/>
-                <w:szCs w:val="21"/>
-              </w:rPr>
-              <w:t>2018</w:t>
+                <w:rFonts w:ascii="Arial" w:hAnsi="Arial" w:cs="Arial" w:hint="eastAsia"/>
+                <w:szCs w:val="21"/>
+              </w:rPr>
+              <w:t>2</w:t>
+            </w:r>
+            <w:r>
+              <w:rPr>
+                <w:rFonts w:ascii="Arial" w:hAnsi="Arial" w:cs="Arial"/>
+                <w:szCs w:val="21"/>
+              </w:rPr>
+              <w:t>020 - 2023</w:t>
             </w:r>
           </w:p>
         </w:tc>
         <w:tc>
           <w:tcPr>
-            <w:tcW w:w="7677" w:type="dxa"/>
+            <w:tcW w:w="8363" w:type="dxa"/>
+          </w:tcPr>
+          <w:p>
+            <w:pPr>
+              <w:spacing w:line="240" w:lineRule="exact"/>
+              <w:rPr>
+                <w:rFonts w:ascii="Arial" w:hAnsi="Arial" w:cs="Arial"/>
+                <w:szCs w:val="21"/>
+              </w:rPr>
+            </w:pPr>
+            <w:proofErr w:type="spellStart"/>
+            <w:proofErr w:type="gramStart"/>
+            <w:r>
+              <w:rPr>
+                <w:rFonts w:ascii="Arial" w:hAnsi="Arial" w:cs="Arial" w:hint="eastAsia"/>
+                <w:szCs w:val="21"/>
+              </w:rPr>
+              <w:t>P</w:t>
+            </w:r>
+            <w:r>
+              <w:rPr>
+                <w:rFonts w:ascii="Arial" w:hAnsi="Arial" w:cs="Arial"/>
+                <w:szCs w:val="21"/>
+              </w:rPr>
+              <w:t>h.D</w:t>
+            </w:r>
+            <w:proofErr w:type="spellEnd"/>
+            <w:proofErr w:type="gramEnd"/>
+            <w:r>
+              <w:rPr>
+                <w:rFonts w:ascii="Arial" w:hAnsi="Arial" w:cs="Arial"/>
+                <w:szCs w:val="21"/>
+              </w:rPr>
+              <w:t xml:space="preserve"> of Engineering in Graduate School of Engineering, Department of Precision Engineering, The University of Tokyo</w:t>
+            </w:r>
+          </w:p>
+        </w:tc>
+      </w:tr>
+      <w:tr>
+        <w:tc>
+          <w:tcPr>
+            <w:tcW w:w="1526" w:type="dxa"/>
+          </w:tcPr>
+          <w:p>
+            <w:pPr>
+              <w:spacing w:line="240" w:lineRule="exact"/>
+              <w:jc w:val="left"/>
+              <w:rPr>
+                <w:rFonts w:ascii="Arial" w:hAnsi="Arial" w:cs="Arial"/>
+                <w:szCs w:val="21"/>
+              </w:rPr>
+            </w:pPr>
+            <w:r>
+              <w:rPr>
+                <w:rFonts w:ascii="Arial" w:hAnsi="Arial" w:cs="Arial"/>
+                <w:szCs w:val="21"/>
+              </w:rPr>
+              <w:t>2018</w:t>
+            </w:r>
+            <w:r>
+              <w:rPr>
+                <w:rFonts w:ascii="Arial" w:hAnsi="Arial" w:cs="Arial"/>
+                <w:szCs w:val="21"/>
+              </w:rPr>
+              <w:t xml:space="preserve"> </w:t>
+            </w:r>
+            <w:r>
+              <w:rPr>
+                <w:rFonts w:ascii="Arial" w:hAnsi="Arial" w:cs="Arial"/>
+                <w:szCs w:val="21"/>
+              </w:rPr>
+              <w:t>-</w:t>
+            </w:r>
+            <w:r>
+              <w:rPr>
+                <w:rFonts w:ascii="Arial" w:hAnsi="Arial" w:cs="Arial"/>
+                <w:szCs w:val="21"/>
+              </w:rPr>
+              <w:t xml:space="preserve"> </w:t>
+            </w:r>
+            <w:r>
+              <w:rPr>
+                <w:rFonts w:ascii="Arial" w:hAnsi="Arial" w:cs="Arial" w:hint="eastAsia"/>
+                <w:szCs w:val="21"/>
+              </w:rPr>
+              <w:t>2</w:t>
+            </w:r>
+            <w:r>
+              <w:rPr>
+                <w:rFonts w:ascii="Arial" w:hAnsi="Arial" w:cs="Arial"/>
+                <w:szCs w:val="21"/>
+              </w:rPr>
+              <w:t>020</w:t>
+            </w:r>
+          </w:p>
+        </w:tc>
+        <w:tc>
+          <w:tcPr>
+            <w:tcW w:w="8363" w:type="dxa"/>
+          </w:tcPr>
+          <w:p>
+            <w:pPr>
+              <w:spacing w:line="240" w:lineRule="exact"/>
+              <w:rPr>
+                <w:rFonts w:ascii="Arial" w:hAnsi="Arial" w:cs="Arial"/>
+                <w:szCs w:val="21"/>
+              </w:rPr>
+            </w:pPr>
+            <w:r>
+              <w:rPr>
+                <w:rFonts w:ascii="Arial" w:hAnsi="Arial" w:cs="Arial"/>
+                <w:szCs w:val="21"/>
+              </w:rPr>
+              <w:t>Master</w:t>
+            </w:r>
+            <w:r>
+              <w:rPr>
+                <w:rFonts w:ascii="Arial" w:hAnsi="Arial" w:cs="Arial"/>
+                <w:szCs w:val="21"/>
+              </w:rPr>
+              <w:t xml:space="preserve"> of </w:t>
+            </w:r>
+            <w:r>
+              <w:rPr>
+                <w:rFonts w:ascii="Arial" w:hAnsi="Arial" w:cs="Arial"/>
+                <w:szCs w:val="21"/>
+              </w:rPr>
+              <w:t xml:space="preserve">Informatics </w:t>
+            </w:r>
+            <w:r>
+              <w:rPr>
+                <w:rFonts w:ascii="Arial" w:hAnsi="Arial" w:cs="Arial"/>
+                <w:szCs w:val="21"/>
+              </w:rPr>
+              <w:t xml:space="preserve">in </w:t>
+            </w:r>
+            <w:r>
+              <w:rPr>
+                <w:rFonts w:ascii="Arial" w:hAnsi="Arial" w:cs="Arial"/>
+                <w:szCs w:val="21"/>
+              </w:rPr>
+              <w:t>Graduate School of Information Science and</w:t>
+            </w:r>
+            <w:r>
+              <w:rPr>
+                <w:rFonts w:ascii="Arial" w:hAnsi="Arial" w:cs="Arial"/>
+                <w:szCs w:val="21"/>
+              </w:rPr>
+              <w:t xml:space="preserve"> </w:t>
+            </w:r>
+            <w:r>
+              <w:rPr>
+                <w:rFonts w:ascii="Arial" w:hAnsi="Arial" w:cs="Arial"/>
+                <w:szCs w:val="21"/>
+              </w:rPr>
+              <w:t>Technology</w:t>
+            </w:r>
+            <w:r>
+              <w:rPr>
+                <w:rFonts w:ascii="Arial" w:hAnsi="Arial" w:cs="Arial"/>
+                <w:szCs w:val="21"/>
+              </w:rPr>
+              <w:t xml:space="preserve">, </w:t>
+            </w:r>
+            <w:r>
+              <w:rPr>
+                <w:rFonts w:ascii="Arial" w:hAnsi="Arial" w:cs="Arial"/>
+                <w:szCs w:val="21"/>
+              </w:rPr>
+              <w:t xml:space="preserve">Department of </w:t>
+            </w:r>
+            <w:r>
+              <w:rPr>
+                <w:rFonts w:ascii="Arial" w:hAnsi="Arial" w:cs="Arial"/>
+                <w:szCs w:val="21"/>
+              </w:rPr>
+              <w:t>Creative Informatics</w:t>
+            </w:r>
+            <w:r>
+              <w:rPr>
+                <w:rFonts w:ascii="Arial" w:hAnsi="Arial" w:cs="Arial"/>
+                <w:szCs w:val="21"/>
+              </w:rPr>
+              <w:t xml:space="preserve">, </w:t>
+            </w:r>
+            <w:r>
+              <w:rPr>
+                <w:rFonts w:ascii="Arial" w:hAnsi="Arial" w:cs="Arial"/>
+                <w:szCs w:val="21"/>
+              </w:rPr>
+              <w:t>T</w:t>
+            </w:r>
+            <w:r>
+              <w:rPr>
+                <w:rFonts w:ascii="Arial" w:hAnsi="Arial" w:cs="Arial"/>
+                <w:szCs w:val="21"/>
+              </w:rPr>
+              <w:t>he University of Tokyo, Japan</w:t>
+            </w:r>
+          </w:p>
+        </w:tc>
+      </w:tr>
+      <w:tr>
+        <w:tc>
+          <w:tcPr>
+            <w:tcW w:w="1526" w:type="dxa"/>
+          </w:tcPr>
+          <w:p>
+            <w:pPr>
+              <w:spacing w:line="240" w:lineRule="exact"/>
+              <w:jc w:val="left"/>
+              <w:rPr>
+                <w:rFonts w:ascii="Arial" w:hAnsi="Arial" w:cs="Arial"/>
+                <w:szCs w:val="21"/>
+              </w:rPr>
+            </w:pPr>
+            <w:r>
+              <w:rPr>
+                <w:rFonts w:ascii="Arial" w:hAnsi="Arial" w:cs="Arial"/>
+                <w:szCs w:val="21"/>
+              </w:rPr>
+              <w:t xml:space="preserve">2013 - </w:t>
+            </w:r>
+            <w:r>
+              <w:rPr>
+                <w:rFonts w:ascii="Arial" w:hAnsi="Arial" w:cs="Arial"/>
+                <w:szCs w:val="21"/>
+              </w:rPr>
+              <w:t>2018</w:t>
+            </w:r>
+          </w:p>
+        </w:tc>
+        <w:tc>
+          <w:tcPr>
+            <w:tcW w:w="8363" w:type="dxa"/>
           </w:tcPr>
           <w:p>
             <w:pPr>
@@ -1488,16 +2071,18 @@
           <w:szCs w:val="21"/>
         </w:rPr>
       </w:pPr>
-      <w:r>
-        <w:rPr>
-          <w:rFonts w:ascii="Arial" w:hAnsi="Arial" w:cs="Arial" w:hint="eastAsia"/>
+      <w:proofErr w:type="spellStart"/>
+      <w:r>
+        <w:rPr>
+          <w:rFonts w:ascii="Arial" w:hAnsi="Arial" w:cs="Arial"/>
           <w:b/>
           <w:bCs/>
           <w:szCs w:val="21"/>
           <w:u w:val="single"/>
         </w:rPr>
-        <w:t>井倉</w:t>
-      </w:r>
+        <w:t>Mikihiro</w:t>
+      </w:r>
+      <w:proofErr w:type="spellEnd"/>
       <w:r>
         <w:rPr>
           <w:rFonts w:ascii="Arial" w:hAnsi="Arial" w:cs="Arial"/>
@@ -1506,192 +2091,14 @@
           <w:szCs w:val="21"/>
           <w:u w:val="single"/>
         </w:rPr>
-        <w:t xml:space="preserve"> </w:t>
-      </w:r>
-      <w:r>
-        <w:rPr>
-          <w:rFonts w:ascii="Arial" w:hAnsi="Arial" w:cs="Arial"/>
-          <w:b/>
-          <w:bCs/>
-          <w:szCs w:val="21"/>
-          <w:u w:val="single"/>
-        </w:rPr>
-        <w:t>幹大</w:t>
-      </w:r>
-      <w:r>
-        <w:rPr>
-          <w:rFonts w:ascii="Arial" w:hAnsi="Arial" w:cs="Arial"/>
-          <w:szCs w:val="21"/>
-        </w:rPr>
-        <w:t xml:space="preserve">, </w:t>
-      </w:r>
-      <w:r>
-        <w:rPr>
-          <w:rFonts w:ascii="Arial" w:hAnsi="Arial" w:cs="Arial"/>
-          <w:szCs w:val="21"/>
-        </w:rPr>
-        <w:t>宮下</w:t>
-      </w:r>
-      <w:r>
-        <w:rPr>
-          <w:rFonts w:ascii="Arial" w:hAnsi="Arial" w:cs="Arial"/>
-          <w:szCs w:val="21"/>
-        </w:rPr>
-        <w:t xml:space="preserve"> </w:t>
-      </w:r>
-      <w:r>
-        <w:rPr>
-          <w:rFonts w:ascii="Arial" w:hAnsi="Arial" w:cs="Arial"/>
-          <w:szCs w:val="21"/>
-        </w:rPr>
-        <w:t>令央</w:t>
-      </w:r>
-      <w:r>
-        <w:rPr>
-          <w:rFonts w:ascii="Arial" w:hAnsi="Arial" w:cs="Arial"/>
-          <w:szCs w:val="21"/>
-        </w:rPr>
-        <w:t xml:space="preserve">, </w:t>
-      </w:r>
-      <w:r>
-        <w:rPr>
-          <w:rFonts w:ascii="Arial" w:hAnsi="Arial" w:cs="Arial"/>
-          <w:szCs w:val="21"/>
-        </w:rPr>
-        <w:t>山下</w:t>
-      </w:r>
-      <w:r>
-        <w:rPr>
-          <w:rFonts w:ascii="Arial" w:hAnsi="Arial" w:cs="Arial"/>
-          <w:szCs w:val="21"/>
-        </w:rPr>
-        <w:t xml:space="preserve"> </w:t>
-      </w:r>
-      <w:r>
-        <w:rPr>
-          <w:rFonts w:ascii="Arial" w:hAnsi="Arial" w:cs="Arial"/>
-          <w:szCs w:val="21"/>
-        </w:rPr>
-        <w:t>淳</w:t>
-      </w:r>
-      <w:r>
-        <w:rPr>
-          <w:rFonts w:ascii="Arial" w:hAnsi="Arial" w:cs="Arial"/>
-          <w:szCs w:val="21"/>
-        </w:rPr>
-        <w:t xml:space="preserve">, </w:t>
-      </w:r>
-      <w:r>
-        <w:rPr>
-          <w:rFonts w:ascii="Arial" w:hAnsi="Arial" w:cs="Arial"/>
-          <w:szCs w:val="21"/>
-        </w:rPr>
-        <w:t>石川</w:t>
-      </w:r>
-      <w:r>
-        <w:rPr>
-          <w:rFonts w:ascii="Arial" w:hAnsi="Arial" w:cs="Arial"/>
-          <w:szCs w:val="21"/>
-        </w:rPr>
-        <w:t xml:space="preserve"> </w:t>
-      </w:r>
-      <w:r>
-        <w:rPr>
-          <w:rFonts w:ascii="Arial" w:hAnsi="Arial" w:cs="Arial"/>
-          <w:szCs w:val="21"/>
-        </w:rPr>
-        <w:t>正俊</w:t>
-      </w:r>
-      <w:r>
-        <w:rPr>
-          <w:rFonts w:ascii="Arial" w:hAnsi="Arial" w:cs="Arial"/>
-          <w:szCs w:val="21"/>
-        </w:rPr>
-        <w:t xml:space="preserve">, </w:t>
-      </w:r>
-      <w:r>
-        <w:rPr>
-          <w:rFonts w:ascii="Arial" w:hAnsi="Arial" w:cs="Arial"/>
-          <w:szCs w:val="21"/>
-        </w:rPr>
-        <w:t>淺間</w:t>
-      </w:r>
-      <w:r>
-        <w:rPr>
-          <w:rFonts w:ascii="Arial" w:hAnsi="Arial" w:cs="Arial"/>
-          <w:szCs w:val="21"/>
-        </w:rPr>
-        <w:t xml:space="preserve"> </w:t>
-      </w:r>
-      <w:r>
-        <w:rPr>
-          <w:rFonts w:ascii="Arial" w:hAnsi="Arial" w:cs="Arial"/>
-          <w:szCs w:val="21"/>
-        </w:rPr>
-        <w:t>一</w:t>
-      </w:r>
-      <w:r>
-        <w:rPr>
-          <w:rFonts w:ascii="Arial" w:hAnsi="Arial" w:cs="Arial"/>
-          <w:szCs w:val="21"/>
-        </w:rPr>
-        <w:t>: "</w:t>
-      </w:r>
-      <w:r>
-        <w:rPr>
-          <w:rFonts w:ascii="Arial" w:hAnsi="Arial" w:cs="Arial"/>
-          <w:szCs w:val="21"/>
-        </w:rPr>
-        <w:t>高速点滅</w:t>
-      </w:r>
-      <w:r>
-        <w:rPr>
-          <w:rFonts w:ascii="Arial" w:hAnsi="Arial" w:cs="Arial"/>
-          <w:szCs w:val="21"/>
-        </w:rPr>
-        <w:t xml:space="preserve">LED </w:t>
-      </w:r>
-      <w:r>
-        <w:rPr>
-          <w:rFonts w:ascii="Arial" w:hAnsi="Arial" w:cs="Arial"/>
-          <w:szCs w:val="21"/>
-        </w:rPr>
-        <w:t>マーカと複数の</w:t>
-      </w:r>
-      <w:r>
-        <w:rPr>
-          <w:rFonts w:ascii="Arial" w:hAnsi="Arial" w:cs="Arial"/>
-          <w:szCs w:val="21"/>
-        </w:rPr>
-        <w:t xml:space="preserve">RGB-D </w:t>
-      </w:r>
-      <w:r>
-        <w:rPr>
-          <w:rFonts w:ascii="Arial" w:hAnsi="Arial" w:cs="Arial"/>
-          <w:szCs w:val="21"/>
-        </w:rPr>
-        <w:t>センサを用いた遮蔽領域を提示可能な任意視点重畳映像生成システム</w:t>
-      </w:r>
-      <w:r>
-        <w:rPr>
-          <w:rFonts w:ascii="Arial" w:hAnsi="Arial" w:cs="Arial"/>
-          <w:szCs w:val="21"/>
-        </w:rPr>
-        <w:t xml:space="preserve">" </w:t>
-      </w:r>
-      <w:r>
-        <w:rPr>
-          <w:rFonts w:ascii="Arial" w:hAnsi="Arial" w:cs="Arial"/>
-          <w:szCs w:val="21"/>
-        </w:rPr>
-        <w:t>精密工学会誌</w:t>
-      </w:r>
-      <w:r>
-        <w:rPr>
-          <w:rFonts w:ascii="Arial" w:hAnsi="Arial" w:cs="Arial"/>
-          <w:szCs w:val="21"/>
-        </w:rPr>
-        <w:t>, Vol. 88, No.3, March 2022.</w:t>
+        <w:t xml:space="preserve"> Ikura,</w:t>
+      </w:r>
+      <w:r>
+        <w:rPr>
+          <w:rFonts w:ascii="Arial" w:hAnsi="Arial" w:cs="Arial"/>
+          <w:szCs w:val="21"/>
+        </w:rPr>
+        <w:t xml:space="preserve"> Leo Miyashita, Atsushi Yamashita, Masatoshi Ishikawa, Hajime Asama: "Occlusion-Free Video Superimposing System from Arbitrary Viewpoint Using a High-Speed Blinking LED Markers and Multiple RGB-D Sensors" Journal of the Japan Society for Precision Engineering, Vol. 88, No.3, March 2022</w:t>
       </w:r>
     </w:p>
     <w:p>
@@ -1708,6 +2115,7 @@
           <w:szCs w:val="21"/>
         </w:rPr>
       </w:pPr>
+      <w:proofErr w:type="spellStart"/>
       <w:r>
         <w:rPr>
           <w:rFonts w:ascii="Arial" w:hAnsi="Arial" w:cs="Arial"/>
@@ -1716,22 +2124,57 @@
           <w:szCs w:val="21"/>
           <w:u w:val="single"/>
         </w:rPr>
-        <w:t>Mikihiro Ikura</w:t>
-      </w:r>
-      <w:r>
-        <w:rPr>
-          <w:rFonts w:ascii="Arial" w:hAnsi="Arial" w:cs="Arial"/>
-          <w:szCs w:val="21"/>
-        </w:rPr>
-        <w:t xml:space="preserve">, Sarthak Pathak, Jun Younes Louhi Kasahara, Atsushi Yamashita, Hajime Asama: "AdjustSense: Adaptive 3D Sensing System with Adjustable Spatio-temporal Resolution and Measurement Range Using High-speed </w:t>
-      </w:r>
-      <w:r>
-        <w:rPr>
-          <w:rFonts w:ascii="Arial" w:hAnsi="Arial" w:cs="Arial"/>
-          <w:szCs w:val="21"/>
-        </w:rPr>
-        <w:lastRenderedPageBreak/>
-        <w:t>Omnidirectional Camera and Direct Drive Motor", Sensors, Vol. 21, No. 21, pp.1-18, 2021.</w:t>
+        <w:t>Mikihiro</w:t>
+      </w:r>
+      <w:proofErr w:type="spellEnd"/>
+      <w:r>
+        <w:rPr>
+          <w:rFonts w:ascii="Arial" w:hAnsi="Arial" w:cs="Arial"/>
+          <w:b/>
+          <w:bCs/>
+          <w:szCs w:val="21"/>
+          <w:u w:val="single"/>
+        </w:rPr>
+        <w:t xml:space="preserve"> Ikura</w:t>
+      </w:r>
+      <w:r>
+        <w:rPr>
+          <w:rFonts w:ascii="Arial" w:hAnsi="Arial" w:cs="Arial"/>
+          <w:szCs w:val="21"/>
+        </w:rPr>
+        <w:t>, Sarthak Pathak, Jun Younes Louhi Kasahara, Atsushi Yamashita, Hajime Asama: "</w:t>
+      </w:r>
+      <w:proofErr w:type="spellStart"/>
+      <w:r>
+        <w:rPr>
+          <w:rFonts w:ascii="Arial" w:hAnsi="Arial" w:cs="Arial"/>
+          <w:szCs w:val="21"/>
+        </w:rPr>
+        <w:t>AdjustSense</w:t>
+      </w:r>
+      <w:proofErr w:type="spellEnd"/>
+      <w:r>
+        <w:rPr>
+          <w:rFonts w:ascii="Arial" w:hAnsi="Arial" w:cs="Arial"/>
+          <w:szCs w:val="21"/>
+        </w:rPr>
+        <w:t xml:space="preserve">: Adaptive 3D Sensing System with Adjustable </w:t>
+      </w:r>
+      <w:proofErr w:type="spellStart"/>
+      <w:r>
+        <w:rPr>
+          <w:rFonts w:ascii="Arial" w:hAnsi="Arial" w:cs="Arial"/>
+          <w:szCs w:val="21"/>
+        </w:rPr>
+        <w:t>Spatio</w:t>
+      </w:r>
+      <w:proofErr w:type="spellEnd"/>
+      <w:r>
+        <w:rPr>
+          <w:rFonts w:ascii="Arial" w:hAnsi="Arial" w:cs="Arial"/>
+          <w:szCs w:val="21"/>
+        </w:rPr>
+        <w:t>-temporal Resolution and Measurement Range Using High-speed Omnidirectional Camera and Direct Drive Motor", Sensors, Vol. 21, No. 21, pp.1-18, 2021.</w:t>
       </w:r>
     </w:p>
     <w:p>
@@ -1748,6 +2191,7 @@
           <w:szCs w:val="21"/>
         </w:rPr>
       </w:pPr>
+      <w:proofErr w:type="spellStart"/>
       <w:r>
         <w:rPr>
           <w:rFonts w:ascii="Arial" w:hAnsi="Arial" w:cs="Arial"/>
@@ -1756,7 +2200,18 @@
           <w:szCs w:val="21"/>
           <w:u w:val="single"/>
         </w:rPr>
-        <w:t>Mikihiro Ikura</w:t>
+        <w:t>Mikihiro</w:t>
+      </w:r>
+      <w:proofErr w:type="spellEnd"/>
+      <w:r>
+        <w:rPr>
+          <w:rFonts w:ascii="Arial" w:hAnsi="Arial" w:cs="Arial"/>
+          <w:b/>
+          <w:bCs/>
+          <w:szCs w:val="21"/>
+          <w:u w:val="single"/>
+        </w:rPr>
+        <w:t xml:space="preserve"> Ikura</w:t>
       </w:r>
       <w:r>
         <w:rPr>
@@ -1829,6 +2284,7 @@
           <w:szCs w:val="21"/>
         </w:rPr>
       </w:pPr>
+      <w:proofErr w:type="spellStart"/>
       <w:r>
         <w:rPr>
           <w:rFonts w:ascii="Arial" w:hAnsi="Arial" w:cs="Arial"/>
@@ -1836,13 +2292,23 @@
           <w:szCs w:val="21"/>
           <w:u w:val="single"/>
         </w:rPr>
-        <w:t>Mikihiro Ikura</w:t>
-      </w:r>
+        <w:t>Mikihiro</w:t>
+      </w:r>
+      <w:proofErr w:type="spellEnd"/>
       <w:r>
         <w:rPr>
           <w:rFonts w:ascii="Arial" w:hAnsi="Arial" w:cs="Arial"/>
           <w:b/>
           <w:szCs w:val="21"/>
+          <w:u w:val="single"/>
+        </w:rPr>
+        <w:t xml:space="preserve"> Ikura</w:t>
+      </w:r>
+      <w:r>
+        <w:rPr>
+          <w:rFonts w:ascii="Arial" w:hAnsi="Arial" w:cs="Arial"/>
+          <w:b/>
+          <w:szCs w:val="21"/>
         </w:rPr>
         <w:t xml:space="preserve">, </w:t>
       </w:r>
@@ -1860,12 +2326,53 @@
         </w:rPr>
         <w:t xml:space="preserve">Atushi </w:t>
       </w:r>
-      <w:r>
-        <w:rPr>
-          <w:rFonts w:ascii="Arial" w:hAnsi="Arial" w:cs="Arial"/>
-          <w:szCs w:val="21"/>
-        </w:rPr>
-        <w:t xml:space="preserve">Tomiki, Ryu Funase, Shinichi Nakasuka, </w:t>
+      <w:proofErr w:type="spellStart"/>
+      <w:r>
+        <w:rPr>
+          <w:rFonts w:ascii="Arial" w:hAnsi="Arial" w:cs="Arial"/>
+          <w:szCs w:val="21"/>
+        </w:rPr>
+        <w:t>Tomiki</w:t>
+      </w:r>
+      <w:proofErr w:type="spellEnd"/>
+      <w:r>
+        <w:rPr>
+          <w:rFonts w:ascii="Arial" w:hAnsi="Arial" w:cs="Arial"/>
+          <w:szCs w:val="21"/>
+        </w:rPr>
+        <w:t xml:space="preserve">, Ryu </w:t>
+      </w:r>
+      <w:proofErr w:type="spellStart"/>
+      <w:r>
+        <w:rPr>
+          <w:rFonts w:ascii="Arial" w:hAnsi="Arial" w:cs="Arial"/>
+          <w:szCs w:val="21"/>
+        </w:rPr>
+        <w:t>Funase</w:t>
+      </w:r>
+      <w:proofErr w:type="spellEnd"/>
+      <w:r>
+        <w:rPr>
+          <w:rFonts w:ascii="Arial" w:hAnsi="Arial" w:cs="Arial"/>
+          <w:szCs w:val="21"/>
+        </w:rPr>
+        <w:t xml:space="preserve">, Shinichi </w:t>
+      </w:r>
+      <w:proofErr w:type="spellStart"/>
+      <w:r>
+        <w:rPr>
+          <w:rFonts w:ascii="Arial" w:hAnsi="Arial" w:cs="Arial"/>
+          <w:szCs w:val="21"/>
+        </w:rPr>
+        <w:t>Nakasuka</w:t>
+      </w:r>
+      <w:proofErr w:type="spellEnd"/>
+      <w:r>
+        <w:rPr>
+          <w:rFonts w:ascii="Arial" w:hAnsi="Arial" w:cs="Arial"/>
+          <w:szCs w:val="21"/>
+        </w:rPr>
+        <w:t xml:space="preserve">, </w:t>
       </w:r>
       <w:r>
         <w:rPr>
@@ -1942,6 +2449,7 @@
           <w:szCs w:val="21"/>
         </w:rPr>
       </w:pPr>
+      <w:proofErr w:type="spellStart"/>
       <w:r>
         <w:rPr>
           <w:rFonts w:ascii="Arial" w:hAnsi="Arial" w:cs="Arial"/>
@@ -1950,14 +2458,83 @@
           <w:szCs w:val="21"/>
           <w:u w:val="single"/>
         </w:rPr>
-        <w:t>Mikihiro Ikura</w:t>
-      </w:r>
-      <w:r>
-        <w:rPr>
-          <w:rFonts w:ascii="Arial" w:hAnsi="Arial" w:cs="Arial"/>
-          <w:szCs w:val="21"/>
-        </w:rPr>
-        <w:t>, Sarthak Pathak, Atsushi Yamashita, Hajime Asama: "Polynomial-fitting Based Calibration for an Active 3D Sensing System Using Dynamic Light Section Method", Proceedings of SPIE, Vol. 11794, 15th International Conference on Quality Control by Artificial Vision (QCAV2021), pp. 131-137, Tokushima (Japan), 2021.</w:t>
+        <w:t>Mikihiro</w:t>
+      </w:r>
+      <w:proofErr w:type="spellEnd"/>
+      <w:r>
+        <w:rPr>
+          <w:rFonts w:ascii="Arial" w:hAnsi="Arial" w:cs="Arial"/>
+          <w:b/>
+          <w:bCs/>
+          <w:szCs w:val="21"/>
+          <w:u w:val="single"/>
+        </w:rPr>
+        <w:t xml:space="preserve"> Ikura</w:t>
+      </w:r>
+      <w:r>
+        <w:rPr>
+          <w:rFonts w:ascii="Arial" w:hAnsi="Arial" w:cs="Arial"/>
+          <w:szCs w:val="21"/>
+        </w:rPr>
+        <w:t>, Florian Walter, Alois Knoll:</w:t>
+      </w:r>
+      <w:r>
+        <w:rPr>
+          <w:rFonts w:ascii="Arial" w:hAnsi="Arial" w:cs="Arial"/>
+          <w:szCs w:val="21"/>
+        </w:rPr>
+        <w:t xml:space="preserve"> </w:t>
+      </w:r>
+      <w:r>
+        <w:rPr>
+          <w:rFonts w:ascii="Arial" w:hAnsi="Arial" w:cs="Arial"/>
+          <w:szCs w:val="21"/>
+        </w:rPr>
+        <w:t xml:space="preserve">"Spiking Neural Networks for Robust and Efﬁcient Object Detection in Transportation Systems </w:t>
+      </w:r>
+      <w:proofErr w:type="gramStart"/>
+      <w:r>
+        <w:rPr>
+          <w:rFonts w:ascii="Arial" w:hAnsi="Arial" w:cs="Arial"/>
+          <w:szCs w:val="21"/>
+        </w:rPr>
+        <w:t>With</w:t>
+      </w:r>
+      <w:proofErr w:type="gramEnd"/>
+      <w:r>
+        <w:rPr>
+          <w:rFonts w:ascii="Arial" w:hAnsi="Arial" w:cs="Arial"/>
+          <w:szCs w:val="21"/>
+        </w:rPr>
+        <w:t xml:space="preserve"> Roadside Event-Based Cameras"</w:t>
+      </w:r>
+      <w:r>
+        <w:rPr>
+          <w:rFonts w:ascii="Arial" w:hAnsi="Arial" w:cs="Arial"/>
+          <w:szCs w:val="21"/>
+        </w:rPr>
+        <w:t>,</w:t>
+      </w:r>
+      <w:r>
+        <w:rPr>
+          <w:rFonts w:ascii="Arial" w:hAnsi="Arial" w:cs="Arial"/>
+          <w:szCs w:val="21"/>
+        </w:rPr>
+        <w:t xml:space="preserve"> </w:t>
+      </w:r>
+      <w:r>
+        <w:rPr>
+          <w:rFonts w:ascii="Arial" w:hAnsi="Arial" w:cs="Arial"/>
+          <w:szCs w:val="21"/>
+        </w:rPr>
+        <w:t xml:space="preserve">IEEE </w:t>
+      </w:r>
+      <w:r>
+        <w:rPr>
+          <w:rFonts w:ascii="Arial" w:hAnsi="Arial" w:cs="Arial"/>
+          <w:szCs w:val="21"/>
+        </w:rPr>
+        <w:t>Intelligent Vehicles Symposium 2023, June 2023.</w:t>
       </w:r>
     </w:p>
     <w:p>
@@ -1974,6 +2551,7 @@
           <w:szCs w:val="21"/>
         </w:rPr>
       </w:pPr>
+      <w:proofErr w:type="spellStart"/>
       <w:r>
         <w:rPr>
           <w:rFonts w:ascii="Arial" w:hAnsi="Arial" w:cs="Arial"/>
@@ -1982,31 +2560,25 @@
           <w:szCs w:val="21"/>
           <w:u w:val="single"/>
         </w:rPr>
-        <w:t>Mikihiro Ikura</w:t>
-      </w:r>
-      <w:r>
-        <w:rPr>
-          <w:rFonts w:ascii="Arial" w:hAnsi="Arial" w:cs="Arial"/>
-          <w:szCs w:val="21"/>
-        </w:rPr>
-        <w:t>, Leo Miyashita, Masatoshi Ishikawa: Real-time Landing Gear Control System Based on Adaptive 3D Sensing for Safe Landing of UAV, 2020 IEEE/SICE International Symposium on System Integration (SII2020), Honolulu, Hawaii, USA, 12-15 Jan 2020.</w:t>
-      </w:r>
-      <w:r>
-        <w:rPr>
-          <w:rFonts w:ascii="Arial" w:hAnsi="Arial" w:cs="Arial"/>
-          <w:szCs w:val="21"/>
-        </w:rPr>
-        <w:t xml:space="preserve"> Received </w:t>
-      </w:r>
+        <w:t>Mikihiro</w:t>
+      </w:r>
+      <w:proofErr w:type="spellEnd"/>
       <w:r>
         <w:rPr>
           <w:rFonts w:ascii="Arial" w:hAnsi="Arial" w:cs="Arial"/>
           <w:b/>
           <w:bCs/>
-          <w:color w:val="FF0000"/>
-          <w:szCs w:val="21"/>
-        </w:rPr>
-        <w:t>Best Student Paper Award</w:t>
+          <w:szCs w:val="21"/>
+          <w:u w:val="single"/>
+        </w:rPr>
+        <w:t xml:space="preserve"> Ikura</w:t>
+      </w:r>
+      <w:r>
+        <w:rPr>
+          <w:rFonts w:ascii="Arial" w:hAnsi="Arial" w:cs="Arial"/>
+          <w:szCs w:val="21"/>
+        </w:rPr>
+        <w:t>, Sarthak Pathak, Atsushi Yamashita, Hajime Asama: "Polynomial-fitting Based Calibration for an Active 3D Sensing System Using Dynamic Light Section Method", Proceedings of SPIE, Vol. 11794, 15th International Conference on Quality Control by Artificial Vision (QCAV2021), pp. 131-137, Tokushima (Japan), 2021.</w:t>
       </w:r>
     </w:p>
     <w:p>
@@ -2023,16 +2595,18 @@
           <w:szCs w:val="21"/>
         </w:rPr>
       </w:pPr>
-      <w:r>
-        <w:rPr>
-          <w:rFonts w:ascii="Arial" w:hAnsi="Arial" w:cs="Arial" w:hint="eastAsia"/>
+      <w:proofErr w:type="spellStart"/>
+      <w:r>
+        <w:rPr>
+          <w:rFonts w:ascii="Arial" w:hAnsi="Arial" w:cs="Arial"/>
           <w:b/>
           <w:bCs/>
           <w:szCs w:val="21"/>
           <w:u w:val="single"/>
         </w:rPr>
-        <w:t>M</w:t>
-      </w:r>
+        <w:t>Mikihiro</w:t>
+      </w:r>
+      <w:proofErr w:type="spellEnd"/>
       <w:r>
         <w:rPr>
           <w:rFonts w:ascii="Arial" w:hAnsi="Arial" w:cs="Arial"/>
@@ -2041,85 +2615,31 @@
           <w:szCs w:val="21"/>
           <w:u w:val="single"/>
         </w:rPr>
-        <w:t>ikihiro Ikura</w:t>
-      </w:r>
-      <w:r>
-        <w:rPr>
-          <w:rFonts w:ascii="Arial" w:hAnsi="Arial" w:cs="Arial"/>
-          <w:szCs w:val="21"/>
-        </w:rPr>
-        <w:t xml:space="preserve">, </w:t>
-      </w:r>
-      <w:r>
-        <w:rPr>
-          <w:rFonts w:ascii="Arial" w:hAnsi="Arial" w:cs="Arial" w:hint="eastAsia"/>
-          <w:szCs w:val="21"/>
-        </w:rPr>
-        <w:t>L</w:t>
-      </w:r>
-      <w:r>
-        <w:rPr>
-          <w:rFonts w:ascii="Arial" w:hAnsi="Arial" w:cs="Arial"/>
-          <w:szCs w:val="21"/>
-        </w:rPr>
-        <w:t>eo Miyashita, Masatoshi Ishikawa:</w:t>
-      </w:r>
-      <w:r>
-        <w:rPr>
-          <w:rFonts w:ascii="Arial" w:hAnsi="Arial" w:cs="Arial" w:hint="eastAsia"/>
-          <w:szCs w:val="21"/>
-        </w:rPr>
-        <w:t xml:space="preserve"> </w:t>
-      </w:r>
-      <w:r>
-        <w:rPr>
-          <w:rFonts w:ascii="Arial" w:hAnsi="Arial" w:cs="Arial"/>
-          <w:szCs w:val="21"/>
-        </w:rPr>
-        <w:t xml:space="preserve">High-speed Adjustment of UAV Landing Gear with Adaptive 3D Sensing for Landing on Rough Ground, </w:t>
-      </w:r>
-      <w:r>
-        <w:rPr>
-          <w:rFonts w:ascii="Arial" w:hAnsi="Arial" w:cs="Arial"/>
-          <w:szCs w:val="21"/>
-        </w:rPr>
-        <w:t xml:space="preserve">in Proceedings of </w:t>
-      </w:r>
-      <w:r>
-        <w:rPr>
-          <w:rFonts w:ascii="Arial" w:hAnsi="Arial" w:cs="Arial"/>
-          <w:szCs w:val="21"/>
-        </w:rPr>
-        <w:t>20</w:t>
-      </w:r>
-      <w:r>
-        <w:rPr>
-          <w:rFonts w:ascii="Arial" w:hAnsi="Arial" w:cs="Arial"/>
-          <w:szCs w:val="21"/>
-          <w:vertAlign w:val="superscript"/>
-        </w:rPr>
-        <w:t>th</w:t>
-      </w:r>
-      <w:r>
-        <w:rPr>
-          <w:rFonts w:ascii="Arial" w:hAnsi="Arial" w:cs="Arial" w:hint="eastAsia"/>
-          <w:szCs w:val="21"/>
-        </w:rPr>
-        <w:t xml:space="preserve"> </w:t>
-      </w:r>
-      <w:r>
-        <w:rPr>
-          <w:rFonts w:ascii="Arial" w:hAnsi="Arial" w:cs="Arial"/>
-          <w:szCs w:val="21"/>
-        </w:rPr>
-        <w:t>The Society of Instrument and Control Engineers System Integration Division</w:t>
-      </w:r>
-      <w:r>
-        <w:rPr>
-          <w:rFonts w:ascii="Arial" w:hAnsi="Arial" w:cs="Arial"/>
-          <w:szCs w:val="21"/>
-        </w:rPr>
-        <w:t xml:space="preserve"> (SI2019), 2E5-02, pp.1881-1886 (2019).</w:t>
+        <w:t xml:space="preserve"> Ikura</w:t>
+      </w:r>
+      <w:r>
+        <w:rPr>
+          <w:rFonts w:ascii="Arial" w:hAnsi="Arial" w:cs="Arial"/>
+          <w:szCs w:val="21"/>
+        </w:rPr>
+        <w:t>, Leo Miyashita, Masatoshi Ishikawa: Real-time Landing Gear Control System Based on Adaptive 3D Sensing for Safe Landing of UAV, 2020 IEEE/SICE International Symposium on System Integration (SII2020), Honolulu, Hawaii, USA, 12-15 Jan 2020.</w:t>
+      </w:r>
+      <w:r>
+        <w:rPr>
+          <w:rFonts w:ascii="Arial" w:hAnsi="Arial" w:cs="Arial"/>
+          <w:szCs w:val="21"/>
+        </w:rPr>
+        <w:t xml:space="preserve"> Received </w:t>
+      </w:r>
+      <w:r>
+        <w:rPr>
+          <w:rFonts w:ascii="Arial" w:hAnsi="Arial" w:cs="Arial"/>
+          <w:b/>
+          <w:bCs/>
+          <w:color w:val="FF0000"/>
+          <w:szCs w:val="21"/>
+        </w:rPr>
+        <w:t>Best Student Paper Award</w:t>
       </w:r>
     </w:p>
     <w:p>
@@ -2136,14 +2656,37 @@
           <w:szCs w:val="21"/>
         </w:rPr>
       </w:pPr>
-      <w:r>
-        <w:rPr>
-          <w:rFonts w:ascii="Arial" w:hAnsi="Arial" w:cs="Arial"/>
+      <w:proofErr w:type="spellStart"/>
+      <w:r>
+        <w:rPr>
+          <w:rFonts w:ascii="Arial" w:hAnsi="Arial" w:cs="Arial" w:hint="eastAsia"/>
           <w:b/>
+          <w:bCs/>
           <w:szCs w:val="21"/>
           <w:u w:val="single"/>
         </w:rPr>
-        <w:t>Mikihiro Ikura</w:t>
+        <w:t>M</w:t>
+      </w:r>
+      <w:r>
+        <w:rPr>
+          <w:rFonts w:ascii="Arial" w:hAnsi="Arial" w:cs="Arial"/>
+          <w:b/>
+          <w:bCs/>
+          <w:szCs w:val="21"/>
+          <w:u w:val="single"/>
+        </w:rPr>
+        <w:t>ikihiro</w:t>
+      </w:r>
+      <w:proofErr w:type="spellEnd"/>
+      <w:r>
+        <w:rPr>
+          <w:rFonts w:ascii="Arial" w:hAnsi="Arial" w:cs="Arial"/>
+          <w:b/>
+          <w:bCs/>
+          <w:szCs w:val="21"/>
+          <w:u w:val="single"/>
+        </w:rPr>
+        <w:t xml:space="preserve"> Ikura</w:t>
       </w:r>
       <w:r>
         <w:rPr>
@@ -2154,38 +2697,74 @@
       </w:r>
       <w:r>
         <w:rPr>
-          <w:rFonts w:ascii="Arial" w:hAnsi="Arial" w:cs="Arial"/>
-          <w:szCs w:val="21"/>
-        </w:rPr>
-        <w:t xml:space="preserve">Leo Miyashita, Masatoshi Ishikawa, </w:t>
-      </w:r>
-      <w:r>
-        <w:rPr>
-          <w:rFonts w:ascii="Arial" w:hAnsi="Arial" w:cs="Arial"/>
-          <w:szCs w:val="21"/>
-        </w:rPr>
-        <w:t>"</w:t>
-      </w:r>
-      <w:r>
-        <w:rPr>
-          <w:rFonts w:ascii="Arial" w:hAnsi="Arial" w:cs="Arial"/>
-          <w:szCs w:val="21"/>
-        </w:rPr>
-        <w:t>Improvement of Spatio-temporal Resolution by Adaptive 3D Sensing for Safe Landing of UAV</w:t>
-      </w:r>
-      <w:r>
-        <w:rPr>
-          <w:rFonts w:ascii="Arial" w:hAnsi="Arial" w:cs="Arial"/>
-          <w:szCs w:val="21"/>
-        </w:rPr>
-        <w:t>"</w:t>
-      </w:r>
-      <w:r>
-        <w:rPr>
-          <w:rFonts w:ascii="Arial" w:hAnsi="Arial" w:cs="Arial"/>
-          <w:szCs w:val="21"/>
-        </w:rPr>
-        <w:t>, Robomech 2019, Hiroshima Japan, June 2019.</w:t>
+          <w:rFonts w:ascii="Arial" w:hAnsi="Arial" w:cs="Arial" w:hint="eastAsia"/>
+          <w:szCs w:val="21"/>
+        </w:rPr>
+        <w:t>L</w:t>
+      </w:r>
+      <w:r>
+        <w:rPr>
+          <w:rFonts w:ascii="Arial" w:hAnsi="Arial" w:cs="Arial"/>
+          <w:szCs w:val="21"/>
+        </w:rPr>
+        <w:t>eo Miyashita, Masatoshi Ishikawa:</w:t>
+      </w:r>
+      <w:r>
+        <w:rPr>
+          <w:rFonts w:ascii="Arial" w:hAnsi="Arial" w:cs="Arial" w:hint="eastAsia"/>
+          <w:szCs w:val="21"/>
+        </w:rPr>
+        <w:t xml:space="preserve"> </w:t>
+      </w:r>
+      <w:r>
+        <w:rPr>
+          <w:rFonts w:ascii="Arial" w:hAnsi="Arial" w:cs="Arial"/>
+          <w:szCs w:val="21"/>
+        </w:rPr>
+        <w:t xml:space="preserve">High-speed Adjustment of UAV Landing Gear with Adaptive 3D Sensing for Landing on Rough Ground, </w:t>
+      </w:r>
+      <w:r>
+        <w:rPr>
+          <w:rFonts w:ascii="Arial" w:hAnsi="Arial" w:cs="Arial"/>
+          <w:szCs w:val="21"/>
+        </w:rPr>
+        <w:t xml:space="preserve">in Proceedings of </w:t>
+      </w:r>
+      <w:r>
+        <w:rPr>
+          <w:rFonts w:ascii="Arial" w:hAnsi="Arial" w:cs="Arial"/>
+          <w:szCs w:val="21"/>
+        </w:rPr>
+        <w:t>20</w:t>
+      </w:r>
+      <w:r>
+        <w:rPr>
+          <w:rFonts w:ascii="Arial" w:hAnsi="Arial" w:cs="Arial"/>
+          <w:szCs w:val="21"/>
+          <w:vertAlign w:val="superscript"/>
+        </w:rPr>
+        <w:t>th</w:t>
+      </w:r>
+      <w:r>
+        <w:rPr>
+          <w:rFonts w:ascii="Arial" w:hAnsi="Arial" w:cs="Arial" w:hint="eastAsia"/>
+          <w:szCs w:val="21"/>
+        </w:rPr>
+        <w:t xml:space="preserve"> </w:t>
+      </w:r>
+      <w:r>
+        <w:rPr>
+          <w:rFonts w:ascii="Arial" w:hAnsi="Arial" w:cs="Arial"/>
+          <w:szCs w:val="21"/>
+        </w:rPr>
+        <w:t>The Society of Instrument and Control Engineers System Integration Division</w:t>
+      </w:r>
+      <w:r>
+        <w:rPr>
+          <w:rFonts w:ascii="Arial" w:hAnsi="Arial" w:cs="Arial"/>
+          <w:szCs w:val="21"/>
+        </w:rPr>
+        <w:t xml:space="preserve"> (SI2019), 2E5-02, pp.1881-1886 (2019).</w:t>
       </w:r>
     </w:p>
     <w:p>
@@ -2202,6 +2781,7 @@
           <w:szCs w:val="21"/>
         </w:rPr>
       </w:pPr>
+      <w:proofErr w:type="spellStart"/>
       <w:r>
         <w:rPr>
           <w:rFonts w:ascii="Arial" w:hAnsi="Arial" w:cs="Arial"/>
@@ -2209,7 +2789,126 @@
           <w:szCs w:val="21"/>
           <w:u w:val="single"/>
         </w:rPr>
-        <w:t>Mikihiro Ikura</w:t>
+        <w:t>Mikihiro</w:t>
+      </w:r>
+      <w:proofErr w:type="spellEnd"/>
+      <w:r>
+        <w:rPr>
+          <w:rFonts w:ascii="Arial" w:hAnsi="Arial" w:cs="Arial"/>
+          <w:b/>
+          <w:szCs w:val="21"/>
+          <w:u w:val="single"/>
+        </w:rPr>
+        <w:t xml:space="preserve"> Ikura</w:t>
+      </w:r>
+      <w:r>
+        <w:rPr>
+          <w:rFonts w:ascii="Arial" w:hAnsi="Arial" w:cs="Arial"/>
+          <w:szCs w:val="21"/>
+        </w:rPr>
+        <w:t xml:space="preserve">, </w:t>
+      </w:r>
+      <w:r>
+        <w:rPr>
+          <w:rFonts w:ascii="Arial" w:hAnsi="Arial" w:cs="Arial"/>
+          <w:szCs w:val="21"/>
+        </w:rPr>
+        <w:t xml:space="preserve">Leo Miyashita, Masatoshi Ishikawa, </w:t>
+      </w:r>
+      <w:r>
+        <w:rPr>
+          <w:rFonts w:ascii="Arial" w:hAnsi="Arial" w:cs="Arial"/>
+          <w:szCs w:val="21"/>
+        </w:rPr>
+        <w:t>"</w:t>
+      </w:r>
+      <w:r>
+        <w:rPr>
+          <w:rFonts w:ascii="Arial" w:hAnsi="Arial" w:cs="Arial"/>
+          <w:szCs w:val="21"/>
+        </w:rPr>
+        <w:t xml:space="preserve">Improvement of </w:t>
+      </w:r>
+      <w:proofErr w:type="spellStart"/>
+      <w:r>
+        <w:rPr>
+          <w:rFonts w:ascii="Arial" w:hAnsi="Arial" w:cs="Arial"/>
+          <w:szCs w:val="21"/>
+        </w:rPr>
+        <w:t>Spatio</w:t>
+      </w:r>
+      <w:proofErr w:type="spellEnd"/>
+      <w:r>
+        <w:rPr>
+          <w:rFonts w:ascii="Arial" w:hAnsi="Arial" w:cs="Arial"/>
+          <w:szCs w:val="21"/>
+        </w:rPr>
+        <w:t>-temporal Resolution by Adaptive 3D Sensing for Safe Landing of UAV</w:t>
+      </w:r>
+      <w:r>
+        <w:rPr>
+          <w:rFonts w:ascii="Arial" w:hAnsi="Arial" w:cs="Arial"/>
+          <w:szCs w:val="21"/>
+        </w:rPr>
+        <w:t>"</w:t>
+      </w:r>
+      <w:r>
+        <w:rPr>
+          <w:rFonts w:ascii="Arial" w:hAnsi="Arial" w:cs="Arial"/>
+          <w:szCs w:val="21"/>
+        </w:rPr>
+        <w:t xml:space="preserve">, </w:t>
+      </w:r>
+      <w:proofErr w:type="spellStart"/>
+      <w:r>
+        <w:rPr>
+          <w:rFonts w:ascii="Arial" w:hAnsi="Arial" w:cs="Arial"/>
+          <w:szCs w:val="21"/>
+        </w:rPr>
+        <w:t>Robomech</w:t>
+      </w:r>
+      <w:proofErr w:type="spellEnd"/>
+      <w:r>
+        <w:rPr>
+          <w:rFonts w:ascii="Arial" w:hAnsi="Arial" w:cs="Arial"/>
+          <w:szCs w:val="21"/>
+        </w:rPr>
+        <w:t xml:space="preserve"> 2019, Hiroshima Japan, June 2019.</w:t>
+      </w:r>
+    </w:p>
+    <w:p>
+      <w:pPr>
+        <w:pStyle w:val="a5"/>
+        <w:numPr>
+          <w:ilvl w:val="0"/>
+          <w:numId w:val="2"/>
+        </w:numPr>
+        <w:spacing w:line="240" w:lineRule="exact"/>
+        <w:ind w:leftChars="0"/>
+        <w:rPr>
+          <w:rFonts w:ascii="Arial" w:hAnsi="Arial" w:cs="Arial"/>
+          <w:szCs w:val="21"/>
+        </w:rPr>
+      </w:pPr>
+      <w:proofErr w:type="spellStart"/>
+      <w:r>
+        <w:rPr>
+          <w:rFonts w:ascii="Arial" w:hAnsi="Arial" w:cs="Arial"/>
+          <w:b/>
+          <w:szCs w:val="21"/>
+          <w:u w:val="single"/>
+        </w:rPr>
+        <w:t>Mikihiro</w:t>
+      </w:r>
+      <w:proofErr w:type="spellEnd"/>
+      <w:r>
+        <w:rPr>
+          <w:rFonts w:ascii="Arial" w:hAnsi="Arial" w:cs="Arial"/>
+          <w:b/>
+          <w:szCs w:val="21"/>
+          <w:u w:val="single"/>
+        </w:rPr>
+        <w:t xml:space="preserve"> Ikura</w:t>
       </w:r>
       <w:r>
         <w:rPr>
@@ -2300,6 +2999,150 @@
         <w:spacing w:line="240" w:lineRule="exact"/>
         <w:rPr>
           <w:rFonts w:ascii="Arial" w:hAnsi="Arial" w:cs="Arial"/>
+          <w:szCs w:val="21"/>
+        </w:rPr>
+      </w:pPr>
+    </w:p>
+    <w:p>
+      <w:pPr>
+        <w:spacing w:line="240" w:lineRule="exact"/>
+        <w:rPr>
+          <w:rFonts w:ascii="Arial" w:hAnsi="Arial" w:cs="Arial"/>
+          <w:szCs w:val="21"/>
+        </w:rPr>
+      </w:pPr>
+    </w:p>
+    <w:p>
+      <w:pPr>
+        <w:spacing w:line="240" w:lineRule="exact"/>
+        <w:rPr>
+          <w:rFonts w:ascii="Arial" w:hAnsi="Arial" w:cs="Arial"/>
+          <w:szCs w:val="21"/>
+        </w:rPr>
+      </w:pPr>
+    </w:p>
+    <w:p>
+      <w:pPr>
+        <w:spacing w:line="240" w:lineRule="exact"/>
+        <w:rPr>
+          <w:rFonts w:ascii="Arial" w:hAnsi="Arial" w:cs="Arial"/>
+          <w:szCs w:val="21"/>
+        </w:rPr>
+      </w:pPr>
+    </w:p>
+    <w:p>
+      <w:pPr>
+        <w:spacing w:line="240" w:lineRule="exact"/>
+        <w:rPr>
+          <w:rFonts w:ascii="Arial" w:hAnsi="Arial" w:cs="Arial"/>
+          <w:szCs w:val="21"/>
+        </w:rPr>
+      </w:pPr>
+    </w:p>
+    <w:p>
+      <w:pPr>
+        <w:spacing w:line="240" w:lineRule="exact"/>
+        <w:rPr>
+          <w:rFonts w:ascii="Arial" w:hAnsi="Arial" w:cs="Arial"/>
+          <w:szCs w:val="21"/>
+        </w:rPr>
+      </w:pPr>
+    </w:p>
+    <w:p>
+      <w:pPr>
+        <w:spacing w:line="240" w:lineRule="exact"/>
+        <w:rPr>
+          <w:rFonts w:ascii="Arial" w:hAnsi="Arial" w:cs="Arial"/>
+          <w:szCs w:val="21"/>
+        </w:rPr>
+      </w:pPr>
+    </w:p>
+    <w:p>
+      <w:pPr>
+        <w:spacing w:line="240" w:lineRule="exact"/>
+        <w:rPr>
+          <w:rFonts w:ascii="Arial" w:hAnsi="Arial" w:cs="Arial"/>
+          <w:szCs w:val="21"/>
+        </w:rPr>
+      </w:pPr>
+    </w:p>
+    <w:p>
+      <w:pPr>
+        <w:spacing w:line="240" w:lineRule="exact"/>
+        <w:rPr>
+          <w:rFonts w:ascii="Arial" w:hAnsi="Arial" w:cs="Arial"/>
+          <w:szCs w:val="21"/>
+        </w:rPr>
+      </w:pPr>
+    </w:p>
+    <w:p>
+      <w:pPr>
+        <w:spacing w:line="240" w:lineRule="exact"/>
+        <w:rPr>
+          <w:rFonts w:ascii="Arial" w:hAnsi="Arial" w:cs="Arial"/>
+          <w:szCs w:val="21"/>
+        </w:rPr>
+      </w:pPr>
+    </w:p>
+    <w:p>
+      <w:pPr>
+        <w:spacing w:line="240" w:lineRule="exact"/>
+        <w:rPr>
+          <w:rFonts w:ascii="Arial" w:hAnsi="Arial" w:cs="Arial"/>
+          <w:szCs w:val="21"/>
+        </w:rPr>
+      </w:pPr>
+    </w:p>
+    <w:p>
+      <w:pPr>
+        <w:spacing w:line="240" w:lineRule="exact"/>
+        <w:rPr>
+          <w:rFonts w:ascii="Arial" w:hAnsi="Arial" w:cs="Arial"/>
+          <w:szCs w:val="21"/>
+        </w:rPr>
+      </w:pPr>
+    </w:p>
+    <w:p>
+      <w:pPr>
+        <w:spacing w:line="240" w:lineRule="exact"/>
+        <w:rPr>
+          <w:rFonts w:ascii="Arial" w:hAnsi="Arial" w:cs="Arial"/>
+          <w:szCs w:val="21"/>
+        </w:rPr>
+      </w:pPr>
+    </w:p>
+    <w:p>
+      <w:pPr>
+        <w:spacing w:line="240" w:lineRule="exact"/>
+        <w:rPr>
+          <w:rFonts w:ascii="Arial" w:hAnsi="Arial" w:cs="Arial"/>
+          <w:szCs w:val="21"/>
+        </w:rPr>
+      </w:pPr>
+    </w:p>
+    <w:p>
+      <w:pPr>
+        <w:spacing w:line="240" w:lineRule="exact"/>
+        <w:rPr>
+          <w:rFonts w:ascii="Arial" w:hAnsi="Arial" w:cs="Arial"/>
+          <w:szCs w:val="21"/>
+        </w:rPr>
+      </w:pPr>
+    </w:p>
+    <w:p>
+      <w:pPr>
+        <w:spacing w:line="240" w:lineRule="exact"/>
+        <w:rPr>
+          <w:rFonts w:ascii="Arial" w:hAnsi="Arial" w:cs="Arial"/>
+          <w:szCs w:val="21"/>
+        </w:rPr>
+      </w:pPr>
+    </w:p>
+    <w:p>
+      <w:pPr>
+        <w:spacing w:line="240" w:lineRule="exact"/>
+        <w:rPr>
+          <w:rFonts w:ascii="Arial" w:hAnsi="Arial" w:cs="Arial" w:hint="eastAsia"/>
           <w:szCs w:val="21"/>
         </w:rPr>
       </w:pPr>
@@ -2357,7 +3200,7 @@
       </w:tblPr>
       <w:tblGrid>
         <w:gridCol w:w="1221"/>
-        <w:gridCol w:w="7223"/>
+        <w:gridCol w:w="8668"/>
       </w:tblGrid>
       <w:tr>
         <w:tc>
@@ -2391,7 +3234,7 @@
         </w:tc>
         <w:tc>
           <w:tcPr>
-            <w:tcW w:w="7223" w:type="dxa"/>
+            <w:tcW w:w="8668" w:type="dxa"/>
           </w:tcPr>
           <w:p>
             <w:pPr>
@@ -2542,7 +3385,7 @@
         </w:tc>
         <w:tc>
           <w:tcPr>
-            <w:tcW w:w="7223" w:type="dxa"/>
+            <w:tcW w:w="8668" w:type="dxa"/>
           </w:tcPr>
           <w:p>
             <w:pPr>
@@ -2570,8 +3413,17 @@
                 <w:rFonts w:ascii="Arial" w:hAnsi="Arial" w:cs="Arial"/>
                 <w:szCs w:val="21"/>
               </w:rPr>
-              <w:t>eveloped intrinsic, hand-eye and stereo calibration for logistics robots</w:t>
-            </w:r>
+              <w:t xml:space="preserve">eveloped intrinsic, hand-eye and stereo calibration for logistics </w:t>
+            </w:r>
+            <w:proofErr w:type="gramStart"/>
+            <w:r>
+              <w:rPr>
+                <w:rFonts w:ascii="Arial" w:hAnsi="Arial" w:cs="Arial"/>
+                <w:szCs w:val="21"/>
+              </w:rPr>
+              <w:t>robots</w:t>
+            </w:r>
+            <w:proofErr w:type="gramEnd"/>
           </w:p>
           <w:p>
             <w:pPr>
@@ -2628,8 +3480,17 @@
                 <w:rFonts w:ascii="Arial" w:hAnsi="Arial" w:cs="Arial"/>
                 <w:szCs w:val="21"/>
               </w:rPr>
-              <w:t>eveloped drone-to-drone detection &amp; tracking algorithm by ML and Optical flow</w:t>
-            </w:r>
+              <w:t xml:space="preserve">eveloped drone-to-drone detection &amp; tracking algorithm by ML and Optical </w:t>
+            </w:r>
+            <w:proofErr w:type="gramStart"/>
+            <w:r>
+              <w:rPr>
+                <w:rFonts w:ascii="Arial" w:hAnsi="Arial" w:cs="Arial"/>
+                <w:szCs w:val="21"/>
+              </w:rPr>
+              <w:t>flow</w:t>
+            </w:r>
+            <w:proofErr w:type="gramEnd"/>
           </w:p>
           <w:p>
             <w:pPr>
@@ -2694,7 +3555,7 @@
         </w:tc>
         <w:tc>
           <w:tcPr>
-            <w:tcW w:w="7223" w:type="dxa"/>
+            <w:tcW w:w="8668" w:type="dxa"/>
           </w:tcPr>
           <w:p>
             <w:pPr>
@@ -2754,7 +3615,7 @@
       <w:pPr>
         <w:spacing w:line="240" w:lineRule="exact"/>
         <w:rPr>
-          <w:rFonts w:ascii="Arial" w:hAnsi="Arial" w:cs="Arial" w:hint="eastAsia"/>
+          <w:rFonts w:ascii="Arial" w:hAnsi="Arial" w:cs="Arial"/>
           <w:szCs w:val="21"/>
         </w:rPr>
       </w:pPr>
@@ -2775,7 +3636,7 @@
       </w:tblPr>
       <w:tblGrid>
         <w:gridCol w:w="1242"/>
-        <w:gridCol w:w="7460"/>
+        <w:gridCol w:w="8647"/>
       </w:tblGrid>
       <w:tr>
         <w:tc>
@@ -2808,7 +3669,7 @@
         </w:tc>
         <w:tc>
           <w:tcPr>
-            <w:tcW w:w="7460" w:type="dxa"/>
+            <w:tcW w:w="8647" w:type="dxa"/>
           </w:tcPr>
           <w:p>
             <w:pPr>
@@ -2837,7 +3698,23 @@
                 <w:rFonts w:ascii="Arial" w:hAnsi="Arial" w:cs="Arial"/>
                 <w:szCs w:val="21"/>
               </w:rPr>
-              <w:t xml:space="preserve">(Ubuntu), ROS, PyTorch, </w:t>
+              <w:t xml:space="preserve">(Ubuntu), ROS, </w:t>
+            </w:r>
+            <w:proofErr w:type="spellStart"/>
+            <w:r>
+              <w:rPr>
+                <w:rFonts w:ascii="Arial" w:hAnsi="Arial" w:cs="Arial"/>
+                <w:szCs w:val="21"/>
+              </w:rPr>
+              <w:t>PyTorch</w:t>
+            </w:r>
+            <w:proofErr w:type="spellEnd"/>
+            <w:r>
+              <w:rPr>
+                <w:rFonts w:ascii="Arial" w:hAnsi="Arial" w:cs="Arial"/>
+                <w:szCs w:val="21"/>
+              </w:rPr>
+              <w:t xml:space="preserve">, </w:t>
             </w:r>
             <w:r>
               <w:rPr>
@@ -2851,8 +3728,17 @@
                 <w:rFonts w:ascii="Arial" w:hAnsi="Arial" w:cs="Arial"/>
                 <w:szCs w:val="21"/>
               </w:rPr>
-              <w:t>Inventor, Adobe Illustrator, AfterEffects</w:t>
-            </w:r>
+              <w:t xml:space="preserve">Inventor, Adobe Illustrator, </w:t>
+            </w:r>
+            <w:proofErr w:type="spellStart"/>
+            <w:r>
+              <w:rPr>
+                <w:rFonts w:ascii="Arial" w:hAnsi="Arial" w:cs="Arial"/>
+                <w:szCs w:val="21"/>
+              </w:rPr>
+              <w:t>AfterEffects</w:t>
+            </w:r>
+            <w:proofErr w:type="spellEnd"/>
           </w:p>
         </w:tc>
       </w:tr>
@@ -2887,7 +3773,7 @@
         </w:tc>
         <w:tc>
           <w:tcPr>
-            <w:tcW w:w="7460" w:type="dxa"/>
+            <w:tcW w:w="8647" w:type="dxa"/>
           </w:tcPr>
           <w:p>
             <w:pPr>
@@ -2902,7 +3788,23 @@
                 <w:rFonts w:ascii="Arial" w:hAnsi="Arial" w:cs="Arial"/>
                 <w:szCs w:val="21"/>
               </w:rPr>
-              <w:t>High-speed camera, Event-based camera, GPU, RealSense, MBED, rasberry pi</w:t>
+              <w:t xml:space="preserve">High-speed camera, Event-based camera, GPU, RealSense, MBED, </w:t>
+            </w:r>
+            <w:proofErr w:type="spellStart"/>
+            <w:r>
+              <w:rPr>
+                <w:rFonts w:ascii="Arial" w:hAnsi="Arial" w:cs="Arial"/>
+                <w:szCs w:val="21"/>
+              </w:rPr>
+              <w:t>rasberry</w:t>
+            </w:r>
+            <w:proofErr w:type="spellEnd"/>
+            <w:r>
+              <w:rPr>
+                <w:rFonts w:ascii="Arial" w:hAnsi="Arial" w:cs="Arial"/>
+                <w:szCs w:val="21"/>
+              </w:rPr>
+              <w:t xml:space="preserve"> pi</w:t>
             </w:r>
           </w:p>
         </w:tc>
@@ -2938,7 +3840,7 @@
         </w:tc>
         <w:tc>
           <w:tcPr>
-            <w:tcW w:w="7460" w:type="dxa"/>
+            <w:tcW w:w="8647" w:type="dxa"/>
           </w:tcPr>
           <w:p>
             <w:pPr>
@@ -2950,38 +3852,31 @@
             </w:pPr>
             <w:r>
               <w:rPr>
-                <w:rFonts w:ascii="Arial" w:hAnsi="Arial" w:cs="Arial" w:hint="eastAsia"/>
-                <w:szCs w:val="21"/>
-              </w:rPr>
-              <w:t>I</w:t>
-            </w:r>
-            <w:r>
-              <w:rPr>
-                <w:rFonts w:ascii="Arial" w:hAnsi="Arial" w:cs="Arial"/>
-                <w:szCs w:val="21"/>
-              </w:rPr>
-              <w:t>ntermediate (TOEIC: 800</w:t>
-            </w:r>
-            <w:r>
-              <w:rPr>
-                <w:rFonts w:ascii="Arial" w:hAnsi="Arial" w:cs="Arial" w:hint="eastAsia"/>
-                <w:szCs w:val="21"/>
-              </w:rPr>
-              <w:t>，</w:t>
-            </w:r>
-            <w:r>
-              <w:rPr>
-                <w:rFonts w:ascii="Arial" w:hAnsi="Arial" w:cs="Arial" w:hint="eastAsia"/>
-                <w:szCs w:val="21"/>
-              </w:rPr>
-              <w:t>TOEFL</w:t>
-            </w:r>
-            <w:r>
-              <w:rPr>
-                <w:rFonts w:ascii="Arial" w:hAnsi="Arial" w:cs="Arial"/>
-                <w:szCs w:val="21"/>
-              </w:rPr>
-              <w:t xml:space="preserve"> iBT: 76</w:t>
+                <w:rFonts w:ascii="Arial" w:hAnsi="Arial" w:cs="Arial"/>
+                <w:szCs w:val="21"/>
+              </w:rPr>
+              <w:t>Professional</w:t>
+            </w:r>
+            <w:r>
+              <w:rPr>
+                <w:rFonts w:ascii="Arial" w:hAnsi="Arial" w:cs="Arial"/>
+                <w:szCs w:val="21"/>
+              </w:rPr>
+              <w:t xml:space="preserve"> (TOEIC: 8</w:t>
+            </w:r>
+            <w:r>
+              <w:rPr>
+                <w:rFonts w:ascii="Arial" w:hAnsi="Arial" w:cs="Arial"/>
+                <w:szCs w:val="21"/>
+              </w:rPr>
+              <w:t>6</w:t>
+            </w:r>
+            <w:r>
+              <w:rPr>
+                <w:rFonts w:ascii="Arial" w:hAnsi="Arial" w:cs="Arial"/>
+                <w:szCs w:val="21"/>
+              </w:rPr>
+              <w:t>0</w:t>
             </w:r>
             <w:r>
               <w:rPr>
@@ -2998,14 +3893,14 @@
       <w:pPr>
         <w:spacing w:line="240" w:lineRule="exact"/>
         <w:rPr>
-          <w:rFonts w:ascii="Arial" w:hAnsi="Arial" w:cs="Arial" w:hint="eastAsia"/>
+          <w:rFonts w:ascii="Arial" w:hAnsi="Arial" w:cs="Arial"/>
           <w:szCs w:val="21"/>
         </w:rPr>
       </w:pPr>
     </w:p>
     <w:sectPr>
       <w:pgSz w:w="11906" w:h="16838"/>
-      <w:pgMar w:top="1985" w:right="1701" w:bottom="1701" w:left="1701" w:header="851" w:footer="992" w:gutter="0"/>
+      <w:pgMar w:top="1440" w:right="1080" w:bottom="1440" w:left="1080" w:header="851" w:footer="992" w:gutter="0"/>
       <w:cols w:space="425"/>
       <w:docGrid w:type="lines" w:linePitch="360"/>
     </w:sectPr>
@@ -3915,6 +4810,7 @@
   <w:style w:type="paragraph" w:default="1" w:styleId="a">
     <w:name w:val="Normal"/>
     <w:qFormat/>
+    <w:rsid w:val="00CC1E89"/>
     <w:pPr>
       <w:widowControl w:val="0"/>
       <w:jc w:val="both"/>

</xml_diff>